<commit_message>
Aufgabe 2b und die komplette 3
</commit_message>
<xml_diff>
--- a/abgabe2/Leistungsnachweis2.docx
+++ b/abgabe2/Leistungsnachweis2.docx
@@ -4,94 +4,1954 @@
   <w:body>
     <w:p>
       <w:r>
-        <w:t>Aufgabe 1.c</w:t>
+        <w:t>Numerik</w:t>
       </w:r>
     </w:p>
     <w:p>
       <w:r>
-        <w:t>Bei den Werten sind wir von einem relativen Fehler von 0,5 ausgegangen.</w:t>
+        <w:t>Leistungsnachweis 2</w:t>
+      </w:r>
+    </w:p>
+    <w:p/>
+    <w:p>
+      <w:r>
+        <w:t>Aufgabe 1.</w:t>
       </w:r>
     </w:p>
     <w:p>
       <w:r>
-        <w:t xml:space="preserve">Dabei fiel auf, dass das genauste Ergebnis die </w:t>
-      </w:r>
-      <w:proofErr w:type="spellStart"/>
-      <w:r>
-        <w:t>Matlab</w:t>
-      </w:r>
-      <w:proofErr w:type="spellEnd"/>
-      <w:r>
-        <w:t xml:space="preserve"> Funktion </w:t>
-      </w:r>
-      <w:proofErr w:type="spellStart"/>
-      <w:r>
-        <w:t>quadl</w:t>
-      </w:r>
-      <w:proofErr w:type="spellEnd"/>
-      <w:r>
-        <w:t xml:space="preserve"> ausgegeben hat, gefolgt von unserer eigenen Funktion </w:t>
-      </w:r>
-      <w:proofErr w:type="spellStart"/>
-      <w:r>
-        <w:t>AdaptQuad</w:t>
-      </w:r>
-      <w:proofErr w:type="spellEnd"/>
-      <w:r>
-        <w:t xml:space="preserve">, danach kommt </w:t>
-      </w:r>
-      <w:proofErr w:type="spellStart"/>
-      <w:r>
-        <w:t>quad</w:t>
-      </w:r>
-      <w:proofErr w:type="spellEnd"/>
-      <w:r>
-        <w:t xml:space="preserve">, und am schlechtesten hat </w:t>
-      </w:r>
-      <w:proofErr w:type="spellStart"/>
-      <w:r>
-        <w:t>quadgk</w:t>
-      </w:r>
-      <w:proofErr w:type="spellEnd"/>
-      <w:r>
-        <w:t xml:space="preserve"> abgeschnitten.</w:t>
+        <w:t>b</w:t>
+      </w:r>
+      <w:r>
+        <w:t>.</w:t>
+      </w:r>
+    </w:p>
+    <w:p/>
+    <w:p>
+      <w:r>
+        <w:t>c</w:t>
+      </w:r>
+      <w:r>
+        <w:t>.</w:t>
       </w:r>
     </w:p>
     <w:p>
       <w:r>
-        <w:t xml:space="preserve">Die höhere Genauigkeit bei </w:t>
-      </w:r>
-      <w:proofErr w:type="spellStart"/>
-      <w:r>
-        <w:t>AdaptQuad</w:t>
-      </w:r>
-      <w:proofErr w:type="spellEnd"/>
-      <w:r>
-        <w:t xml:space="preserve"> haben wir uns durch eine viel höhere Anzahl</w:t>
+        <w:t>Bei den Werten sind wir von einem relativen Fehler von 0,5 ausgegangen.</w:t>
+      </w:r>
+    </w:p>
+    <w:p>
+      <w:r>
+        <w:t>Dabei fiel auf, dass das genauste Ergebnis die Matlab Funktion quadl ausgegeben hat, gefolgt von unserer eigenen Funktion AdaptQuad, danach kommt quad, und am schlechtesten hat quadgk abgeschnitten.</w:t>
+      </w:r>
+    </w:p>
+    <w:p>
+      <w:r>
+        <w:t>Die höhere Genauigkeit bei AdaptQuad haben wir uns durch eine viel höhere Anzahl an Funktionsaufrufen erkauft, quad hat nur 89 aufrufe benötigt, während AdaptQuad ganze 1230 benötigt hat, der Unterschied liegt aber noch nicht mal bei 0,2.</w:t>
+      </w:r>
+    </w:p>
+    <w:p/>
+    <w:p>
+      <w:r>
+        <w:t>Aufgabe 2</w:t>
+      </w:r>
+      <w:r>
+        <w:t>.</w:t>
+      </w:r>
+    </w:p>
+    <w:p>
+      <w:r>
+        <w:t>a.</w:t>
+      </w:r>
+    </w:p>
+    <w:p>
+      <w:r>
+        <w:t>b.</w:t>
+      </w:r>
+    </w:p>
+    <w:p>
+      <w:r>
+        <w:t>Wir würden in diesen Fall eine QR Zerlegung machen, da diese eine geringere Komplexität und numerisch stabiler ist als eine LU Zerlegung.</w:t>
+      </w:r>
+    </w:p>
+    <w:p>
+      <w:r>
+        <w:t>In diesem Fall bietet sich die Hous</w:t>
+      </w:r>
+      <w:r>
+        <w:t>e</w:t>
       </w:r>
       <w:bookmarkStart w:id="0" w:name="_GoBack"/>
       <w:bookmarkEnd w:id="0"/>
       <w:r>
-        <w:t xml:space="preserve"> an Funktionsaufrufen erkauft, </w:t>
-      </w:r>
-      <w:proofErr w:type="spellStart"/>
-      <w:r>
-        <w:t>quad</w:t>
-      </w:r>
-      <w:proofErr w:type="spellEnd"/>
-      <w:r>
-        <w:t xml:space="preserve"> hat nur 89 aufrufe benötigt, während </w:t>
-      </w:r>
-      <w:proofErr w:type="spellStart"/>
-      <w:r>
-        <w:t>AdaptQuad</w:t>
-      </w:r>
-      <w:proofErr w:type="spellEnd"/>
-      <w:r>
-        <w:t xml:space="preserve"> ganze 1230 benötigt hat, der Unterschied liegt aber noch nicht mal bei 0,2.</w:t>
+        <w:t>holder Version an.</w:t>
+      </w:r>
+      <w:r>
+        <w:t xml:space="preserve"> </w:t>
+      </w:r>
+    </w:p>
+    <w:p/>
+    <w:p>
+      <w:r>
+        <w:t>Aufgabe 3.</w:t>
+      </w:r>
+    </w:p>
+    <w:p>
+      <w:r>
+        <w:t>a.</w:t>
+      </w:r>
+    </w:p>
+    <w:p>
+      <w:pPr>
+        <w:rPr>
+          <w:rFonts w:eastAsiaTheme="minorEastAsia"/>
+        </w:rPr>
+      </w:pPr>
+      <m:oMath>
+        <m:r>
+          <w:rPr>
+            <w:rFonts w:ascii="Cambria Math" w:hAnsi="Cambria Math"/>
+          </w:rPr>
+          <m:t>A=</m:t>
+        </m:r>
+        <m:d>
+          <m:dPr>
+            <m:ctrlPr>
+              <w:rPr>
+                <w:rFonts w:ascii="Cambria Math" w:hAnsi="Cambria Math"/>
+                <w:i/>
+              </w:rPr>
+            </m:ctrlPr>
+          </m:dPr>
+          <m:e>
+            <m:m>
+              <m:mPr>
+                <m:mcs>
+                  <m:mc>
+                    <m:mcPr>
+                      <m:count m:val="3"/>
+                      <m:mcJc m:val="center"/>
+                    </m:mcPr>
+                  </m:mc>
+                </m:mcs>
+                <m:ctrlPr>
+                  <w:rPr>
+                    <w:rFonts w:ascii="Cambria Math" w:hAnsi="Cambria Math"/>
+                    <w:i/>
+                  </w:rPr>
+                </m:ctrlPr>
+              </m:mPr>
+              <m:mr>
+                <m:e>
+                  <m:r>
+                    <w:rPr>
+                      <w:rFonts w:ascii="Cambria Math" w:hAnsi="Cambria Math"/>
+                    </w:rPr>
+                    <m:t>3</m:t>
+                  </m:r>
+                </m:e>
+                <m:e>
+                  <m:r>
+                    <w:rPr>
+                      <w:rFonts w:ascii="Cambria Math" w:hAnsi="Cambria Math"/>
+                    </w:rPr>
+                    <m:t>-1</m:t>
+                  </m:r>
+                </m:e>
+                <m:e>
+                  <m:r>
+                    <w:rPr>
+                      <w:rFonts w:ascii="Cambria Math" w:hAnsi="Cambria Math"/>
+                    </w:rPr>
+                    <m:t>1</m:t>
+                  </m:r>
+                </m:e>
+              </m:mr>
+              <m:mr>
+                <m:e>
+                  <m:r>
+                    <w:rPr>
+                      <w:rFonts w:ascii="Cambria Math" w:hAnsi="Cambria Math"/>
+                    </w:rPr>
+                    <m:t>4</m:t>
+                  </m:r>
+                </m:e>
+                <m:e>
+                  <m:r>
+                    <w:rPr>
+                      <w:rFonts w:ascii="Cambria Math" w:hAnsi="Cambria Math"/>
+                    </w:rPr>
+                    <m:t>-8</m:t>
+                  </m:r>
+                </m:e>
+                <m:e>
+                  <m:r>
+                    <w:rPr>
+                      <w:rFonts w:ascii="Cambria Math" w:hAnsi="Cambria Math"/>
+                    </w:rPr>
+                    <m:t>3</m:t>
+                  </m:r>
+                </m:e>
+              </m:mr>
+              <m:mr>
+                <m:e>
+                  <m:r>
+                    <w:rPr>
+                      <w:rFonts w:ascii="Cambria Math" w:hAnsi="Cambria Math"/>
+                    </w:rPr>
+                    <m:t>0</m:t>
+                  </m:r>
+                </m:e>
+                <m:e>
+                  <m:r>
+                    <w:rPr>
+                      <w:rFonts w:ascii="Cambria Math" w:hAnsi="Cambria Math"/>
+                    </w:rPr>
+                    <m:t>3</m:t>
+                  </m:r>
+                </m:e>
+                <m:e>
+                  <m:r>
+                    <w:rPr>
+                      <w:rFonts w:ascii="Cambria Math" w:hAnsi="Cambria Math"/>
+                    </w:rPr>
+                    <m:t>1</m:t>
+                  </m:r>
+                </m:e>
+              </m:mr>
+            </m:m>
+            <m:ctrlPr>
+              <w:rPr>
+                <w:rFonts w:ascii="Cambria Math" w:eastAsiaTheme="minorEastAsia" w:hAnsi="Cambria Math"/>
+                <w:i/>
+              </w:rPr>
+            </m:ctrlPr>
+          </m:e>
+        </m:d>
+      </m:oMath>
+      <w:r>
+        <w:rPr>
+          <w:rFonts w:eastAsiaTheme="minorEastAsia"/>
+        </w:rPr>
+        <w:t xml:space="preserve">       </w:t>
+      </w:r>
+      <m:oMath>
+        <m:sSub>
+          <m:sSubPr>
+            <m:ctrlPr>
+              <w:rPr>
+                <w:rFonts w:ascii="Cambria Math" w:eastAsiaTheme="minorEastAsia" w:hAnsi="Cambria Math"/>
+                <w:i/>
+              </w:rPr>
+            </m:ctrlPr>
+          </m:sSubPr>
+          <m:e>
+            <m:r>
+              <w:rPr>
+                <w:rFonts w:ascii="Cambria Math" w:eastAsiaTheme="minorEastAsia" w:hAnsi="Cambria Math"/>
+              </w:rPr>
+              <m:t>s</m:t>
+            </m:r>
+          </m:e>
+          <m:sub>
+            <m:r>
+              <w:rPr>
+                <w:rFonts w:ascii="Cambria Math" w:eastAsiaTheme="minorEastAsia" w:hAnsi="Cambria Math"/>
+              </w:rPr>
+              <m:t>21</m:t>
+            </m:r>
+          </m:sub>
+        </m:sSub>
+        <m:r>
+          <w:rPr>
+            <w:rFonts w:ascii="Cambria Math" w:eastAsiaTheme="minorEastAsia" w:hAnsi="Cambria Math"/>
+          </w:rPr>
+          <m:t>=</m:t>
+        </m:r>
+        <m:f>
+          <m:fPr>
+            <m:ctrlPr>
+              <w:rPr>
+                <w:rFonts w:ascii="Cambria Math" w:eastAsiaTheme="minorEastAsia" w:hAnsi="Cambria Math"/>
+                <w:i/>
+              </w:rPr>
+            </m:ctrlPr>
+          </m:fPr>
+          <m:num>
+            <m:r>
+              <w:rPr>
+                <w:rFonts w:ascii="Cambria Math" w:eastAsiaTheme="minorEastAsia" w:hAnsi="Cambria Math"/>
+              </w:rPr>
+              <m:t>4</m:t>
+            </m:r>
+          </m:num>
+          <m:den>
+            <m:rad>
+              <m:radPr>
+                <m:degHide m:val="1"/>
+                <m:ctrlPr>
+                  <w:rPr>
+                    <w:rFonts w:ascii="Cambria Math" w:eastAsiaTheme="minorEastAsia" w:hAnsi="Cambria Math"/>
+                    <w:i/>
+                  </w:rPr>
+                </m:ctrlPr>
+              </m:radPr>
+              <m:deg/>
+              <m:e>
+                <m:sSup>
+                  <m:sSupPr>
+                    <m:ctrlPr>
+                      <w:rPr>
+                        <w:rFonts w:ascii="Cambria Math" w:eastAsiaTheme="minorEastAsia" w:hAnsi="Cambria Math"/>
+                        <w:i/>
+                      </w:rPr>
+                    </m:ctrlPr>
+                  </m:sSupPr>
+                  <m:e>
+                    <m:r>
+                      <w:rPr>
+                        <w:rFonts w:ascii="Cambria Math" w:eastAsiaTheme="minorEastAsia" w:hAnsi="Cambria Math"/>
+                      </w:rPr>
+                      <m:t>4</m:t>
+                    </m:r>
+                  </m:e>
+                  <m:sup>
+                    <m:r>
+                      <w:rPr>
+                        <w:rFonts w:ascii="Cambria Math" w:eastAsiaTheme="minorEastAsia" w:hAnsi="Cambria Math"/>
+                      </w:rPr>
+                      <m:t>2</m:t>
+                    </m:r>
+                  </m:sup>
+                </m:sSup>
+                <m:r>
+                  <w:rPr>
+                    <w:rFonts w:ascii="Cambria Math" w:eastAsiaTheme="minorEastAsia" w:hAnsi="Cambria Math"/>
+                  </w:rPr>
+                  <m:t>+</m:t>
+                </m:r>
+                <m:sSup>
+                  <m:sSupPr>
+                    <m:ctrlPr>
+                      <w:rPr>
+                        <w:rFonts w:ascii="Cambria Math" w:eastAsiaTheme="minorEastAsia" w:hAnsi="Cambria Math"/>
+                        <w:i/>
+                      </w:rPr>
+                    </m:ctrlPr>
+                  </m:sSupPr>
+                  <m:e>
+                    <m:r>
+                      <w:rPr>
+                        <w:rFonts w:ascii="Cambria Math" w:eastAsiaTheme="minorEastAsia" w:hAnsi="Cambria Math"/>
+                      </w:rPr>
+                      <m:t>3</m:t>
+                    </m:r>
+                  </m:e>
+                  <m:sup>
+                    <m:r>
+                      <w:rPr>
+                        <w:rFonts w:ascii="Cambria Math" w:eastAsiaTheme="minorEastAsia" w:hAnsi="Cambria Math"/>
+                      </w:rPr>
+                      <m:t>2</m:t>
+                    </m:r>
+                  </m:sup>
+                </m:sSup>
+              </m:e>
+            </m:rad>
+          </m:den>
+        </m:f>
+        <m:r>
+          <w:rPr>
+            <w:rFonts w:ascii="Cambria Math" w:eastAsiaTheme="minorEastAsia" w:hAnsi="Cambria Math"/>
+          </w:rPr>
+          <m:t xml:space="preserve">=0,8       </m:t>
+        </m:r>
+        <m:sSub>
+          <m:sSubPr>
+            <m:ctrlPr>
+              <w:rPr>
+                <w:rFonts w:ascii="Cambria Math" w:eastAsiaTheme="minorEastAsia" w:hAnsi="Cambria Math"/>
+                <w:i/>
+              </w:rPr>
+            </m:ctrlPr>
+          </m:sSubPr>
+          <m:e>
+            <m:r>
+              <w:rPr>
+                <w:rFonts w:ascii="Cambria Math" w:eastAsiaTheme="minorEastAsia" w:hAnsi="Cambria Math"/>
+              </w:rPr>
+              <m:t>c</m:t>
+            </m:r>
+          </m:e>
+          <m:sub>
+            <m:r>
+              <w:rPr>
+                <w:rFonts w:ascii="Cambria Math" w:eastAsiaTheme="minorEastAsia" w:hAnsi="Cambria Math"/>
+              </w:rPr>
+              <m:t>21</m:t>
+            </m:r>
+          </m:sub>
+        </m:sSub>
+        <m:r>
+          <w:rPr>
+            <w:rFonts w:ascii="Cambria Math" w:eastAsiaTheme="minorEastAsia" w:hAnsi="Cambria Math"/>
+          </w:rPr>
+          <m:t>=</m:t>
+        </m:r>
+        <m:f>
+          <m:fPr>
+            <m:ctrlPr>
+              <w:rPr>
+                <w:rFonts w:ascii="Cambria Math" w:eastAsiaTheme="minorEastAsia" w:hAnsi="Cambria Math"/>
+                <w:i/>
+              </w:rPr>
+            </m:ctrlPr>
+          </m:fPr>
+          <m:num>
+            <m:r>
+              <w:rPr>
+                <w:rFonts w:ascii="Cambria Math" w:eastAsiaTheme="minorEastAsia" w:hAnsi="Cambria Math"/>
+              </w:rPr>
+              <m:t>3</m:t>
+            </m:r>
+          </m:num>
+          <m:den>
+            <m:rad>
+              <m:radPr>
+                <m:degHide m:val="1"/>
+                <m:ctrlPr>
+                  <w:rPr>
+                    <w:rFonts w:ascii="Cambria Math" w:eastAsiaTheme="minorEastAsia" w:hAnsi="Cambria Math"/>
+                    <w:i/>
+                  </w:rPr>
+                </m:ctrlPr>
+              </m:radPr>
+              <m:deg/>
+              <m:e>
+                <m:sSup>
+                  <m:sSupPr>
+                    <m:ctrlPr>
+                      <w:rPr>
+                        <w:rFonts w:ascii="Cambria Math" w:eastAsiaTheme="minorEastAsia" w:hAnsi="Cambria Math"/>
+                        <w:i/>
+                      </w:rPr>
+                    </m:ctrlPr>
+                  </m:sSupPr>
+                  <m:e>
+                    <m:r>
+                      <w:rPr>
+                        <w:rFonts w:ascii="Cambria Math" w:eastAsiaTheme="minorEastAsia" w:hAnsi="Cambria Math"/>
+                      </w:rPr>
+                      <m:t>4</m:t>
+                    </m:r>
+                  </m:e>
+                  <m:sup>
+                    <m:r>
+                      <w:rPr>
+                        <w:rFonts w:ascii="Cambria Math" w:eastAsiaTheme="minorEastAsia" w:hAnsi="Cambria Math"/>
+                      </w:rPr>
+                      <m:t>2</m:t>
+                    </m:r>
+                  </m:sup>
+                </m:sSup>
+                <m:r>
+                  <w:rPr>
+                    <w:rFonts w:ascii="Cambria Math" w:eastAsiaTheme="minorEastAsia" w:hAnsi="Cambria Math"/>
+                  </w:rPr>
+                  <m:t>+</m:t>
+                </m:r>
+                <m:sSup>
+                  <m:sSupPr>
+                    <m:ctrlPr>
+                      <w:rPr>
+                        <w:rFonts w:ascii="Cambria Math" w:eastAsiaTheme="minorEastAsia" w:hAnsi="Cambria Math"/>
+                        <w:i/>
+                      </w:rPr>
+                    </m:ctrlPr>
+                  </m:sSupPr>
+                  <m:e>
+                    <m:r>
+                      <w:rPr>
+                        <w:rFonts w:ascii="Cambria Math" w:eastAsiaTheme="minorEastAsia" w:hAnsi="Cambria Math"/>
+                      </w:rPr>
+                      <m:t>3</m:t>
+                    </m:r>
+                  </m:e>
+                  <m:sup>
+                    <m:r>
+                      <w:rPr>
+                        <w:rFonts w:ascii="Cambria Math" w:eastAsiaTheme="minorEastAsia" w:hAnsi="Cambria Math"/>
+                      </w:rPr>
+                      <m:t>2</m:t>
+                    </m:r>
+                  </m:sup>
+                </m:sSup>
+              </m:e>
+            </m:rad>
+          </m:den>
+        </m:f>
+        <m:r>
+          <w:rPr>
+            <w:rFonts w:ascii="Cambria Math" w:eastAsiaTheme="minorEastAsia" w:hAnsi="Cambria Math"/>
+          </w:rPr>
+          <m:t xml:space="preserve">=0,6       </m:t>
+        </m:r>
+        <m:sSub>
+          <m:sSubPr>
+            <m:ctrlPr>
+              <w:rPr>
+                <w:rFonts w:ascii="Cambria Math" w:eastAsiaTheme="minorEastAsia" w:hAnsi="Cambria Math"/>
+                <w:i/>
+              </w:rPr>
+            </m:ctrlPr>
+          </m:sSubPr>
+          <m:e>
+            <m:r>
+              <w:rPr>
+                <w:rFonts w:ascii="Cambria Math" w:eastAsiaTheme="minorEastAsia" w:hAnsi="Cambria Math"/>
+              </w:rPr>
+              <m:t>Q</m:t>
+            </m:r>
+          </m:e>
+          <m:sub>
+            <m:r>
+              <w:rPr>
+                <w:rFonts w:ascii="Cambria Math" w:eastAsiaTheme="minorEastAsia" w:hAnsi="Cambria Math"/>
+              </w:rPr>
+              <m:t>21</m:t>
+            </m:r>
+          </m:sub>
+        </m:sSub>
+        <m:r>
+          <w:rPr>
+            <w:rFonts w:ascii="Cambria Math" w:eastAsiaTheme="minorEastAsia" w:hAnsi="Cambria Math"/>
+          </w:rPr>
+          <m:t>=</m:t>
+        </m:r>
+        <m:d>
+          <m:dPr>
+            <m:ctrlPr>
+              <w:rPr>
+                <w:rFonts w:ascii="Cambria Math" w:eastAsiaTheme="minorEastAsia" w:hAnsi="Cambria Math"/>
+                <w:i/>
+              </w:rPr>
+            </m:ctrlPr>
+          </m:dPr>
+          <m:e>
+            <m:m>
+              <m:mPr>
+                <m:mcs>
+                  <m:mc>
+                    <m:mcPr>
+                      <m:count m:val="3"/>
+                      <m:mcJc m:val="center"/>
+                    </m:mcPr>
+                  </m:mc>
+                </m:mcs>
+                <m:ctrlPr>
+                  <w:rPr>
+                    <w:rFonts w:ascii="Cambria Math" w:eastAsiaTheme="minorEastAsia" w:hAnsi="Cambria Math"/>
+                    <w:i/>
+                  </w:rPr>
+                </m:ctrlPr>
+              </m:mPr>
+              <m:mr>
+                <m:e>
+                  <m:r>
+                    <w:rPr>
+                      <w:rFonts w:ascii="Cambria Math" w:eastAsiaTheme="minorEastAsia" w:hAnsi="Cambria Math"/>
+                    </w:rPr>
+                    <m:t>0,6</m:t>
+                  </m:r>
+                </m:e>
+                <m:e>
+                  <m:r>
+                    <w:rPr>
+                      <w:rFonts w:ascii="Cambria Math" w:eastAsiaTheme="minorEastAsia" w:hAnsi="Cambria Math"/>
+                    </w:rPr>
+                    <m:t>0,8</m:t>
+                  </m:r>
+                </m:e>
+                <m:e>
+                  <m:r>
+                    <w:rPr>
+                      <w:rFonts w:ascii="Cambria Math" w:eastAsiaTheme="minorEastAsia" w:hAnsi="Cambria Math"/>
+                    </w:rPr>
+                    <m:t>0</m:t>
+                  </m:r>
+                </m:e>
+              </m:mr>
+              <m:mr>
+                <m:e>
+                  <m:r>
+                    <w:rPr>
+                      <w:rFonts w:ascii="Cambria Math" w:eastAsiaTheme="minorEastAsia" w:hAnsi="Cambria Math"/>
+                    </w:rPr>
+                    <m:t>-0,8</m:t>
+                  </m:r>
+                </m:e>
+                <m:e>
+                  <m:r>
+                    <w:rPr>
+                      <w:rFonts w:ascii="Cambria Math" w:eastAsiaTheme="minorEastAsia" w:hAnsi="Cambria Math"/>
+                    </w:rPr>
+                    <m:t>0,6</m:t>
+                  </m:r>
+                </m:e>
+                <m:e>
+                  <m:r>
+                    <w:rPr>
+                      <w:rFonts w:ascii="Cambria Math" w:eastAsiaTheme="minorEastAsia" w:hAnsi="Cambria Math"/>
+                    </w:rPr>
+                    <m:t>0</m:t>
+                  </m:r>
+                </m:e>
+              </m:mr>
+              <m:mr>
+                <m:e>
+                  <m:r>
+                    <w:rPr>
+                      <w:rFonts w:ascii="Cambria Math" w:eastAsiaTheme="minorEastAsia" w:hAnsi="Cambria Math"/>
+                    </w:rPr>
+                    <m:t>0</m:t>
+                  </m:r>
+                </m:e>
+                <m:e>
+                  <m:r>
+                    <w:rPr>
+                      <w:rFonts w:ascii="Cambria Math" w:eastAsiaTheme="minorEastAsia" w:hAnsi="Cambria Math"/>
+                    </w:rPr>
+                    <m:t>0</m:t>
+                  </m:r>
+                </m:e>
+                <m:e>
+                  <m:r>
+                    <w:rPr>
+                      <w:rFonts w:ascii="Cambria Math" w:eastAsiaTheme="minorEastAsia" w:hAnsi="Cambria Math"/>
+                    </w:rPr>
+                    <m:t>1</m:t>
+                  </m:r>
+                </m:e>
+              </m:mr>
+            </m:m>
+          </m:e>
+        </m:d>
+      </m:oMath>
+      <w:r>
+        <w:rPr>
+          <w:rFonts w:eastAsiaTheme="minorEastAsia"/>
+        </w:rPr>
+        <w:t xml:space="preserve">    </w:t>
+      </w:r>
+    </w:p>
+    <w:p>
+      <w:pPr>
+        <w:rPr>
+          <w:rFonts w:eastAsiaTheme="minorEastAsia"/>
+        </w:rPr>
+      </w:pPr>
+      <m:oMathPara>
+        <m:oMath>
+          <m:sSub>
+            <m:sSubPr>
+              <m:ctrlPr>
+                <w:rPr>
+                  <w:rFonts w:ascii="Cambria Math" w:hAnsi="Cambria Math"/>
+                  <w:i/>
+                </w:rPr>
+              </m:ctrlPr>
+            </m:sSubPr>
+            <m:e>
+              <m:r>
+                <w:rPr>
+                  <w:rFonts w:ascii="Cambria Math" w:hAnsi="Cambria Math"/>
+                </w:rPr>
+                <m:t>Q</m:t>
+              </m:r>
+            </m:e>
+            <m:sub>
+              <m:r>
+                <w:rPr>
+                  <w:rFonts w:ascii="Cambria Math" w:hAnsi="Cambria Math"/>
+                </w:rPr>
+                <m:t>21</m:t>
+              </m:r>
+            </m:sub>
+          </m:sSub>
+          <m:r>
+            <w:rPr>
+              <w:rFonts w:ascii="Cambria Math" w:hAnsi="Cambria Math"/>
+            </w:rPr>
+            <m:t>A=</m:t>
+          </m:r>
+          <m:d>
+            <m:dPr>
+              <m:ctrlPr>
+                <w:rPr>
+                  <w:rFonts w:ascii="Cambria Math" w:eastAsiaTheme="minorEastAsia" w:hAnsi="Cambria Math"/>
+                  <w:i/>
+                </w:rPr>
+              </m:ctrlPr>
+            </m:dPr>
+            <m:e>
+              <m:m>
+                <m:mPr>
+                  <m:mcs>
+                    <m:mc>
+                      <m:mcPr>
+                        <m:count m:val="3"/>
+                        <m:mcJc m:val="center"/>
+                      </m:mcPr>
+                    </m:mc>
+                  </m:mcs>
+                  <m:ctrlPr>
+                    <w:rPr>
+                      <w:rFonts w:ascii="Cambria Math" w:eastAsiaTheme="minorEastAsia" w:hAnsi="Cambria Math"/>
+                      <w:i/>
+                    </w:rPr>
+                  </m:ctrlPr>
+                </m:mPr>
+                <m:mr>
+                  <m:e>
+                    <m:r>
+                      <w:rPr>
+                        <w:rFonts w:ascii="Cambria Math" w:eastAsiaTheme="minorEastAsia" w:hAnsi="Cambria Math"/>
+                      </w:rPr>
+                      <m:t>0,6</m:t>
+                    </m:r>
+                  </m:e>
+                  <m:e>
+                    <m:r>
+                      <w:rPr>
+                        <w:rFonts w:ascii="Cambria Math" w:eastAsiaTheme="minorEastAsia" w:hAnsi="Cambria Math"/>
+                      </w:rPr>
+                      <m:t>0,8</m:t>
+                    </m:r>
+                  </m:e>
+                  <m:e>
+                    <m:r>
+                      <w:rPr>
+                        <w:rFonts w:ascii="Cambria Math" w:eastAsiaTheme="minorEastAsia" w:hAnsi="Cambria Math"/>
+                      </w:rPr>
+                      <m:t>0</m:t>
+                    </m:r>
+                  </m:e>
+                </m:mr>
+                <m:mr>
+                  <m:e>
+                    <m:r>
+                      <w:rPr>
+                        <w:rFonts w:ascii="Cambria Math" w:eastAsiaTheme="minorEastAsia" w:hAnsi="Cambria Math"/>
+                      </w:rPr>
+                      <m:t>-0,8</m:t>
+                    </m:r>
+                  </m:e>
+                  <m:e>
+                    <m:r>
+                      <w:rPr>
+                        <w:rFonts w:ascii="Cambria Math" w:eastAsiaTheme="minorEastAsia" w:hAnsi="Cambria Math"/>
+                      </w:rPr>
+                      <m:t>0,6</m:t>
+                    </m:r>
+                  </m:e>
+                  <m:e>
+                    <m:r>
+                      <w:rPr>
+                        <w:rFonts w:ascii="Cambria Math" w:eastAsiaTheme="minorEastAsia" w:hAnsi="Cambria Math"/>
+                      </w:rPr>
+                      <m:t>0</m:t>
+                    </m:r>
+                  </m:e>
+                </m:mr>
+                <m:mr>
+                  <m:e>
+                    <m:r>
+                      <w:rPr>
+                        <w:rFonts w:ascii="Cambria Math" w:eastAsiaTheme="minorEastAsia" w:hAnsi="Cambria Math"/>
+                      </w:rPr>
+                      <m:t>0</m:t>
+                    </m:r>
+                  </m:e>
+                  <m:e>
+                    <m:r>
+                      <w:rPr>
+                        <w:rFonts w:ascii="Cambria Math" w:eastAsiaTheme="minorEastAsia" w:hAnsi="Cambria Math"/>
+                      </w:rPr>
+                      <m:t>0</m:t>
+                    </m:r>
+                  </m:e>
+                  <m:e>
+                    <m:r>
+                      <w:rPr>
+                        <w:rFonts w:ascii="Cambria Math" w:eastAsiaTheme="minorEastAsia" w:hAnsi="Cambria Math"/>
+                      </w:rPr>
+                      <m:t>1</m:t>
+                    </m:r>
+                  </m:e>
+                </m:mr>
+              </m:m>
+            </m:e>
+          </m:d>
+          <m:r>
+            <w:rPr>
+              <w:rFonts w:ascii="Cambria Math" w:eastAsiaTheme="minorEastAsia" w:hAnsi="Cambria Math"/>
+            </w:rPr>
+            <m:t>*</m:t>
+          </m:r>
+          <m:d>
+            <m:dPr>
+              <m:ctrlPr>
+                <w:rPr>
+                  <w:rFonts w:ascii="Cambria Math" w:hAnsi="Cambria Math"/>
+                  <w:i/>
+                </w:rPr>
+              </m:ctrlPr>
+            </m:dPr>
+            <m:e>
+              <m:m>
+                <m:mPr>
+                  <m:mcs>
+                    <m:mc>
+                      <m:mcPr>
+                        <m:count m:val="3"/>
+                        <m:mcJc m:val="center"/>
+                      </m:mcPr>
+                    </m:mc>
+                  </m:mcs>
+                  <m:ctrlPr>
+                    <w:rPr>
+                      <w:rFonts w:ascii="Cambria Math" w:hAnsi="Cambria Math"/>
+                      <w:i/>
+                    </w:rPr>
+                  </m:ctrlPr>
+                </m:mPr>
+                <m:mr>
+                  <m:e>
+                    <m:r>
+                      <w:rPr>
+                        <w:rFonts w:ascii="Cambria Math" w:hAnsi="Cambria Math"/>
+                      </w:rPr>
+                      <m:t>3</m:t>
+                    </m:r>
+                  </m:e>
+                  <m:e>
+                    <m:r>
+                      <w:rPr>
+                        <w:rFonts w:ascii="Cambria Math" w:hAnsi="Cambria Math"/>
+                      </w:rPr>
+                      <m:t>-1</m:t>
+                    </m:r>
+                  </m:e>
+                  <m:e>
+                    <m:r>
+                      <w:rPr>
+                        <w:rFonts w:ascii="Cambria Math" w:hAnsi="Cambria Math"/>
+                      </w:rPr>
+                      <m:t>1</m:t>
+                    </m:r>
+                  </m:e>
+                </m:mr>
+                <m:mr>
+                  <m:e>
+                    <m:r>
+                      <w:rPr>
+                        <w:rFonts w:ascii="Cambria Math" w:hAnsi="Cambria Math"/>
+                      </w:rPr>
+                      <m:t>4</m:t>
+                    </m:r>
+                  </m:e>
+                  <m:e>
+                    <m:r>
+                      <w:rPr>
+                        <w:rFonts w:ascii="Cambria Math" w:hAnsi="Cambria Math"/>
+                      </w:rPr>
+                      <m:t>-8</m:t>
+                    </m:r>
+                  </m:e>
+                  <m:e>
+                    <m:r>
+                      <w:rPr>
+                        <w:rFonts w:ascii="Cambria Math" w:hAnsi="Cambria Math"/>
+                      </w:rPr>
+                      <m:t>3</m:t>
+                    </m:r>
+                  </m:e>
+                </m:mr>
+                <m:mr>
+                  <m:e>
+                    <m:r>
+                      <w:rPr>
+                        <w:rFonts w:ascii="Cambria Math" w:hAnsi="Cambria Math"/>
+                      </w:rPr>
+                      <m:t>0</m:t>
+                    </m:r>
+                  </m:e>
+                  <m:e>
+                    <m:r>
+                      <w:rPr>
+                        <w:rFonts w:ascii="Cambria Math" w:hAnsi="Cambria Math"/>
+                      </w:rPr>
+                      <m:t>3</m:t>
+                    </m:r>
+                  </m:e>
+                  <m:e>
+                    <m:r>
+                      <w:rPr>
+                        <w:rFonts w:ascii="Cambria Math" w:hAnsi="Cambria Math"/>
+                      </w:rPr>
+                      <m:t>1</m:t>
+                    </m:r>
+                  </m:e>
+                </m:mr>
+              </m:m>
+              <m:ctrlPr>
+                <w:rPr>
+                  <w:rFonts w:ascii="Cambria Math" w:eastAsiaTheme="minorEastAsia" w:hAnsi="Cambria Math"/>
+                  <w:i/>
+                </w:rPr>
+              </m:ctrlPr>
+            </m:e>
+          </m:d>
+          <m:r>
+            <w:rPr>
+              <w:rFonts w:ascii="Cambria Math" w:eastAsiaTheme="minorEastAsia" w:hAnsi="Cambria Math"/>
+            </w:rPr>
+            <m:t>=</m:t>
+          </m:r>
+          <m:d>
+            <m:dPr>
+              <m:ctrlPr>
+                <w:rPr>
+                  <w:rFonts w:ascii="Cambria Math" w:eastAsiaTheme="minorEastAsia" w:hAnsi="Cambria Math"/>
+                  <w:i/>
+                </w:rPr>
+              </m:ctrlPr>
+            </m:dPr>
+            <m:e>
+              <m:m>
+                <m:mPr>
+                  <m:mcs>
+                    <m:mc>
+                      <m:mcPr>
+                        <m:count m:val="3"/>
+                        <m:mcJc m:val="center"/>
+                      </m:mcPr>
+                    </m:mc>
+                  </m:mcs>
+                  <m:ctrlPr>
+                    <w:rPr>
+                      <w:rFonts w:ascii="Cambria Math" w:eastAsiaTheme="minorEastAsia" w:hAnsi="Cambria Math"/>
+                      <w:i/>
+                    </w:rPr>
+                  </m:ctrlPr>
+                </m:mPr>
+                <m:mr>
+                  <m:e>
+                    <m:r>
+                      <w:rPr>
+                        <w:rFonts w:ascii="Cambria Math" w:eastAsiaTheme="minorEastAsia" w:hAnsi="Cambria Math"/>
+                      </w:rPr>
+                      <m:t>5</m:t>
+                    </m:r>
+                  </m:e>
+                  <m:e>
+                    <m:r>
+                      <w:rPr>
+                        <w:rFonts w:ascii="Cambria Math" w:eastAsiaTheme="minorEastAsia" w:hAnsi="Cambria Math"/>
+                      </w:rPr>
+                      <m:t>-7</m:t>
+                    </m:r>
+                  </m:e>
+                  <m:e>
+                    <m:r>
+                      <w:rPr>
+                        <w:rFonts w:ascii="Cambria Math" w:eastAsiaTheme="minorEastAsia" w:hAnsi="Cambria Math"/>
+                      </w:rPr>
+                      <m:t>3</m:t>
+                    </m:r>
+                  </m:e>
+                </m:mr>
+                <m:mr>
+                  <m:e>
+                    <m:r>
+                      <w:rPr>
+                        <w:rFonts w:ascii="Cambria Math" w:eastAsiaTheme="minorEastAsia" w:hAnsi="Cambria Math"/>
+                      </w:rPr>
+                      <m:t>0</m:t>
+                    </m:r>
+                  </m:e>
+                  <m:e>
+                    <m:r>
+                      <w:rPr>
+                        <w:rFonts w:ascii="Cambria Math" w:eastAsiaTheme="minorEastAsia" w:hAnsi="Cambria Math"/>
+                      </w:rPr>
+                      <m:t>-4</m:t>
+                    </m:r>
+                  </m:e>
+                  <m:e>
+                    <m:r>
+                      <w:rPr>
+                        <w:rFonts w:ascii="Cambria Math" w:eastAsiaTheme="minorEastAsia" w:hAnsi="Cambria Math"/>
+                      </w:rPr>
+                      <m:t>1</m:t>
+                    </m:r>
+                  </m:e>
+                </m:mr>
+                <m:mr>
+                  <m:e>
+                    <m:r>
+                      <w:rPr>
+                        <w:rFonts w:ascii="Cambria Math" w:eastAsiaTheme="minorEastAsia" w:hAnsi="Cambria Math"/>
+                      </w:rPr>
+                      <m:t>0</m:t>
+                    </m:r>
+                  </m:e>
+                  <m:e>
+                    <m:r>
+                      <w:rPr>
+                        <w:rFonts w:ascii="Cambria Math" w:eastAsiaTheme="minorEastAsia" w:hAnsi="Cambria Math"/>
+                      </w:rPr>
+                      <m:t>3</m:t>
+                    </m:r>
+                  </m:e>
+                  <m:e>
+                    <m:r>
+                      <w:rPr>
+                        <w:rFonts w:ascii="Cambria Math" w:eastAsiaTheme="minorEastAsia" w:hAnsi="Cambria Math"/>
+                      </w:rPr>
+                      <m:t>1</m:t>
+                    </m:r>
+                  </m:e>
+                </m:mr>
+              </m:m>
+            </m:e>
+          </m:d>
+        </m:oMath>
+      </m:oMathPara>
+    </w:p>
+    <w:p>
+      <w:pPr>
+        <w:rPr>
+          <w:rFonts w:eastAsiaTheme="minorEastAsia"/>
+        </w:rPr>
+      </w:pPr>
+      <m:oMath>
+        <m:sSub>
+          <m:sSubPr>
+            <m:ctrlPr>
+              <w:rPr>
+                <w:rFonts w:ascii="Cambria Math" w:hAnsi="Cambria Math"/>
+                <w:i/>
+              </w:rPr>
+            </m:ctrlPr>
+          </m:sSubPr>
+          <m:e>
+            <m:r>
+              <w:rPr>
+                <w:rFonts w:ascii="Cambria Math" w:hAnsi="Cambria Math"/>
+              </w:rPr>
+              <m:t>s</m:t>
+            </m:r>
+          </m:e>
+          <m:sub>
+            <m:r>
+              <w:rPr>
+                <w:rFonts w:ascii="Cambria Math" w:hAnsi="Cambria Math"/>
+              </w:rPr>
+              <m:t>32</m:t>
+            </m:r>
+          </m:sub>
+        </m:sSub>
+        <m:r>
+          <w:rPr>
+            <w:rFonts w:ascii="Cambria Math" w:hAnsi="Cambria Math"/>
+          </w:rPr>
+          <m:t>=</m:t>
+        </m:r>
+        <m:f>
+          <m:fPr>
+            <m:ctrlPr>
+              <w:rPr>
+                <w:rFonts w:ascii="Cambria Math" w:hAnsi="Cambria Math"/>
+                <w:i/>
+              </w:rPr>
+            </m:ctrlPr>
+          </m:fPr>
+          <m:num>
+            <m:r>
+              <w:rPr>
+                <w:rFonts w:ascii="Cambria Math" w:hAnsi="Cambria Math"/>
+              </w:rPr>
+              <m:t>3</m:t>
+            </m:r>
+          </m:num>
+          <m:den>
+            <m:rad>
+              <m:radPr>
+                <m:degHide m:val="1"/>
+                <m:ctrlPr>
+                  <w:rPr>
+                    <w:rFonts w:ascii="Cambria Math" w:hAnsi="Cambria Math"/>
+                    <w:i/>
+                  </w:rPr>
+                </m:ctrlPr>
+              </m:radPr>
+              <m:deg/>
+              <m:e>
+                <m:sSup>
+                  <m:sSupPr>
+                    <m:ctrlPr>
+                      <w:rPr>
+                        <w:rFonts w:ascii="Cambria Math" w:hAnsi="Cambria Math"/>
+                        <w:i/>
+                      </w:rPr>
+                    </m:ctrlPr>
+                  </m:sSupPr>
+                  <m:e>
+                    <m:r>
+                      <w:rPr>
+                        <w:rFonts w:ascii="Cambria Math" w:hAnsi="Cambria Math"/>
+                      </w:rPr>
+                      <m:t>3</m:t>
+                    </m:r>
+                  </m:e>
+                  <m:sup>
+                    <m:r>
+                      <w:rPr>
+                        <w:rFonts w:ascii="Cambria Math" w:hAnsi="Cambria Math"/>
+                      </w:rPr>
+                      <m:t>2</m:t>
+                    </m:r>
+                  </m:sup>
+                </m:sSup>
+                <m:r>
+                  <w:rPr>
+                    <w:rFonts w:ascii="Cambria Math" w:hAnsi="Cambria Math"/>
+                  </w:rPr>
+                  <m:t>+</m:t>
+                </m:r>
+                <m:sSup>
+                  <m:sSupPr>
+                    <m:ctrlPr>
+                      <w:rPr>
+                        <w:rFonts w:ascii="Cambria Math" w:hAnsi="Cambria Math"/>
+                        <w:i/>
+                      </w:rPr>
+                    </m:ctrlPr>
+                  </m:sSupPr>
+                  <m:e>
+                    <m:d>
+                      <m:dPr>
+                        <m:ctrlPr>
+                          <w:rPr>
+                            <w:rFonts w:ascii="Cambria Math" w:hAnsi="Cambria Math"/>
+                            <w:i/>
+                          </w:rPr>
+                        </m:ctrlPr>
+                      </m:dPr>
+                      <m:e>
+                        <m:r>
+                          <w:rPr>
+                            <w:rFonts w:ascii="Cambria Math" w:hAnsi="Cambria Math"/>
+                          </w:rPr>
+                          <m:t>-</m:t>
+                        </m:r>
+                        <m:r>
+                          <w:rPr>
+                            <w:rFonts w:ascii="Cambria Math" w:hAnsi="Cambria Math"/>
+                          </w:rPr>
+                          <m:t>4</m:t>
+                        </m:r>
+                      </m:e>
+                    </m:d>
+                  </m:e>
+                  <m:sup>
+                    <m:r>
+                      <w:rPr>
+                        <w:rFonts w:ascii="Cambria Math" w:hAnsi="Cambria Math"/>
+                      </w:rPr>
+                      <m:t>2</m:t>
+                    </m:r>
+                  </m:sup>
+                </m:sSup>
+              </m:e>
+            </m:rad>
+          </m:den>
+        </m:f>
+        <m:r>
+          <w:rPr>
+            <w:rFonts w:ascii="Cambria Math" w:hAnsi="Cambria Math"/>
+          </w:rPr>
+          <m:t>=0,6</m:t>
+        </m:r>
+        <m:r>
+          <w:rPr>
+            <w:rFonts w:ascii="Cambria Math" w:hAnsi="Cambria Math"/>
+          </w:rPr>
+          <m:t xml:space="preserve">         </m:t>
+        </m:r>
+        <m:sSub>
+          <m:sSubPr>
+            <m:ctrlPr>
+              <w:rPr>
+                <w:rFonts w:ascii="Cambria Math" w:hAnsi="Cambria Math"/>
+                <w:i/>
+              </w:rPr>
+            </m:ctrlPr>
+          </m:sSubPr>
+          <m:e>
+            <m:r>
+              <w:rPr>
+                <w:rFonts w:ascii="Cambria Math" w:hAnsi="Cambria Math"/>
+              </w:rPr>
+              <m:t>c</m:t>
+            </m:r>
+          </m:e>
+          <m:sub>
+            <m:r>
+              <w:rPr>
+                <w:rFonts w:ascii="Cambria Math" w:hAnsi="Cambria Math"/>
+              </w:rPr>
+              <m:t>32</m:t>
+            </m:r>
+          </m:sub>
+        </m:sSub>
+        <m:r>
+          <w:rPr>
+            <w:rFonts w:ascii="Cambria Math" w:hAnsi="Cambria Math"/>
+          </w:rPr>
+          <m:t>=</m:t>
+        </m:r>
+        <m:f>
+          <m:fPr>
+            <m:ctrlPr>
+              <w:rPr>
+                <w:rFonts w:ascii="Cambria Math" w:hAnsi="Cambria Math"/>
+                <w:i/>
+              </w:rPr>
+            </m:ctrlPr>
+          </m:fPr>
+          <m:num>
+            <m:r>
+              <w:rPr>
+                <w:rFonts w:ascii="Cambria Math" w:hAnsi="Cambria Math"/>
+              </w:rPr>
+              <m:t>-</m:t>
+            </m:r>
+            <m:r>
+              <w:rPr>
+                <w:rFonts w:ascii="Cambria Math" w:hAnsi="Cambria Math"/>
+              </w:rPr>
+              <m:t>4</m:t>
+            </m:r>
+          </m:num>
+          <m:den>
+            <m:rad>
+              <m:radPr>
+                <m:degHide m:val="1"/>
+                <m:ctrlPr>
+                  <w:rPr>
+                    <w:rFonts w:ascii="Cambria Math" w:hAnsi="Cambria Math"/>
+                    <w:i/>
+                  </w:rPr>
+                </m:ctrlPr>
+              </m:radPr>
+              <m:deg/>
+              <m:e>
+                <m:sSup>
+                  <m:sSupPr>
+                    <m:ctrlPr>
+                      <w:rPr>
+                        <w:rFonts w:ascii="Cambria Math" w:hAnsi="Cambria Math"/>
+                        <w:i/>
+                      </w:rPr>
+                    </m:ctrlPr>
+                  </m:sSupPr>
+                  <m:e>
+                    <m:r>
+                      <w:rPr>
+                        <w:rFonts w:ascii="Cambria Math" w:hAnsi="Cambria Math"/>
+                      </w:rPr>
+                      <m:t>3</m:t>
+                    </m:r>
+                  </m:e>
+                  <m:sup>
+                    <m:r>
+                      <w:rPr>
+                        <w:rFonts w:ascii="Cambria Math" w:hAnsi="Cambria Math"/>
+                      </w:rPr>
+                      <m:t>2</m:t>
+                    </m:r>
+                  </m:sup>
+                </m:sSup>
+                <m:r>
+                  <w:rPr>
+                    <w:rFonts w:ascii="Cambria Math" w:hAnsi="Cambria Math"/>
+                  </w:rPr>
+                  <m:t>+</m:t>
+                </m:r>
+                <m:sSup>
+                  <m:sSupPr>
+                    <m:ctrlPr>
+                      <w:rPr>
+                        <w:rFonts w:ascii="Cambria Math" w:hAnsi="Cambria Math"/>
+                        <w:i/>
+                      </w:rPr>
+                    </m:ctrlPr>
+                  </m:sSupPr>
+                  <m:e>
+                    <m:d>
+                      <m:dPr>
+                        <m:ctrlPr>
+                          <w:rPr>
+                            <w:rFonts w:ascii="Cambria Math" w:hAnsi="Cambria Math"/>
+                            <w:i/>
+                          </w:rPr>
+                        </m:ctrlPr>
+                      </m:dPr>
+                      <m:e>
+                        <m:r>
+                          <w:rPr>
+                            <w:rFonts w:ascii="Cambria Math" w:hAnsi="Cambria Math"/>
+                          </w:rPr>
+                          <m:t>-</m:t>
+                        </m:r>
+                        <m:r>
+                          <w:rPr>
+                            <w:rFonts w:ascii="Cambria Math" w:hAnsi="Cambria Math"/>
+                          </w:rPr>
+                          <m:t>4</m:t>
+                        </m:r>
+                      </m:e>
+                    </m:d>
+                  </m:e>
+                  <m:sup>
+                    <m:r>
+                      <w:rPr>
+                        <w:rFonts w:ascii="Cambria Math" w:hAnsi="Cambria Math"/>
+                      </w:rPr>
+                      <m:t>2</m:t>
+                    </m:r>
+                  </m:sup>
+                </m:sSup>
+              </m:e>
+            </m:rad>
+          </m:den>
+        </m:f>
+        <m:r>
+          <w:rPr>
+            <w:rFonts w:ascii="Cambria Math" w:hAnsi="Cambria Math"/>
+          </w:rPr>
+          <m:t>= -0,8</m:t>
+        </m:r>
+        <m:r>
+          <w:rPr>
+            <w:rFonts w:ascii="Cambria Math" w:hAnsi="Cambria Math"/>
+          </w:rPr>
+          <m:t xml:space="preserve">        </m:t>
+        </m:r>
+        <m:sSub>
+          <m:sSubPr>
+            <m:ctrlPr>
+              <w:rPr>
+                <w:rFonts w:ascii="Cambria Math" w:hAnsi="Cambria Math"/>
+                <w:i/>
+              </w:rPr>
+            </m:ctrlPr>
+          </m:sSubPr>
+          <m:e>
+            <m:r>
+              <w:rPr>
+                <w:rFonts w:ascii="Cambria Math" w:hAnsi="Cambria Math"/>
+              </w:rPr>
+              <m:t>Q</m:t>
+            </m:r>
+          </m:e>
+          <m:sub>
+            <m:r>
+              <w:rPr>
+                <w:rFonts w:ascii="Cambria Math" w:hAnsi="Cambria Math"/>
+              </w:rPr>
+              <m:t>32</m:t>
+            </m:r>
+          </m:sub>
+        </m:sSub>
+        <m:r>
+          <w:rPr>
+            <w:rFonts w:ascii="Cambria Math" w:hAnsi="Cambria Math"/>
+          </w:rPr>
+          <m:t>=</m:t>
+        </m:r>
+        <m:d>
+          <m:dPr>
+            <m:ctrlPr>
+              <w:rPr>
+                <w:rFonts w:ascii="Cambria Math" w:hAnsi="Cambria Math"/>
+                <w:i/>
+              </w:rPr>
+            </m:ctrlPr>
+          </m:dPr>
+          <m:e>
+            <m:m>
+              <m:mPr>
+                <m:mcs>
+                  <m:mc>
+                    <m:mcPr>
+                      <m:count m:val="3"/>
+                      <m:mcJc m:val="center"/>
+                    </m:mcPr>
+                  </m:mc>
+                </m:mcs>
+                <m:ctrlPr>
+                  <w:rPr>
+                    <w:rFonts w:ascii="Cambria Math" w:hAnsi="Cambria Math"/>
+                    <w:i/>
+                  </w:rPr>
+                </m:ctrlPr>
+              </m:mPr>
+              <m:mr>
+                <m:e>
+                  <m:r>
+                    <w:rPr>
+                      <w:rFonts w:ascii="Cambria Math" w:hAnsi="Cambria Math"/>
+                    </w:rPr>
+                    <m:t>1</m:t>
+                  </m:r>
+                </m:e>
+                <m:e>
+                  <m:r>
+                    <w:rPr>
+                      <w:rFonts w:ascii="Cambria Math" w:hAnsi="Cambria Math"/>
+                    </w:rPr>
+                    <m:t>0</m:t>
+                  </m:r>
+                </m:e>
+                <m:e>
+                  <m:r>
+                    <w:rPr>
+                      <w:rFonts w:ascii="Cambria Math" w:hAnsi="Cambria Math"/>
+                    </w:rPr>
+                    <m:t>0</m:t>
+                  </m:r>
+                </m:e>
+              </m:mr>
+              <m:mr>
+                <m:e>
+                  <m:r>
+                    <w:rPr>
+                      <w:rFonts w:ascii="Cambria Math" w:hAnsi="Cambria Math"/>
+                    </w:rPr>
+                    <m:t>0</m:t>
+                  </m:r>
+                </m:e>
+                <m:e>
+                  <m:r>
+                    <w:rPr>
+                      <w:rFonts w:ascii="Cambria Math" w:hAnsi="Cambria Math"/>
+                    </w:rPr>
+                    <m:t>-0,8</m:t>
+                  </m:r>
+                </m:e>
+                <m:e>
+                  <m:r>
+                    <w:rPr>
+                      <w:rFonts w:ascii="Cambria Math" w:hAnsi="Cambria Math"/>
+                    </w:rPr>
+                    <m:t>0,6</m:t>
+                  </m:r>
+                </m:e>
+              </m:mr>
+              <m:mr>
+                <m:e>
+                  <m:r>
+                    <w:rPr>
+                      <w:rFonts w:ascii="Cambria Math" w:hAnsi="Cambria Math"/>
+                    </w:rPr>
+                    <m:t>0</m:t>
+                  </m:r>
+                </m:e>
+                <m:e>
+                  <m:r>
+                    <w:rPr>
+                      <w:rFonts w:ascii="Cambria Math" w:hAnsi="Cambria Math"/>
+                    </w:rPr>
+                    <m:t>-</m:t>
+                  </m:r>
+                  <m:r>
+                    <w:rPr>
+                      <w:rFonts w:ascii="Cambria Math" w:hAnsi="Cambria Math"/>
+                    </w:rPr>
+                    <m:t>0,6</m:t>
+                  </m:r>
+                </m:e>
+                <m:e>
+                  <m:r>
+                    <w:rPr>
+                      <w:rFonts w:ascii="Cambria Math" w:hAnsi="Cambria Math"/>
+                    </w:rPr>
+                    <m:t>-0</m:t>
+                  </m:r>
+                  <m:r>
+                    <w:rPr>
+                      <w:rFonts w:ascii="Cambria Math" w:hAnsi="Cambria Math"/>
+                    </w:rPr>
+                    <m:t>,8</m:t>
+                  </m:r>
+                </m:e>
+              </m:mr>
+            </m:m>
+          </m:e>
+        </m:d>
+      </m:oMath>
+      <w:r>
+        <w:rPr>
+          <w:rFonts w:eastAsiaTheme="minorEastAsia"/>
+        </w:rPr>
+        <w:t xml:space="preserve"> </w:t>
+      </w:r>
+    </w:p>
+    <w:p>
+      <w:pPr>
+        <w:rPr>
+          <w:rFonts w:eastAsiaTheme="minorEastAsia"/>
+        </w:rPr>
+      </w:pPr>
+      <m:oMathPara>
+        <m:oMath>
+          <m:r>
+            <w:rPr>
+              <w:rFonts w:ascii="Cambria Math" w:hAnsi="Cambria Math"/>
+            </w:rPr>
+            <m:t xml:space="preserve">R= </m:t>
+          </m:r>
+          <m:sSub>
+            <m:sSubPr>
+              <m:ctrlPr>
+                <w:rPr>
+                  <w:rFonts w:ascii="Cambria Math" w:hAnsi="Cambria Math"/>
+                  <w:i/>
+                </w:rPr>
+              </m:ctrlPr>
+            </m:sSubPr>
+            <m:e>
+              <m:r>
+                <w:rPr>
+                  <w:rFonts w:ascii="Cambria Math" w:hAnsi="Cambria Math"/>
+                </w:rPr>
+                <m:t>Q</m:t>
+              </m:r>
+            </m:e>
+            <m:sub>
+              <m:r>
+                <w:rPr>
+                  <w:rFonts w:ascii="Cambria Math" w:hAnsi="Cambria Math"/>
+                </w:rPr>
+                <m:t>32</m:t>
+              </m:r>
+            </m:sub>
+          </m:sSub>
+          <m:sSub>
+            <m:sSubPr>
+              <m:ctrlPr>
+                <w:rPr>
+                  <w:rFonts w:ascii="Cambria Math" w:hAnsi="Cambria Math"/>
+                  <w:i/>
+                </w:rPr>
+              </m:ctrlPr>
+            </m:sSubPr>
+            <m:e>
+              <m:r>
+                <w:rPr>
+                  <w:rFonts w:ascii="Cambria Math" w:hAnsi="Cambria Math"/>
+                </w:rPr>
+                <m:t>Q</m:t>
+              </m:r>
+            </m:e>
+            <m:sub>
+              <m:r>
+                <w:rPr>
+                  <w:rFonts w:ascii="Cambria Math" w:hAnsi="Cambria Math"/>
+                </w:rPr>
+                <m:t>21</m:t>
+              </m:r>
+            </m:sub>
+          </m:sSub>
+          <m:r>
+            <w:rPr>
+              <w:rFonts w:ascii="Cambria Math" w:hAnsi="Cambria Math"/>
+            </w:rPr>
+            <m:t>A=</m:t>
+          </m:r>
+          <m:d>
+            <m:dPr>
+              <m:ctrlPr>
+                <w:rPr>
+                  <w:rFonts w:ascii="Cambria Math" w:hAnsi="Cambria Math"/>
+                  <w:i/>
+                </w:rPr>
+              </m:ctrlPr>
+            </m:dPr>
+            <m:e>
+              <m:m>
+                <m:mPr>
+                  <m:mcs>
+                    <m:mc>
+                      <m:mcPr>
+                        <m:count m:val="3"/>
+                        <m:mcJc m:val="center"/>
+                      </m:mcPr>
+                    </m:mc>
+                  </m:mcs>
+                  <m:ctrlPr>
+                    <w:rPr>
+                      <w:rFonts w:ascii="Cambria Math" w:hAnsi="Cambria Math"/>
+                      <w:i/>
+                    </w:rPr>
+                  </m:ctrlPr>
+                </m:mPr>
+                <m:mr>
+                  <m:e>
+                    <m:r>
+                      <w:rPr>
+                        <w:rFonts w:ascii="Cambria Math" w:hAnsi="Cambria Math"/>
+                      </w:rPr>
+                      <m:t>1</m:t>
+                    </m:r>
+                  </m:e>
+                  <m:e>
+                    <m:r>
+                      <w:rPr>
+                        <w:rFonts w:ascii="Cambria Math" w:hAnsi="Cambria Math"/>
+                      </w:rPr>
+                      <m:t>0</m:t>
+                    </m:r>
+                  </m:e>
+                  <m:e>
+                    <m:r>
+                      <w:rPr>
+                        <w:rFonts w:ascii="Cambria Math" w:hAnsi="Cambria Math"/>
+                      </w:rPr>
+                      <m:t>0</m:t>
+                    </m:r>
+                  </m:e>
+                </m:mr>
+                <m:mr>
+                  <m:e>
+                    <m:r>
+                      <w:rPr>
+                        <w:rFonts w:ascii="Cambria Math" w:hAnsi="Cambria Math"/>
+                      </w:rPr>
+                      <m:t>0</m:t>
+                    </m:r>
+                  </m:e>
+                  <m:e>
+                    <m:r>
+                      <w:rPr>
+                        <w:rFonts w:ascii="Cambria Math" w:hAnsi="Cambria Math"/>
+                      </w:rPr>
+                      <m:t>-0,8</m:t>
+                    </m:r>
+                  </m:e>
+                  <m:e>
+                    <m:r>
+                      <w:rPr>
+                        <w:rFonts w:ascii="Cambria Math" w:hAnsi="Cambria Math"/>
+                      </w:rPr>
+                      <m:t>0,6</m:t>
+                    </m:r>
+                  </m:e>
+                </m:mr>
+                <m:mr>
+                  <m:e>
+                    <m:r>
+                      <w:rPr>
+                        <w:rFonts w:ascii="Cambria Math" w:hAnsi="Cambria Math"/>
+                      </w:rPr>
+                      <m:t>0</m:t>
+                    </m:r>
+                  </m:e>
+                  <m:e>
+                    <m:r>
+                      <w:rPr>
+                        <w:rFonts w:ascii="Cambria Math" w:hAnsi="Cambria Math"/>
+                      </w:rPr>
+                      <m:t>-0,6</m:t>
+                    </m:r>
+                  </m:e>
+                  <m:e>
+                    <m:r>
+                      <w:rPr>
+                        <w:rFonts w:ascii="Cambria Math" w:hAnsi="Cambria Math"/>
+                      </w:rPr>
+                      <m:t>-0,8</m:t>
+                    </m:r>
+                  </m:e>
+                </m:mr>
+              </m:m>
+            </m:e>
+          </m:d>
+          <m:r>
+            <w:rPr>
+              <w:rFonts w:ascii="Cambria Math" w:hAnsi="Cambria Math"/>
+            </w:rPr>
+            <m:t xml:space="preserve">* </m:t>
+          </m:r>
+          <m:d>
+            <m:dPr>
+              <m:ctrlPr>
+                <w:rPr>
+                  <w:rFonts w:ascii="Cambria Math" w:eastAsiaTheme="minorEastAsia" w:hAnsi="Cambria Math"/>
+                  <w:i/>
+                </w:rPr>
+              </m:ctrlPr>
+            </m:dPr>
+            <m:e>
+              <m:m>
+                <m:mPr>
+                  <m:mcs>
+                    <m:mc>
+                      <m:mcPr>
+                        <m:count m:val="3"/>
+                        <m:mcJc m:val="center"/>
+                      </m:mcPr>
+                    </m:mc>
+                  </m:mcs>
+                  <m:ctrlPr>
+                    <w:rPr>
+                      <w:rFonts w:ascii="Cambria Math" w:eastAsiaTheme="minorEastAsia" w:hAnsi="Cambria Math"/>
+                      <w:i/>
+                    </w:rPr>
+                  </m:ctrlPr>
+                </m:mPr>
+                <m:mr>
+                  <m:e>
+                    <m:r>
+                      <w:rPr>
+                        <w:rFonts w:ascii="Cambria Math" w:eastAsiaTheme="minorEastAsia" w:hAnsi="Cambria Math"/>
+                      </w:rPr>
+                      <m:t>0,6</m:t>
+                    </m:r>
+                  </m:e>
+                  <m:e>
+                    <m:r>
+                      <w:rPr>
+                        <w:rFonts w:ascii="Cambria Math" w:eastAsiaTheme="minorEastAsia" w:hAnsi="Cambria Math"/>
+                      </w:rPr>
+                      <m:t>0,8</m:t>
+                    </m:r>
+                  </m:e>
+                  <m:e>
+                    <m:r>
+                      <w:rPr>
+                        <w:rFonts w:ascii="Cambria Math" w:eastAsiaTheme="minorEastAsia" w:hAnsi="Cambria Math"/>
+                      </w:rPr>
+                      <m:t>0</m:t>
+                    </m:r>
+                  </m:e>
+                </m:mr>
+                <m:mr>
+                  <m:e>
+                    <m:r>
+                      <w:rPr>
+                        <w:rFonts w:ascii="Cambria Math" w:eastAsiaTheme="minorEastAsia" w:hAnsi="Cambria Math"/>
+                      </w:rPr>
+                      <m:t>-0,8</m:t>
+                    </m:r>
+                  </m:e>
+                  <m:e>
+                    <m:r>
+                      <w:rPr>
+                        <w:rFonts w:ascii="Cambria Math" w:eastAsiaTheme="minorEastAsia" w:hAnsi="Cambria Math"/>
+                      </w:rPr>
+                      <m:t>0,6</m:t>
+                    </m:r>
+                  </m:e>
+                  <m:e>
+                    <m:r>
+                      <w:rPr>
+                        <w:rFonts w:ascii="Cambria Math" w:eastAsiaTheme="minorEastAsia" w:hAnsi="Cambria Math"/>
+                      </w:rPr>
+                      <m:t>0</m:t>
+                    </m:r>
+                  </m:e>
+                </m:mr>
+                <m:mr>
+                  <m:e>
+                    <m:r>
+                      <w:rPr>
+                        <w:rFonts w:ascii="Cambria Math" w:eastAsiaTheme="minorEastAsia" w:hAnsi="Cambria Math"/>
+                      </w:rPr>
+                      <m:t>0</m:t>
+                    </m:r>
+                  </m:e>
+                  <m:e>
+                    <m:r>
+                      <w:rPr>
+                        <w:rFonts w:ascii="Cambria Math" w:eastAsiaTheme="minorEastAsia" w:hAnsi="Cambria Math"/>
+                      </w:rPr>
+                      <m:t>0</m:t>
+                    </m:r>
+                  </m:e>
+                  <m:e>
+                    <m:r>
+                      <w:rPr>
+                        <w:rFonts w:ascii="Cambria Math" w:eastAsiaTheme="minorEastAsia" w:hAnsi="Cambria Math"/>
+                      </w:rPr>
+                      <m:t>1</m:t>
+                    </m:r>
+                  </m:e>
+                </m:mr>
+              </m:m>
+            </m:e>
+          </m:d>
+          <m:r>
+            <w:rPr>
+              <w:rFonts w:ascii="Cambria Math" w:eastAsiaTheme="minorEastAsia" w:hAnsi="Cambria Math"/>
+            </w:rPr>
+            <m:t>=</m:t>
+          </m:r>
+          <m:d>
+            <m:dPr>
+              <m:ctrlPr>
+                <w:rPr>
+                  <w:rFonts w:ascii="Cambria Math" w:eastAsiaTheme="minorEastAsia" w:hAnsi="Cambria Math"/>
+                  <w:i/>
+                </w:rPr>
+              </m:ctrlPr>
+            </m:dPr>
+            <m:e>
+              <m:m>
+                <m:mPr>
+                  <m:mcs>
+                    <m:mc>
+                      <m:mcPr>
+                        <m:count m:val="3"/>
+                        <m:mcJc m:val="center"/>
+                      </m:mcPr>
+                    </m:mc>
+                  </m:mcs>
+                  <m:ctrlPr>
+                    <w:rPr>
+                      <w:rFonts w:ascii="Cambria Math" w:eastAsiaTheme="minorEastAsia" w:hAnsi="Cambria Math"/>
+                      <w:i/>
+                    </w:rPr>
+                  </m:ctrlPr>
+                </m:mPr>
+                <m:mr>
+                  <m:e>
+                    <m:r>
+                      <w:rPr>
+                        <w:rFonts w:ascii="Cambria Math" w:eastAsiaTheme="minorEastAsia" w:hAnsi="Cambria Math"/>
+                      </w:rPr>
+                      <m:t>-5</m:t>
+                    </m:r>
+                  </m:e>
+                  <m:e>
+                    <m:r>
+                      <w:rPr>
+                        <w:rFonts w:ascii="Cambria Math" w:eastAsiaTheme="minorEastAsia" w:hAnsi="Cambria Math"/>
+                      </w:rPr>
+                      <m:t>7</m:t>
+                    </m:r>
+                  </m:e>
+                  <m:e>
+                    <m:r>
+                      <w:rPr>
+                        <w:rFonts w:ascii="Cambria Math" w:eastAsiaTheme="minorEastAsia" w:hAnsi="Cambria Math"/>
+                      </w:rPr>
+                      <m:t>1</m:t>
+                    </m:r>
+                  </m:e>
+                </m:mr>
+                <m:mr>
+                  <m:e>
+                    <m:r>
+                      <w:rPr>
+                        <w:rFonts w:ascii="Cambria Math" w:eastAsiaTheme="minorEastAsia" w:hAnsi="Cambria Math"/>
+                      </w:rPr>
+                      <m:t>0</m:t>
+                    </m:r>
+                  </m:e>
+                  <m:e>
+                    <m:r>
+                      <w:rPr>
+                        <w:rFonts w:ascii="Cambria Math" w:eastAsiaTheme="minorEastAsia" w:hAnsi="Cambria Math"/>
+                      </w:rPr>
+                      <m:t>4,2</m:t>
+                    </m:r>
+                  </m:e>
+                  <m:e>
+                    <m:r>
+                      <w:rPr>
+                        <w:rFonts w:ascii="Cambria Math" w:eastAsiaTheme="minorEastAsia" w:hAnsi="Cambria Math"/>
+                      </w:rPr>
+                      <m:t>0</m:t>
+                    </m:r>
+                  </m:e>
+                </m:mr>
+                <m:mr>
+                  <m:e>
+                    <m:r>
+                      <w:rPr>
+                        <w:rFonts w:ascii="Cambria Math" w:eastAsiaTheme="minorEastAsia" w:hAnsi="Cambria Math"/>
+                      </w:rPr>
+                      <m:t>0</m:t>
+                    </m:r>
+                  </m:e>
+                  <m:e>
+                    <m:r>
+                      <w:rPr>
+                        <w:rFonts w:ascii="Cambria Math" w:eastAsiaTheme="minorEastAsia" w:hAnsi="Cambria Math"/>
+                      </w:rPr>
+                      <m:t>0</m:t>
+                    </m:r>
+                  </m:e>
+                  <m:e>
+                    <m:r>
+                      <w:rPr>
+                        <w:rFonts w:ascii="Cambria Math" w:eastAsiaTheme="minorEastAsia" w:hAnsi="Cambria Math"/>
+                      </w:rPr>
+                      <m:t>-1,4</m:t>
+                    </m:r>
+                  </m:e>
+                </m:mr>
+              </m:m>
+            </m:e>
+          </m:d>
+        </m:oMath>
+      </m:oMathPara>
+    </w:p>
+    <w:p/>
+    <w:p>
+      <w:r>
+        <w:lastRenderedPageBreak/>
+        <w:t>c.</w:t>
+      </w:r>
+    </w:p>
+    <w:p>
+      <w:r>
+        <w:t xml:space="preserve">Es werden die </w:t>
+      </w:r>
+      <w:r>
+        <w:t>gleichen</w:t>
+      </w:r>
+      <w:r>
+        <w:t xml:space="preserve"> Anzahlen an Rechenoperationen durchgeführt wie einer Hessenberg Matrix, da alles Stellen, wo bereits 0 ist nicht mehr gerechnet werden muss.</w:t>
+      </w:r>
+      <w:r>
+        <w:t xml:space="preserve"> Auch sind die Stellen, die mit 1 belegt sind, die gleiche Anzahl wie die Stellen der Nebendiagonale bei der Hessenberg Matrix.</w:t>
+      </w:r>
+      <w:r>
+        <w:t xml:space="preserve"> (Bei Verwendung der Givens Rotation)</w:t>
+      </w:r>
+    </w:p>
+    <w:p>
+      <w:r>
+        <w:t>Als Lösungsverfahren würde ich die Householder Methode verwenden, da diese mit einem Rechenschritt die Matrix auflösen kann.</w:t>
       </w:r>
     </w:p>
     <w:sectPr>
+      <w:headerReference w:type="default" r:id="rId6"/>
       <w:pgSz w:w="11906" w:h="16838"/>
       <w:pgMar w:top="1417" w:right="1417" w:bottom="1134" w:left="1417" w:header="708" w:footer="708" w:gutter="0"/>
       <w:cols w:space="708"/>
@@ -99,6 +1959,87 @@
     </w:sectPr>
   </w:body>
 </w:document>
+</file>
+
+<file path=word/endnotes.xml><?xml version="1.0" encoding="utf-8"?>
+<w:endnotes xmlns:wpc="http://schemas.microsoft.com/office/word/2010/wordprocessingCanvas" xmlns:mc="http://schemas.openxmlformats.org/markup-compatibility/2006" xmlns:o="urn:schemas-microsoft-com:office:office" xmlns:r="http://schemas.openxmlformats.org/officeDocument/2006/relationships" xmlns:m="http://schemas.openxmlformats.org/officeDocument/2006/math" xmlns:v="urn:schemas-microsoft-com:vml" xmlns:wp14="http://schemas.microsoft.com/office/word/2010/wordprocessingDrawing" xmlns:wp="http://schemas.openxmlformats.org/drawingml/2006/wordprocessingDrawing" xmlns:w10="urn:schemas-microsoft-com:office:word" xmlns:w="http://schemas.openxmlformats.org/wordprocessingml/2006/main" xmlns:w14="http://schemas.microsoft.com/office/word/2010/wordml" xmlns:w15="http://schemas.microsoft.com/office/word/2012/wordml" xmlns:wpg="http://schemas.microsoft.com/office/word/2010/wordprocessingGroup" xmlns:wpi="http://schemas.microsoft.com/office/word/2010/wordprocessingInk" xmlns:wne="http://schemas.microsoft.com/office/word/2006/wordml" xmlns:wps="http://schemas.microsoft.com/office/word/2010/wordprocessingShape" mc:Ignorable="w14 w15 wp14">
+  <w:endnote w:type="separator" w:id="-1">
+    <w:p>
+      <w:pPr>
+        <w:spacing w:after="0" w:line="240" w:lineRule="auto"/>
+      </w:pPr>
+      <w:r>
+        <w:separator/>
+      </w:r>
+    </w:p>
+  </w:endnote>
+  <w:endnote w:type="continuationSeparator" w:id="0">
+    <w:p>
+      <w:pPr>
+        <w:spacing w:after="0" w:line="240" w:lineRule="auto"/>
+      </w:pPr>
+      <w:r>
+        <w:continuationSeparator/>
+      </w:r>
+    </w:p>
+  </w:endnote>
+</w:endnotes>
+</file>
+
+<file path=word/footnotes.xml><?xml version="1.0" encoding="utf-8"?>
+<w:footnotes xmlns:wpc="http://schemas.microsoft.com/office/word/2010/wordprocessingCanvas" xmlns:mc="http://schemas.openxmlformats.org/markup-compatibility/2006" xmlns:o="urn:schemas-microsoft-com:office:office" xmlns:r="http://schemas.openxmlformats.org/officeDocument/2006/relationships" xmlns:m="http://schemas.openxmlformats.org/officeDocument/2006/math" xmlns:v="urn:schemas-microsoft-com:vml" xmlns:wp14="http://schemas.microsoft.com/office/word/2010/wordprocessingDrawing" xmlns:wp="http://schemas.openxmlformats.org/drawingml/2006/wordprocessingDrawing" xmlns:w10="urn:schemas-microsoft-com:office:word" xmlns:w="http://schemas.openxmlformats.org/wordprocessingml/2006/main" xmlns:w14="http://schemas.microsoft.com/office/word/2010/wordml" xmlns:w15="http://schemas.microsoft.com/office/word/2012/wordml" xmlns:wpg="http://schemas.microsoft.com/office/word/2010/wordprocessingGroup" xmlns:wpi="http://schemas.microsoft.com/office/word/2010/wordprocessingInk" xmlns:wne="http://schemas.microsoft.com/office/word/2006/wordml" xmlns:wps="http://schemas.microsoft.com/office/word/2010/wordprocessingShape" mc:Ignorable="w14 w15 wp14">
+  <w:footnote w:type="separator" w:id="-1">
+    <w:p>
+      <w:pPr>
+        <w:spacing w:after="0" w:line="240" w:lineRule="auto"/>
+      </w:pPr>
+      <w:r>
+        <w:separator/>
+      </w:r>
+    </w:p>
+  </w:footnote>
+  <w:footnote w:type="continuationSeparator" w:id="0">
+    <w:p>
+      <w:pPr>
+        <w:spacing w:after="0" w:line="240" w:lineRule="auto"/>
+      </w:pPr>
+      <w:r>
+        <w:continuationSeparator/>
+      </w:r>
+    </w:p>
+  </w:footnote>
+</w:footnotes>
+</file>
+
+<file path=word/header1.xml><?xml version="1.0" encoding="utf-8"?>
+<w:hdr xmlns:wpc="http://schemas.microsoft.com/office/word/2010/wordprocessingCanvas" xmlns:mc="http://schemas.openxmlformats.org/markup-compatibility/2006" xmlns:o="urn:schemas-microsoft-com:office:office" xmlns:r="http://schemas.openxmlformats.org/officeDocument/2006/relationships" xmlns:m="http://schemas.openxmlformats.org/officeDocument/2006/math" xmlns:v="urn:schemas-microsoft-com:vml" xmlns:wp14="http://schemas.microsoft.com/office/word/2010/wordprocessingDrawing" xmlns:wp="http://schemas.openxmlformats.org/drawingml/2006/wordprocessingDrawing" xmlns:w10="urn:schemas-microsoft-com:office:word" xmlns:w="http://schemas.openxmlformats.org/wordprocessingml/2006/main" xmlns:w14="http://schemas.microsoft.com/office/word/2010/wordml" xmlns:w15="http://schemas.microsoft.com/office/word/2012/wordml" xmlns:wpg="http://schemas.microsoft.com/office/word/2010/wordprocessingGroup" xmlns:wpi="http://schemas.microsoft.com/office/word/2010/wordprocessingInk" xmlns:wne="http://schemas.microsoft.com/office/word/2006/wordml" xmlns:wps="http://schemas.microsoft.com/office/word/2010/wordprocessingShape" mc:Ignorable="w14 w15 wp14">
+  <w:p>
+    <w:pPr>
+      <w:pStyle w:val="Kopfzeile"/>
+    </w:pPr>
+    <w:r>
+      <w:ptab w:relativeTo="margin" w:alignment="center" w:leader="none"/>
+    </w:r>
+    <w:r>
+      <w:ptab w:relativeTo="margin" w:alignment="right" w:leader="none"/>
+    </w:r>
+    <w:r>
+      <w:t>Bauer Michael</w:t>
+    </w:r>
+  </w:p>
+  <w:p>
+    <w:pPr>
+      <w:pStyle w:val="Kopfzeile"/>
+    </w:pPr>
+    <w:r>
+      <w:tab/>
+    </w:r>
+    <w:r>
+      <w:tab/>
+      <w:t>Ehrenberg Stephanie</w:t>
+    </w:r>
+  </w:p>
+</w:hdr>
 </file>
 
 <file path=word/styles.xml><?xml version="1.0" encoding="utf-8"?>
@@ -522,6 +2463,60 @@
     <w:semiHidden/>
     <w:unhideWhenUsed/>
   </w:style>
+  <w:style w:type="paragraph" w:styleId="Kopfzeile">
+    <w:name w:val="header"/>
+    <w:basedOn w:val="Standard"/>
+    <w:link w:val="KopfzeileZchn"/>
+    <w:uiPriority w:val="99"/>
+    <w:unhideWhenUsed/>
+    <w:rsid w:val="00970779"/>
+    <w:pPr>
+      <w:tabs>
+        <w:tab w:val="center" w:pos="4536"/>
+        <w:tab w:val="right" w:pos="9072"/>
+      </w:tabs>
+      <w:spacing w:after="0" w:line="240" w:lineRule="auto"/>
+    </w:pPr>
+  </w:style>
+  <w:style w:type="character" w:customStyle="1" w:styleId="KopfzeileZchn">
+    <w:name w:val="Kopfzeile Zchn"/>
+    <w:basedOn w:val="Absatz-Standardschriftart"/>
+    <w:link w:val="Kopfzeile"/>
+    <w:uiPriority w:val="99"/>
+    <w:rsid w:val="00970779"/>
+  </w:style>
+  <w:style w:type="paragraph" w:styleId="Fuzeile">
+    <w:name w:val="footer"/>
+    <w:basedOn w:val="Standard"/>
+    <w:link w:val="FuzeileZchn"/>
+    <w:uiPriority w:val="99"/>
+    <w:unhideWhenUsed/>
+    <w:rsid w:val="00970779"/>
+    <w:pPr>
+      <w:tabs>
+        <w:tab w:val="center" w:pos="4536"/>
+        <w:tab w:val="right" w:pos="9072"/>
+      </w:tabs>
+      <w:spacing w:after="0" w:line="240" w:lineRule="auto"/>
+    </w:pPr>
+  </w:style>
+  <w:style w:type="character" w:customStyle="1" w:styleId="FuzeileZchn">
+    <w:name w:val="Fußzeile Zchn"/>
+    <w:basedOn w:val="Absatz-Standardschriftart"/>
+    <w:link w:val="Fuzeile"/>
+    <w:uiPriority w:val="99"/>
+    <w:rsid w:val="00970779"/>
+  </w:style>
+  <w:style w:type="character" w:styleId="Platzhaltertext">
+    <w:name w:val="Placeholder Text"/>
+    <w:basedOn w:val="Absatz-Standardschriftart"/>
+    <w:uiPriority w:val="99"/>
+    <w:semiHidden/>
+    <w:rsid w:val="00255445"/>
+    <w:rPr>
+      <w:color w:val="808080"/>
+    </w:rPr>
+  </w:style>
 </w:styles>
 </file>
 

</xml_diff>

<commit_message>
Aufgabe 1b gemacht, sprachliche Korrektur der übrigen Aufgaben mit Anmerkungen.
</commit_message>
<xml_diff>
--- a/abgabe2/Leistungsnachweis2.docx
+++ b/abgabe2/Leistungsnachweis2.docx
@@ -1,103 +1,334 @@
 
 <file path=word/document.xml><?xml version="1.0" encoding="utf-8"?>
-<w:document xmlns:wpc="http://schemas.microsoft.com/office/word/2010/wordprocessingCanvas" xmlns:mc="http://schemas.openxmlformats.org/markup-compatibility/2006" xmlns:o="urn:schemas-microsoft-com:office:office" xmlns:r="http://schemas.openxmlformats.org/officeDocument/2006/relationships" xmlns:m="http://schemas.openxmlformats.org/officeDocument/2006/math" xmlns:v="urn:schemas-microsoft-com:vml" xmlns:wp14="http://schemas.microsoft.com/office/word/2010/wordprocessingDrawing" xmlns:wp="http://schemas.openxmlformats.org/drawingml/2006/wordprocessingDrawing" xmlns:w10="urn:schemas-microsoft-com:office:word" xmlns:w="http://schemas.openxmlformats.org/wordprocessingml/2006/main" xmlns:w14="http://schemas.microsoft.com/office/word/2010/wordml" xmlns:w15="http://schemas.microsoft.com/office/word/2012/wordml" xmlns:wpg="http://schemas.microsoft.com/office/word/2010/wordprocessingGroup" xmlns:wpi="http://schemas.microsoft.com/office/word/2010/wordprocessingInk" xmlns:wne="http://schemas.microsoft.com/office/word/2006/wordml" xmlns:wps="http://schemas.microsoft.com/office/word/2010/wordprocessingShape" mc:Ignorable="w14 w15 wp14">
+<w:document xmlns:ve="http://schemas.openxmlformats.org/markup-compatibility/2006" xmlns:o="urn:schemas-microsoft-com:office:office" xmlns:r="http://schemas.openxmlformats.org/officeDocument/2006/relationships" xmlns:m="http://schemas.openxmlformats.org/officeDocument/2006/math" xmlns:v="urn:schemas-microsoft-com:vml" xmlns:wp="http://schemas.openxmlformats.org/drawingml/2006/wordprocessingDrawing" xmlns:w10="urn:schemas-microsoft-com:office:word" xmlns:w="http://schemas.openxmlformats.org/wordprocessingml/2006/main" xmlns:wne="http://schemas.microsoft.com/office/word/2006/wordml">
   <w:body>
+    <w:p/>
     <w:p>
-      <w:r>
-        <w:t>Numerik</w:t>
+      <w:pPr>
+        <w:rPr>
+          <w:b/>
+          <w:sz w:val="28"/>
+          <w:szCs w:val="28"/>
+        </w:rPr>
+      </w:pPr>
+      <w:r>
+        <w:rPr>
+          <w:b/>
+          <w:sz w:val="28"/>
+          <w:szCs w:val="28"/>
+        </w:rPr>
+        <w:t>Aufgabe 1)</w:t>
       </w:r>
     </w:p>
     <w:p>
-      <w:r>
-        <w:t>Leistungsnachweis 2</w:t>
+      <w:pPr>
+        <w:rPr>
+          <w:b/>
+        </w:rPr>
+      </w:pPr>
+      <w:r>
+        <w:rPr>
+          <w:b/>
+        </w:rPr>
+        <w:t>b</w:t>
+      </w:r>
+      <w:r>
+        <w:rPr>
+          <w:b/>
+        </w:rPr>
+        <w:t>)</w:t>
+      </w:r>
+    </w:p>
+    <w:p>
+      <w:pPr>
+        <w:rPr>
+          <w:color w:val="FF0000"/>
+        </w:rPr>
+      </w:pPr>
+      <w:r>
+        <w:rPr>
+          <w:color w:val="FF0000"/>
+        </w:rPr>
+        <w:t>(TODO: Konkrete Testwerte für den Vergleich angeben!)</w:t>
+      </w:r>
+    </w:p>
+    <w:p>
+      <w:r>
+        <w:t xml:space="preserve">Die Anzahl an </w:t>
+      </w:r>
+      <w:r>
+        <w:t xml:space="preserve">benötigten </w:t>
+      </w:r>
+      <w:r>
+        <w:t xml:space="preserve">Funktionsaufrufen bei dem mit AdaptQuad implementierten Verfahren ist deutlich geringer als bei Ausführung des Scripts Nadelimpuls. </w:t>
+      </w:r>
+    </w:p>
+    <w:p>
+      <w:r>
+        <w:t xml:space="preserve">Dies lässt sich dadurch erklären, dass in Intervallen mit geringer Steigung des Funktionsgraphen das adaptive Verfahren Funktionsaufrufe „einsparen“ kann – hier ist keine so feine Auflösung (also eine numerische Integration über eine sehr kleine Intervallbreite) notwendig. </w:t>
+      </w:r>
+    </w:p>
+    <w:p>
+      <w:r>
+        <w:t>Man erreicht also mit einer deutlich verringerten Anzahl an Funktionsaufrufen mit der AdaptQuad-Funktion eine vergleichbare Genauigkeit zum Nade</w:t>
+      </w:r>
+      <w:r>
+        <w:t>limpuls-Skript, welches stur über die gesamte Intervallbreite mit äquidistanten Stützstellen bei konstanter Breite der Teilintervalle rechnet, unabhängig davon, ob eine derart feine Auflösung über das gesamte Intervall notwendig ist.</w:t>
       </w:r>
     </w:p>
     <w:p/>
     <w:p>
-      <w:r>
-        <w:t>Aufgabe 1.</w:t>
+      <w:pPr>
+        <w:rPr>
+          <w:b/>
+        </w:rPr>
+      </w:pPr>
+      <w:r>
+        <w:rPr>
+          <w:b/>
+        </w:rPr>
+        <w:t>c</w:t>
+      </w:r>
+      <w:r>
+        <w:rPr>
+          <w:b/>
+        </w:rPr>
+        <w:t>)</w:t>
       </w:r>
     </w:p>
     <w:p>
       <w:r>
-        <w:t>b</w:t>
-      </w:r>
-      <w:r>
+        <w:t>Bei den Werten sind wir von einem relativen Fehler von 0,5 ausgegangen</w:t>
+      </w:r>
+      <w:r>
+        <w:t xml:space="preserve"> </w:t>
+      </w:r>
+      <w:r>
+        <w:rPr>
+          <w:color w:val="FF0000"/>
+        </w:rPr>
+        <w:t>(</w:t>
+      </w:r>
+      <w:r>
+        <w:rPr>
+          <w:color w:val="FF0000"/>
+        </w:rPr>
+        <w:t>Anmerkung: hast du die Methoden nicht nochmal für eine geringere Toleranz getestet? 0.5 ist ein ziemlich hoher Wert für eine Toleranzschwelle…</w:t>
+      </w:r>
+      <w:r>
+        <w:rPr>
+          <w:color w:val="FF0000"/>
+        </w:rPr>
+        <w:t>)</w:t>
+      </w:r>
+      <w:r>
+        <w:t>.</w:t>
+      </w:r>
+    </w:p>
+    <w:p>
+      <w:r>
+        <w:t>Dabei fiel auf, dass das genau</w:t>
+      </w:r>
+      <w:r>
+        <w:t>e</w:t>
+      </w:r>
+      <w:r>
+        <w:t xml:space="preserve">ste Ergebnis </w:t>
+      </w:r>
+      <w:r>
+        <w:t>von der</w:t>
+      </w:r>
+      <w:r>
+        <w:t xml:space="preserve"> Matlab Funktion quadl ausgegeben </w:t>
+      </w:r>
+      <w:r>
+        <w:t>wurde</w:t>
+      </w:r>
+      <w:r>
+        <w:t>, gefolgt von unserer eigenen Funktion AdaptQuad, danach kommt quad, und am schlechtesten hat quadgk abgeschnitten</w:t>
+      </w:r>
+      <w:r>
+        <w:t xml:space="preserve"> </w:t>
+      </w:r>
+      <w:r>
+        <w:rPr>
+          <w:color w:val="FF0000"/>
+        </w:rPr>
+        <w:t>(</w:t>
+      </w:r>
+      <w:r>
+        <w:rPr>
+          <w:color w:val="FF0000"/>
+        </w:rPr>
+        <w:t>konkrete Testergebnisse, anhand derer du die Vergleiche ziehst?</w:t>
+      </w:r>
+      <w:r>
+        <w:rPr>
+          <w:color w:val="FF0000"/>
+        </w:rPr>
+        <w:t>)</w:t>
+      </w:r>
+      <w:r>
+        <w:t>.</w:t>
+      </w:r>
+    </w:p>
+    <w:p>
+      <w:r>
+        <w:t>Die höhere Genauigkeit bei AdaptQuad haben wir uns durch eine viel höhere Anzahl an Funktionsaufrufen erkauft, quad hat nur 89 aufrufe benötigt, während AdaptQuad ganze 1230 benötigt hat, der Unterschied liegt aber noch nicht mal bei 0,2</w:t>
+      </w:r>
+      <w:r>
+        <w:t xml:space="preserve"> </w:t>
+      </w:r>
+      <w:r>
+        <w:rPr>
+          <w:color w:val="FF0000"/>
+        </w:rPr>
+        <w:t>(Anmerkung: 0,2 was? Hühner Äpfel Eier? ^^)</w:t>
+      </w:r>
+      <w:r>
+        <w:rPr>
+          <w:color w:val="FF0000"/>
+        </w:rPr>
         <w:t>.</w:t>
       </w:r>
     </w:p>
     <w:p/>
     <w:p>
-      <w:r>
-        <w:t>c</w:t>
-      </w:r>
-      <w:r>
+      <w:pPr>
+        <w:rPr>
+          <w:b/>
+          <w:sz w:val="28"/>
+          <w:szCs w:val="28"/>
+        </w:rPr>
+      </w:pPr>
+      <w:r>
+        <w:rPr>
+          <w:b/>
+          <w:sz w:val="28"/>
+          <w:szCs w:val="28"/>
+        </w:rPr>
+        <w:t>Aufgabe 2</w:t>
+      </w:r>
+      <w:r>
+        <w:rPr>
+          <w:b/>
+          <w:sz w:val="28"/>
+          <w:szCs w:val="28"/>
+        </w:rPr>
         <w:t>.</w:t>
       </w:r>
     </w:p>
     <w:p>
-      <w:r>
-        <w:t>Bei den Werten sind wir von einem relativen Fehler von 0,5 ausgegangen.</w:t>
+      <w:pPr>
+        <w:rPr>
+          <w:b/>
+        </w:rPr>
+      </w:pPr>
+      <w:r>
+        <w:rPr>
+          <w:b/>
+        </w:rPr>
+        <w:t>a.</w:t>
       </w:r>
     </w:p>
     <w:p>
-      <w:r>
-        <w:t>Dabei fiel auf, dass das genauste Ergebnis die Matlab Funktion quadl ausgegeben hat, gefolgt von unserer eigenen Funktion AdaptQuad, danach kommt quad, und am schlechtesten hat quadgk abgeschnitten.</w:t>
+      <w:pPr>
+        <w:rPr>
+          <w:b/>
+        </w:rPr>
+      </w:pPr>
+      <w:r>
+        <w:rPr>
+          <w:b/>
+        </w:rPr>
+        <w:t>b.</w:t>
       </w:r>
     </w:p>
     <w:p>
       <w:r>
-        <w:t>Die höhere Genauigkeit bei AdaptQuad haben wir uns durch eine viel höhere Anzahl an Funktionsaufrufen erkauft, quad hat nur 89 aufrufe benötigt, während AdaptQuad ganze 1230 benötigt hat, der Unterschied liegt aber noch nicht mal bei 0,2.</w:t>
+        <w:t>Wi</w:t>
+      </w:r>
+      <w:r>
+        <w:t>r würden in diesen Fall eine QR-</w:t>
+      </w:r>
+      <w:r>
+        <w:t xml:space="preserve">Zerlegung machen, da </w:t>
+      </w:r>
+      <w:r>
+        <w:t xml:space="preserve">deren </w:t>
+      </w:r>
+      <w:r>
+        <w:t xml:space="preserve">Komplexität </w:t>
+      </w:r>
+      <w:r>
+        <w:t xml:space="preserve">geringer ist als die Komplexität einer LU-Zerlegung </w:t>
+      </w:r>
+      <w:r>
+        <w:t xml:space="preserve">und </w:t>
+      </w:r>
+      <w:r>
+        <w:t xml:space="preserve">ihre numerische Stabilität zudem höher </w:t>
+      </w:r>
+      <w:r>
+        <w:t>ist</w:t>
+      </w:r>
+      <w:r>
+        <w:t>.</w:t>
+      </w:r>
+    </w:p>
+    <w:p>
+      <w:r>
+        <w:t>Es</w:t>
+      </w:r>
+      <w:r>
+        <w:t xml:space="preserve"> bietet sich </w:t>
+      </w:r>
+      <w:r>
+        <w:t xml:space="preserve">dabei konkret </w:t>
+      </w:r>
+      <w:r>
+        <w:t>die Hous</w:t>
+      </w:r>
+      <w:r>
+        <w:t>e</w:t>
+      </w:r>
+      <w:bookmarkStart w:id="0" w:name="_GoBack"/>
+      <w:bookmarkEnd w:id="0"/>
+      <w:r>
+        <w:t>holder Version an.</w:t>
+      </w:r>
+      <w:r>
+        <w:t xml:space="preserve"> </w:t>
       </w:r>
     </w:p>
     <w:p/>
     <w:p>
-      <w:r>
-        <w:t>Aufgabe 2</w:t>
-      </w:r>
-      <w:r>
-        <w:t>.</w:t>
+      <w:pPr>
+        <w:rPr>
+          <w:b/>
+          <w:sz w:val="28"/>
+          <w:szCs w:val="28"/>
+        </w:rPr>
+      </w:pPr>
+      <w:r>
+        <w:rPr>
+          <w:b/>
+          <w:sz w:val="28"/>
+          <w:szCs w:val="28"/>
+        </w:rPr>
+        <w:t>Aufgabe 3.</w:t>
       </w:r>
     </w:p>
     <w:p>
-      <w:r>
-        <w:t>a.</w:t>
-      </w:r>
-    </w:p>
-    <w:p>
-      <w:r>
-        <w:t>b.</w:t>
-      </w:r>
-    </w:p>
-    <w:p>
-      <w:r>
-        <w:t>Wir würden in diesen Fall eine QR Zerlegung machen, da diese eine geringere Komplexität und numerisch stabiler ist als eine LU Zerlegung.</w:t>
-      </w:r>
-    </w:p>
-    <w:p>
-      <w:r>
-        <w:t>In diesem Fall bietet sich die Hous</w:t>
-      </w:r>
-      <w:r>
-        <w:t>e</w:t>
-      </w:r>
-      <w:bookmarkStart w:id="0" w:name="_GoBack"/>
-      <w:bookmarkEnd w:id="0"/>
-      <w:r>
-        <w:t>holder Version an.</w:t>
-      </w:r>
-      <w:r>
-        <w:t xml:space="preserve"> </w:t>
-      </w:r>
-    </w:p>
-    <w:p/>
-    <w:p>
-      <w:r>
-        <w:t>Aufgabe 3.</w:t>
-      </w:r>
-    </w:p>
-    <w:p>
-      <w:r>
+      <w:pPr>
+        <w:rPr>
+          <w:b/>
+        </w:rPr>
+      </w:pPr>
+      <w:r>
+        <w:rPr>
+          <w:b/>
+        </w:rPr>
         <w:t>a.</w:t>
       </w:r>
     </w:p>
@@ -112,6 +343,7 @@
           <w:rPr>
             <w:rFonts w:ascii="Cambria Math" w:hAnsi="Cambria Math"/>
           </w:rPr>
+          <w:lastRenderedPageBreak/>
           <m:t>A=</m:t>
         </m:r>
         <m:d>
@@ -288,7 +520,7 @@
           <m:den>
             <m:rad>
               <m:radPr>
-                <m:degHide m:val="1"/>
+                <m:degHide m:val="on"/>
                 <m:ctrlPr>
                   <w:rPr>
                     <w:rFonts w:ascii="Cambria Math" w:eastAsiaTheme="minorEastAsia" w:hAnsi="Cambria Math"/>
@@ -418,7 +650,7 @@
           <m:den>
             <m:rad>
               <m:radPr>
-                <m:degHide m:val="1"/>
+                <m:degHide m:val="on"/>
                 <m:ctrlPr>
                   <w:rPr>
                     <w:rFonts w:ascii="Cambria Math" w:eastAsiaTheme="minorEastAsia" w:hAnsi="Cambria Math"/>
@@ -1088,7 +1320,7 @@
           <m:den>
             <m:rad>
               <m:radPr>
-                <m:degHide m:val="1"/>
+                <m:degHide m:val="on"/>
                 <m:ctrlPr>
                   <w:rPr>
                     <w:rFonts w:ascii="Cambria Math" w:hAnsi="Cambria Math"/>
@@ -1154,13 +1386,7 @@
                           <w:rPr>
                             <w:rFonts w:ascii="Cambria Math" w:hAnsi="Cambria Math"/>
                           </w:rPr>
-                          <m:t>-</m:t>
-                        </m:r>
-                        <m:r>
-                          <w:rPr>
-                            <w:rFonts w:ascii="Cambria Math" w:hAnsi="Cambria Math"/>
-                          </w:rPr>
-                          <m:t>4</m:t>
+                          <m:t>-4</m:t>
                         </m:r>
                       </m:e>
                     </m:d>
@@ -1182,13 +1408,7 @@
           <w:rPr>
             <w:rFonts w:ascii="Cambria Math" w:hAnsi="Cambria Math"/>
           </w:rPr>
-          <m:t>=0,6</m:t>
-        </m:r>
-        <m:r>
-          <w:rPr>
-            <w:rFonts w:ascii="Cambria Math" w:hAnsi="Cambria Math"/>
-          </w:rPr>
-          <m:t xml:space="preserve">         </m:t>
+          <m:t xml:space="preserve">=0,6         </m:t>
         </m:r>
         <m:sSub>
           <m:sSubPr>
@@ -1236,19 +1456,13 @@
               <w:rPr>
                 <w:rFonts w:ascii="Cambria Math" w:hAnsi="Cambria Math"/>
               </w:rPr>
-              <m:t>-</m:t>
-            </m:r>
-            <m:r>
-              <w:rPr>
-                <w:rFonts w:ascii="Cambria Math" w:hAnsi="Cambria Math"/>
-              </w:rPr>
-              <m:t>4</m:t>
+              <m:t>-4</m:t>
             </m:r>
           </m:num>
           <m:den>
             <m:rad>
               <m:radPr>
-                <m:degHide m:val="1"/>
+                <m:degHide m:val="on"/>
                 <m:ctrlPr>
                   <w:rPr>
                     <w:rFonts w:ascii="Cambria Math" w:hAnsi="Cambria Math"/>
@@ -1314,13 +1528,7 @@
                           <w:rPr>
                             <w:rFonts w:ascii="Cambria Math" w:hAnsi="Cambria Math"/>
                           </w:rPr>
-                          <m:t>-</m:t>
-                        </m:r>
-                        <m:r>
-                          <w:rPr>
-                            <w:rFonts w:ascii="Cambria Math" w:hAnsi="Cambria Math"/>
-                          </w:rPr>
-                          <m:t>4</m:t>
+                          <m:t>-4</m:t>
                         </m:r>
                       </m:e>
                     </m:d>
@@ -1342,13 +1550,7 @@
           <w:rPr>
             <w:rFonts w:ascii="Cambria Math" w:hAnsi="Cambria Math"/>
           </w:rPr>
-          <m:t>= -0,8</m:t>
-        </m:r>
-        <m:r>
-          <w:rPr>
-            <w:rFonts w:ascii="Cambria Math" w:hAnsi="Cambria Math"/>
-          </w:rPr>
-          <m:t xml:space="preserve">        </m:t>
+          <m:t xml:space="preserve">= -0,8        </m:t>
         </m:r>
         <m:sSub>
           <m:sSubPr>
@@ -1475,13 +1677,7 @@
                     <w:rPr>
                       <w:rFonts w:ascii="Cambria Math" w:hAnsi="Cambria Math"/>
                     </w:rPr>
-                    <m:t>-</m:t>
-                  </m:r>
-                  <m:r>
-                    <w:rPr>
-                      <w:rFonts w:ascii="Cambria Math" w:hAnsi="Cambria Math"/>
-                    </w:rPr>
-                    <m:t>0,6</m:t>
+                    <m:t>-0,6</m:t>
                   </m:r>
                 </m:e>
                 <m:e>
@@ -1489,13 +1685,7 @@
                     <w:rPr>
                       <w:rFonts w:ascii="Cambria Math" w:hAnsi="Cambria Math"/>
                     </w:rPr>
-                    <m:t>-0</m:t>
-                  </m:r>
-                  <m:r>
-                    <w:rPr>
-                      <w:rFonts w:ascii="Cambria Math" w:hAnsi="Cambria Math"/>
-                    </w:rPr>
-                    <m:t>,8</m:t>
+                    <m:t>-0,8</m:t>
                   </m:r>
                 </m:e>
               </m:mr>
@@ -1922,38 +2112,152 @@
       </m:oMathPara>
     </w:p>
     <w:p/>
+    <w:p/>
+    <w:p/>
     <w:p>
-      <w:r>
-        <w:lastRenderedPageBreak/>
+      <w:pPr>
+        <w:rPr>
+          <w:b/>
+        </w:rPr>
+      </w:pPr>
+      <w:r>
+        <w:rPr>
+          <w:b/>
+        </w:rPr>
         <w:t>c.</w:t>
       </w:r>
     </w:p>
     <w:p>
       <w:r>
-        <w:t xml:space="preserve">Es werden die </w:t>
-      </w:r>
-      <w:r>
-        <w:t>gleichen</w:t>
-      </w:r>
-      <w:r>
-        <w:t xml:space="preserve"> Anzahlen an Rechenoperationen durchgeführt wie einer Hessenberg Matrix, da alles Stellen, wo bereits 0 ist nicht mehr gerechnet werden muss.</w:t>
-      </w:r>
-      <w:r>
-        <w:t xml:space="preserve"> Auch sind die Stellen, die mit 1 belegt sind, die gleiche Anzahl wie die Stellen der Nebendiagonale bei der Hessenberg Matrix.</w:t>
-      </w:r>
-      <w:r>
-        <w:t xml:space="preserve"> (Bei Verwendung der Givens Rotation)</w:t>
+        <w:t xml:space="preserve">Es </w:t>
+      </w:r>
+      <w:r>
+        <w:t>wird</w:t>
+      </w:r>
+      <w:r>
+        <w:t xml:space="preserve"> die </w:t>
+      </w:r>
+      <w:r>
+        <w:t>gleiche Anzahl</w:t>
+      </w:r>
+      <w:r>
+        <w:t xml:space="preserve"> an Rechenoperationen </w:t>
+      </w:r>
+      <w:r>
+        <w:t>benötigt</w:t>
+      </w:r>
+      <w:r>
+        <w:t xml:space="preserve"> wie</w:t>
+      </w:r>
+      <w:r>
+        <w:t xml:space="preserve"> bei</w:t>
+      </w:r>
+      <w:r>
+        <w:t xml:space="preserve"> e</w:t>
+      </w:r>
+      <w:r>
+        <w:t>iner Hessenberg Matrix, da alle</w:t>
+      </w:r>
+      <w:r>
+        <w:t xml:space="preserve"> Stellen, </w:t>
+      </w:r>
+      <w:r>
+        <w:t>die</w:t>
+      </w:r>
+      <w:r>
+        <w:t xml:space="preserve"> bereits 0 </w:t>
+      </w:r>
+      <w:r>
+        <w:t>sind nicht mehr be</w:t>
+      </w:r>
+      <w:r>
+        <w:t xml:space="preserve">rechnet werden </w:t>
+      </w:r>
+      <w:r>
+        <w:t>müssen</w:t>
+      </w:r>
+      <w:r>
+        <w:t>.</w:t>
+      </w:r>
+      <w:r>
+        <w:t xml:space="preserve"> Auch </w:t>
+      </w:r>
+      <w:r>
+        <w:t>entspricht</w:t>
+      </w:r>
+      <w:r>
+        <w:t xml:space="preserve"> die </w:t>
+      </w:r>
+      <w:r>
+        <w:t xml:space="preserve">Anzahl an </w:t>
+      </w:r>
+      <w:r>
+        <w:t xml:space="preserve">Stellen, die mit 1 belegt sind, </w:t>
+      </w:r>
+      <w:r>
+        <w:t>exakt der</w:t>
+      </w:r>
+      <w:r>
+        <w:t xml:space="preserve"> Anzahl </w:t>
+      </w:r>
+      <w:r>
+        <w:t xml:space="preserve">an </w:t>
+      </w:r>
+      <w:r>
+        <w:t>Stellen der Nebendiagonale</w:t>
+      </w:r>
+      <w:r>
+        <w:t>n bei der Hessenberg Matrix (bei Verwendung der Givens-</w:t>
+      </w:r>
+      <w:r>
+        <w:t>Rotation)</w:t>
+      </w:r>
+      <w:r>
+        <w:t>.</w:t>
       </w:r>
     </w:p>
     <w:p>
       <w:r>
-        <w:t>Als Lösungsverfahren würde ich die Householder Methode verwenden, da diese mit einem Rechenschritt die Matrix auflösen kann.</w:t>
+        <w:t xml:space="preserve">Als Lösungsverfahren würde </w:t>
+      </w:r>
+      <w:r>
+        <w:t>sich wiederum</w:t>
+      </w:r>
+      <w:r>
+        <w:t xml:space="preserve"> die Householder Methode </w:t>
+      </w:r>
+      <w:r>
+        <w:t>anbieten</w:t>
+      </w:r>
+      <w:r>
+        <w:t xml:space="preserve">, da </w:t>
+      </w:r>
+      <w:r>
+        <w:t>diese nur einen</w:t>
+      </w:r>
+      <w:r>
+        <w:t xml:space="preserve"> Rechenschritt </w:t>
+      </w:r>
+      <w:r>
+        <w:t xml:space="preserve">benötigt, um das Gleichungssystem zu berechnen </w:t>
+      </w:r>
+      <w:r>
+        <w:rPr>
+          <w:color w:val="FF0000"/>
+        </w:rPr>
+        <w:t>(Anmerkung: Matrix auflösen? HÄH?)</w:t>
+      </w:r>
+      <w:r>
+        <w:rPr>
+          <w:color w:val="FF0000"/>
+        </w:rPr>
+        <w:t>.</w:t>
       </w:r>
     </w:p>
     <w:sectPr>
       <w:headerReference w:type="default" r:id="rId6"/>
       <w:pgSz w:w="11906" w:h="16838"/>
-      <w:pgMar w:top="1417" w:right="1417" w:bottom="1134" w:left="1417" w:header="708" w:footer="708" w:gutter="0"/>
+      <w:pgMar w:top="1961" w:right="1417" w:bottom="1134" w:left="1417" w:header="708" w:footer="708" w:gutter="0"/>
       <w:cols w:space="708"/>
       <w:docGrid w:linePitch="360"/>
     </w:sectPr>
@@ -1962,7 +2266,7 @@
 </file>
 
 <file path=word/endnotes.xml><?xml version="1.0" encoding="utf-8"?>
-<w:endnotes xmlns:wpc="http://schemas.microsoft.com/office/word/2010/wordprocessingCanvas" xmlns:mc="http://schemas.openxmlformats.org/markup-compatibility/2006" xmlns:o="urn:schemas-microsoft-com:office:office" xmlns:r="http://schemas.openxmlformats.org/officeDocument/2006/relationships" xmlns:m="http://schemas.openxmlformats.org/officeDocument/2006/math" xmlns:v="urn:schemas-microsoft-com:vml" xmlns:wp14="http://schemas.microsoft.com/office/word/2010/wordprocessingDrawing" xmlns:wp="http://schemas.openxmlformats.org/drawingml/2006/wordprocessingDrawing" xmlns:w10="urn:schemas-microsoft-com:office:word" xmlns:w="http://schemas.openxmlformats.org/wordprocessingml/2006/main" xmlns:w14="http://schemas.microsoft.com/office/word/2010/wordml" xmlns:w15="http://schemas.microsoft.com/office/word/2012/wordml" xmlns:wpg="http://schemas.microsoft.com/office/word/2010/wordprocessingGroup" xmlns:wpi="http://schemas.microsoft.com/office/word/2010/wordprocessingInk" xmlns:wne="http://schemas.microsoft.com/office/word/2006/wordml" xmlns:wps="http://schemas.microsoft.com/office/word/2010/wordprocessingShape" mc:Ignorable="w14 w15 wp14">
+<w:endnotes xmlns:ve="http://schemas.openxmlformats.org/markup-compatibility/2006" xmlns:o="urn:schemas-microsoft-com:office:office" xmlns:r="http://schemas.openxmlformats.org/officeDocument/2006/relationships" xmlns:m="http://schemas.openxmlformats.org/officeDocument/2006/math" xmlns:v="urn:schemas-microsoft-com:vml" xmlns:wp="http://schemas.openxmlformats.org/drawingml/2006/wordprocessingDrawing" xmlns:w10="urn:schemas-microsoft-com:office:word" xmlns:w="http://schemas.openxmlformats.org/wordprocessingml/2006/main" xmlns:wne="http://schemas.microsoft.com/office/word/2006/wordml">
   <w:endnote w:type="separator" w:id="-1">
     <w:p>
       <w:pPr>
@@ -1987,7 +2291,7 @@
 </file>
 
 <file path=word/footnotes.xml><?xml version="1.0" encoding="utf-8"?>
-<w:footnotes xmlns:wpc="http://schemas.microsoft.com/office/word/2010/wordprocessingCanvas" xmlns:mc="http://schemas.openxmlformats.org/markup-compatibility/2006" xmlns:o="urn:schemas-microsoft-com:office:office" xmlns:r="http://schemas.openxmlformats.org/officeDocument/2006/relationships" xmlns:m="http://schemas.openxmlformats.org/officeDocument/2006/math" xmlns:v="urn:schemas-microsoft-com:vml" xmlns:wp14="http://schemas.microsoft.com/office/word/2010/wordprocessingDrawing" xmlns:wp="http://schemas.openxmlformats.org/drawingml/2006/wordprocessingDrawing" xmlns:w10="urn:schemas-microsoft-com:office:word" xmlns:w="http://schemas.openxmlformats.org/wordprocessingml/2006/main" xmlns:w14="http://schemas.microsoft.com/office/word/2010/wordml" xmlns:w15="http://schemas.microsoft.com/office/word/2012/wordml" xmlns:wpg="http://schemas.microsoft.com/office/word/2010/wordprocessingGroup" xmlns:wpi="http://schemas.microsoft.com/office/word/2010/wordprocessingInk" xmlns:wne="http://schemas.microsoft.com/office/word/2006/wordml" xmlns:wps="http://schemas.microsoft.com/office/word/2010/wordprocessingShape" mc:Ignorable="w14 w15 wp14">
+<w:footnotes xmlns:ve="http://schemas.openxmlformats.org/markup-compatibility/2006" xmlns:o="urn:schemas-microsoft-com:office:office" xmlns:r="http://schemas.openxmlformats.org/officeDocument/2006/relationships" xmlns:m="http://schemas.openxmlformats.org/officeDocument/2006/math" xmlns:v="urn:schemas-microsoft-com:vml" xmlns:wp="http://schemas.openxmlformats.org/drawingml/2006/wordprocessingDrawing" xmlns:w10="urn:schemas-microsoft-com:office:word" xmlns:w="http://schemas.openxmlformats.org/wordprocessingml/2006/main" xmlns:wne="http://schemas.microsoft.com/office/word/2006/wordml">
   <w:footnote w:type="separator" w:id="-1">
     <w:p>
       <w:pPr>
@@ -2012,19 +2316,28 @@
 </file>
 
 <file path=word/header1.xml><?xml version="1.0" encoding="utf-8"?>
-<w:hdr xmlns:wpc="http://schemas.microsoft.com/office/word/2010/wordprocessingCanvas" xmlns:mc="http://schemas.openxmlformats.org/markup-compatibility/2006" xmlns:o="urn:schemas-microsoft-com:office:office" xmlns:r="http://schemas.openxmlformats.org/officeDocument/2006/relationships" xmlns:m="http://schemas.openxmlformats.org/officeDocument/2006/math" xmlns:v="urn:schemas-microsoft-com:vml" xmlns:wp14="http://schemas.microsoft.com/office/word/2010/wordprocessingDrawing" xmlns:wp="http://schemas.openxmlformats.org/drawingml/2006/wordprocessingDrawing" xmlns:w10="urn:schemas-microsoft-com:office:word" xmlns:w="http://schemas.openxmlformats.org/wordprocessingml/2006/main" xmlns:w14="http://schemas.microsoft.com/office/word/2010/wordml" xmlns:w15="http://schemas.microsoft.com/office/word/2012/wordml" xmlns:wpg="http://schemas.microsoft.com/office/word/2010/wordprocessingGroup" xmlns:wpi="http://schemas.microsoft.com/office/word/2010/wordprocessingInk" xmlns:wne="http://schemas.microsoft.com/office/word/2006/wordml" xmlns:wps="http://schemas.microsoft.com/office/word/2010/wordprocessingShape" mc:Ignorable="w14 w15 wp14">
+<w:hdr xmlns:ve="http://schemas.openxmlformats.org/markup-compatibility/2006" xmlns:o="urn:schemas-microsoft-com:office:office" xmlns:r="http://schemas.openxmlformats.org/officeDocument/2006/relationships" xmlns:m="http://schemas.openxmlformats.org/officeDocument/2006/math" xmlns:v="urn:schemas-microsoft-com:vml" xmlns:wp="http://schemas.openxmlformats.org/drawingml/2006/wordprocessingDrawing" xmlns:w10="urn:schemas-microsoft-com:office:word" xmlns:w="http://schemas.openxmlformats.org/wordprocessingml/2006/main" xmlns:wne="http://schemas.microsoft.com/office/word/2006/wordml">
   <w:p>
     <w:pPr>
       <w:pStyle w:val="Kopfzeile"/>
     </w:pPr>
     <w:r>
-      <w:ptab w:relativeTo="margin" w:alignment="center" w:leader="none"/>
+      <w:t>Numerik (WS 2013/14)</w:t>
     </w:r>
     <w:r>
-      <w:ptab w:relativeTo="margin" w:alignment="right" w:leader="none"/>
+      <w:tab/>
     </w:r>
     <w:r>
-      <w:t>Bauer Michael</w:t>
+      <w:tab/>
+    </w:r>
+    <w:r>
+      <w:t>Bauer</w:t>
+    </w:r>
+    <w:r>
+      <w:t>,</w:t>
+    </w:r>
+    <w:r>
+      <w:t xml:space="preserve"> Michael</w:t>
     </w:r>
   </w:p>
   <w:p>
@@ -2032,18 +2345,27 @@
       <w:pStyle w:val="Kopfzeile"/>
     </w:pPr>
     <w:r>
+      <w:t>Abgabe 2: 16.12.2013</w:t>
+    </w:r>
+    <w:r>
       <w:tab/>
     </w:r>
     <w:r>
       <w:tab/>
-      <w:t>Ehrenberg Stephanie</w:t>
+      <w:t>Ehrenberg</w:t>
+    </w:r>
+    <w:r>
+      <w:t>,</w:t>
+    </w:r>
+    <w:r>
+      <w:t xml:space="preserve"> Stephanie</w:t>
     </w:r>
   </w:p>
 </w:hdr>
 </file>
 
 <file path=word/styles.xml><?xml version="1.0" encoding="utf-8"?>
-<w:styles xmlns:mc="http://schemas.openxmlformats.org/markup-compatibility/2006" xmlns:r="http://schemas.openxmlformats.org/officeDocument/2006/relationships" xmlns:w="http://schemas.openxmlformats.org/wordprocessingml/2006/main" xmlns:w14="http://schemas.microsoft.com/office/word/2010/wordml" xmlns:w15="http://schemas.microsoft.com/office/word/2012/wordml" mc:Ignorable="w14 w15">
+<w:styles xmlns:r="http://schemas.openxmlformats.org/officeDocument/2006/relationships" xmlns:w="http://schemas.openxmlformats.org/wordprocessingml/2006/main">
   <w:docDefaults>
     <w:rPrDefault>
       <w:rPr>
@@ -2059,382 +2381,149 @@
       </w:pPr>
     </w:pPrDefault>
   </w:docDefaults>
-  <w:latentStyles w:defLockedState="0" w:defUIPriority="99" w:defSemiHidden="0" w:defUnhideWhenUsed="0" w:defQFormat="0" w:count="371">
-    <w:lsdException w:name="Normal" w:uiPriority="0" w:qFormat="1"/>
-    <w:lsdException w:name="heading 1" w:uiPriority="9" w:qFormat="1"/>
-    <w:lsdException w:name="heading 2" w:semiHidden="1" w:uiPriority="9" w:unhideWhenUsed="1" w:qFormat="1"/>
-    <w:lsdException w:name="heading 3" w:semiHidden="1" w:uiPriority="9" w:unhideWhenUsed="1" w:qFormat="1"/>
-    <w:lsdException w:name="heading 4" w:semiHidden="1" w:uiPriority="9" w:unhideWhenUsed="1" w:qFormat="1"/>
-    <w:lsdException w:name="heading 5" w:semiHidden="1" w:uiPriority="9" w:unhideWhenUsed="1" w:qFormat="1"/>
-    <w:lsdException w:name="heading 6" w:semiHidden="1" w:uiPriority="9" w:unhideWhenUsed="1" w:qFormat="1"/>
-    <w:lsdException w:name="heading 7" w:semiHidden="1" w:uiPriority="9" w:unhideWhenUsed="1" w:qFormat="1"/>
-    <w:lsdException w:name="heading 8" w:semiHidden="1" w:uiPriority="9" w:unhideWhenUsed="1" w:qFormat="1"/>
-    <w:lsdException w:name="heading 9" w:semiHidden="1" w:uiPriority="9" w:unhideWhenUsed="1" w:qFormat="1"/>
-    <w:lsdException w:name="index 1" w:semiHidden="1" w:unhideWhenUsed="1"/>
-    <w:lsdException w:name="index 2" w:semiHidden="1" w:unhideWhenUsed="1"/>
-    <w:lsdException w:name="index 3" w:semiHidden="1" w:unhideWhenUsed="1"/>
-    <w:lsdException w:name="index 4" w:semiHidden="1" w:unhideWhenUsed="1"/>
-    <w:lsdException w:name="index 5" w:semiHidden="1" w:unhideWhenUsed="1"/>
-    <w:lsdException w:name="index 6" w:semiHidden="1" w:unhideWhenUsed="1"/>
-    <w:lsdException w:name="index 7" w:semiHidden="1" w:unhideWhenUsed="1"/>
-    <w:lsdException w:name="index 8" w:semiHidden="1" w:unhideWhenUsed="1"/>
-    <w:lsdException w:name="index 9" w:semiHidden="1" w:unhideWhenUsed="1"/>
-    <w:lsdException w:name="toc 1" w:semiHidden="1" w:uiPriority="39" w:unhideWhenUsed="1"/>
-    <w:lsdException w:name="toc 2" w:semiHidden="1" w:uiPriority="39" w:unhideWhenUsed="1"/>
-    <w:lsdException w:name="toc 3" w:semiHidden="1" w:uiPriority="39" w:unhideWhenUsed="1"/>
-    <w:lsdException w:name="toc 4" w:semiHidden="1" w:uiPriority="39" w:unhideWhenUsed="1"/>
-    <w:lsdException w:name="toc 5" w:semiHidden="1" w:uiPriority="39" w:unhideWhenUsed="1"/>
-    <w:lsdException w:name="toc 6" w:semiHidden="1" w:uiPriority="39" w:unhideWhenUsed="1"/>
-    <w:lsdException w:name="toc 7" w:semiHidden="1" w:uiPriority="39" w:unhideWhenUsed="1"/>
-    <w:lsdException w:name="toc 8" w:semiHidden="1" w:uiPriority="39" w:unhideWhenUsed="1"/>
-    <w:lsdException w:name="toc 9" w:semiHidden="1" w:uiPriority="39" w:unhideWhenUsed="1"/>
-    <w:lsdException w:name="Normal Indent" w:semiHidden="1" w:unhideWhenUsed="1"/>
-    <w:lsdException w:name="footnote text" w:semiHidden="1" w:unhideWhenUsed="1"/>
-    <w:lsdException w:name="annotation text" w:semiHidden="1" w:unhideWhenUsed="1"/>
-    <w:lsdException w:name="header" w:semiHidden="1" w:unhideWhenUsed="1"/>
-    <w:lsdException w:name="footer" w:semiHidden="1" w:unhideWhenUsed="1"/>
-    <w:lsdException w:name="index heading" w:semiHidden="1" w:unhideWhenUsed="1"/>
-    <w:lsdException w:name="caption" w:semiHidden="1" w:uiPriority="35" w:unhideWhenUsed="1" w:qFormat="1"/>
-    <w:lsdException w:name="table of figures" w:semiHidden="1" w:unhideWhenUsed="1"/>
-    <w:lsdException w:name="envelope address" w:semiHidden="1" w:unhideWhenUsed="1"/>
-    <w:lsdException w:name="envelope return" w:semiHidden="1" w:unhideWhenUsed="1"/>
-    <w:lsdException w:name="footnote reference" w:semiHidden="1" w:unhideWhenUsed="1"/>
-    <w:lsdException w:name="annotation reference" w:semiHidden="1" w:unhideWhenUsed="1"/>
-    <w:lsdException w:name="line number" w:semiHidden="1" w:unhideWhenUsed="1"/>
-    <w:lsdException w:name="page number" w:semiHidden="1" w:unhideWhenUsed="1"/>
-    <w:lsdException w:name="endnote reference" w:semiHidden="1" w:unhideWhenUsed="1"/>
-    <w:lsdException w:name="endnote text" w:semiHidden="1" w:unhideWhenUsed="1"/>
-    <w:lsdException w:name="table of authorities" w:semiHidden="1" w:unhideWhenUsed="1"/>
-    <w:lsdException w:name="macro" w:semiHidden="1" w:unhideWhenUsed="1"/>
-    <w:lsdException w:name="toa heading" w:semiHidden="1" w:unhideWhenUsed="1"/>
-    <w:lsdException w:name="List" w:semiHidden="1" w:unhideWhenUsed="1"/>
-    <w:lsdException w:name="List Bullet" w:semiHidden="1" w:unhideWhenUsed="1"/>
-    <w:lsdException w:name="List Number" w:semiHidden="1" w:unhideWhenUsed="1"/>
-    <w:lsdException w:name="List 2" w:semiHidden="1" w:unhideWhenUsed="1"/>
-    <w:lsdException w:name="List 3" w:semiHidden="1" w:unhideWhenUsed="1"/>
-    <w:lsdException w:name="List 4" w:semiHidden="1" w:unhideWhenUsed="1"/>
-    <w:lsdException w:name="List 5" w:semiHidden="1" w:unhideWhenUsed="1"/>
-    <w:lsdException w:name="List Bullet 2" w:semiHidden="1" w:unhideWhenUsed="1"/>
-    <w:lsdException w:name="List Bullet 3" w:semiHidden="1" w:unhideWhenUsed="1"/>
-    <w:lsdException w:name="List Bullet 4" w:semiHidden="1" w:unhideWhenUsed="1"/>
-    <w:lsdException w:name="List Bullet 5" w:semiHidden="1" w:unhideWhenUsed="1"/>
-    <w:lsdException w:name="List Number 2" w:semiHidden="1" w:unhideWhenUsed="1"/>
-    <w:lsdException w:name="List Number 3" w:semiHidden="1" w:unhideWhenUsed="1"/>
-    <w:lsdException w:name="List Number 4" w:semiHidden="1" w:unhideWhenUsed="1"/>
-    <w:lsdException w:name="List Number 5" w:semiHidden="1" w:unhideWhenUsed="1"/>
-    <w:lsdException w:name="Title" w:uiPriority="10" w:qFormat="1"/>
-    <w:lsdException w:name="Closing" w:semiHidden="1" w:unhideWhenUsed="1"/>
-    <w:lsdException w:name="Signature" w:semiHidden="1" w:unhideWhenUsed="1"/>
-    <w:lsdException w:name="Default Paragraph Font" w:semiHidden="1" w:uiPriority="1" w:unhideWhenUsed="1"/>
-    <w:lsdException w:name="Body Text" w:semiHidden="1" w:unhideWhenUsed="1"/>
-    <w:lsdException w:name="Body Text Indent" w:semiHidden="1" w:unhideWhenUsed="1"/>
-    <w:lsdException w:name="List Continue" w:semiHidden="1" w:unhideWhenUsed="1"/>
-    <w:lsdException w:name="List Continue 2" w:semiHidden="1" w:unhideWhenUsed="1"/>
-    <w:lsdException w:name="List Continue 3" w:semiHidden="1" w:unhideWhenUsed="1"/>
-    <w:lsdException w:name="List Continue 4" w:semiHidden="1" w:unhideWhenUsed="1"/>
-    <w:lsdException w:name="List Continue 5" w:semiHidden="1" w:unhideWhenUsed="1"/>
-    <w:lsdException w:name="Message Header" w:semiHidden="1" w:unhideWhenUsed="1"/>
-    <w:lsdException w:name="Subtitle" w:uiPriority="11" w:qFormat="1"/>
-    <w:lsdException w:name="Salutation" w:semiHidden="1" w:unhideWhenUsed="1"/>
-    <w:lsdException w:name="Date" w:semiHidden="1" w:unhideWhenUsed="1"/>
-    <w:lsdException w:name="Body Text First Indent" w:semiHidden="1" w:unhideWhenUsed="1"/>
-    <w:lsdException w:name="Body Text First Indent 2" w:semiHidden="1" w:unhideWhenUsed="1"/>
-    <w:lsdException w:name="Note Heading" w:semiHidden="1" w:unhideWhenUsed="1"/>
-    <w:lsdException w:name="Body Text 2" w:semiHidden="1" w:unhideWhenUsed="1"/>
-    <w:lsdException w:name="Body Text 3" w:semiHidden="1" w:unhideWhenUsed="1"/>
-    <w:lsdException w:name="Body Text Indent 2" w:semiHidden="1" w:unhideWhenUsed="1"/>
-    <w:lsdException w:name="Body Text Indent 3" w:semiHidden="1" w:unhideWhenUsed="1"/>
-    <w:lsdException w:name="Block Text" w:semiHidden="1" w:unhideWhenUsed="1"/>
-    <w:lsdException w:name="Hyperlink" w:semiHidden="1" w:unhideWhenUsed="1"/>
-    <w:lsdException w:name="FollowedHyperlink" w:semiHidden="1" w:unhideWhenUsed="1"/>
-    <w:lsdException w:name="Strong" w:uiPriority="22" w:qFormat="1"/>
-    <w:lsdException w:name="Emphasis" w:uiPriority="20" w:qFormat="1"/>
-    <w:lsdException w:name="Document Map" w:semiHidden="1" w:unhideWhenUsed="1"/>
-    <w:lsdException w:name="Plain Text" w:semiHidden="1" w:unhideWhenUsed="1"/>
-    <w:lsdException w:name="E-mail Signature" w:semiHidden="1" w:unhideWhenUsed="1"/>
-    <w:lsdException w:name="HTML Top of Form" w:semiHidden="1" w:unhideWhenUsed="1"/>
-    <w:lsdException w:name="HTML Bottom of Form" w:semiHidden="1" w:unhideWhenUsed="1"/>
-    <w:lsdException w:name="Normal (Web)" w:semiHidden="1" w:unhideWhenUsed="1"/>
-    <w:lsdException w:name="HTML Acronym" w:semiHidden="1" w:unhideWhenUsed="1"/>
-    <w:lsdException w:name="HTML Address" w:semiHidden="1" w:unhideWhenUsed="1"/>
-    <w:lsdException w:name="HTML Cite" w:semiHidden="1" w:unhideWhenUsed="1"/>
-    <w:lsdException w:name="HTML Code" w:semiHidden="1" w:unhideWhenUsed="1"/>
-    <w:lsdException w:name="HTML Definition" w:semiHidden="1" w:unhideWhenUsed="1"/>
-    <w:lsdException w:name="HTML Keyboard" w:semiHidden="1" w:unhideWhenUsed="1"/>
-    <w:lsdException w:name="HTML Preformatted" w:semiHidden="1" w:unhideWhenUsed="1"/>
-    <w:lsdException w:name="HTML Sample" w:semiHidden="1" w:unhideWhenUsed="1"/>
-    <w:lsdException w:name="HTML Typewriter" w:semiHidden="1" w:unhideWhenUsed="1"/>
-    <w:lsdException w:name="HTML Variable" w:semiHidden="1" w:unhideWhenUsed="1"/>
-    <w:lsdException w:name="Normal Table" w:semiHidden="1" w:unhideWhenUsed="1"/>
-    <w:lsdException w:name="annotation subject" w:semiHidden="1" w:unhideWhenUsed="1"/>
-    <w:lsdException w:name="No List" w:semiHidden="1" w:unhideWhenUsed="1"/>
-    <w:lsdException w:name="Outline List 1" w:semiHidden="1" w:unhideWhenUsed="1"/>
-    <w:lsdException w:name="Outline List 2" w:semiHidden="1" w:unhideWhenUsed="1"/>
-    <w:lsdException w:name="Outline List 3" w:semiHidden="1" w:unhideWhenUsed="1"/>
-    <w:lsdException w:name="Table Simple 1" w:semiHidden="1" w:unhideWhenUsed="1"/>
-    <w:lsdException w:name="Table Simple 2" w:semiHidden="1" w:unhideWhenUsed="1"/>
-    <w:lsdException w:name="Table Simple 3" w:semiHidden="1" w:unhideWhenUsed="1"/>
-    <w:lsdException w:name="Table Classic 1" w:semiHidden="1" w:unhideWhenUsed="1"/>
-    <w:lsdException w:name="Table Classic 2" w:semiHidden="1" w:unhideWhenUsed="1"/>
-    <w:lsdException w:name="Table Classic 3" w:semiHidden="1" w:unhideWhenUsed="1"/>
-    <w:lsdException w:name="Table Classic 4" w:semiHidden="1" w:unhideWhenUsed="1"/>
-    <w:lsdException w:name="Table Colorful 1" w:semiHidden="1" w:unhideWhenUsed="1"/>
-    <w:lsdException w:name="Table Colorful 2" w:semiHidden="1" w:unhideWhenUsed="1"/>
-    <w:lsdException w:name="Table Colorful 3" w:semiHidden="1" w:unhideWhenUsed="1"/>
-    <w:lsdException w:name="Table Columns 1" w:semiHidden="1" w:unhideWhenUsed="1"/>
-    <w:lsdException w:name="Table Columns 2" w:semiHidden="1" w:unhideWhenUsed="1"/>
-    <w:lsdException w:name="Table Columns 3" w:semiHidden="1" w:unhideWhenUsed="1"/>
-    <w:lsdException w:name="Table Columns 4" w:semiHidden="1" w:unhideWhenUsed="1"/>
-    <w:lsdException w:name="Table Columns 5" w:semiHidden="1" w:unhideWhenUsed="1"/>
-    <w:lsdException w:name="Table Grid 1" w:semiHidden="1" w:unhideWhenUsed="1"/>
-    <w:lsdException w:name="Table Grid 2" w:semiHidden="1" w:unhideWhenUsed="1"/>
-    <w:lsdException w:name="Table Grid 3" w:semiHidden="1" w:unhideWhenUsed="1"/>
-    <w:lsdException w:name="Table Grid 4" w:semiHidden="1" w:unhideWhenUsed="1"/>
-    <w:lsdException w:name="Table Grid 5" w:semiHidden="1" w:unhideWhenUsed="1"/>
-    <w:lsdException w:name="Table Grid 6" w:semiHidden="1" w:unhideWhenUsed="1"/>
-    <w:lsdException w:name="Table Grid 7" w:semiHidden="1" w:unhideWhenUsed="1"/>
-    <w:lsdException w:name="Table Grid 8" w:semiHidden="1" w:unhideWhenUsed="1"/>
-    <w:lsdException w:name="Table List 1" w:semiHidden="1" w:unhideWhenUsed="1"/>
-    <w:lsdException w:name="Table List 2" w:semiHidden="1" w:unhideWhenUsed="1"/>
-    <w:lsdException w:name="Table List 3" w:semiHidden="1" w:unhideWhenUsed="1"/>
-    <w:lsdException w:name="Table List 4" w:semiHidden="1" w:unhideWhenUsed="1"/>
-    <w:lsdException w:name="Table List 5" w:semiHidden="1" w:unhideWhenUsed="1"/>
-    <w:lsdException w:name="Table List 6" w:semiHidden="1" w:unhideWhenUsed="1"/>
-    <w:lsdException w:name="Table List 7" w:semiHidden="1" w:unhideWhenUsed="1"/>
-    <w:lsdException w:name="Table List 8" w:semiHidden="1" w:unhideWhenUsed="1"/>
-    <w:lsdException w:name="Table 3D effects 1" w:semiHidden="1" w:unhideWhenUsed="1"/>
-    <w:lsdException w:name="Table 3D effects 2" w:semiHidden="1" w:unhideWhenUsed="1"/>
-    <w:lsdException w:name="Table 3D effects 3" w:semiHidden="1" w:unhideWhenUsed="1"/>
-    <w:lsdException w:name="Table Contemporary" w:semiHidden="1" w:unhideWhenUsed="1"/>
-    <w:lsdException w:name="Table Elegant" w:semiHidden="1" w:unhideWhenUsed="1"/>
-    <w:lsdException w:name="Table Professional" w:semiHidden="1" w:unhideWhenUsed="1"/>
-    <w:lsdException w:name="Table Subtle 1" w:semiHidden="1" w:unhideWhenUsed="1"/>
-    <w:lsdException w:name="Table Subtle 2" w:semiHidden="1" w:unhideWhenUsed="1"/>
-    <w:lsdException w:name="Table Web 1" w:semiHidden="1" w:unhideWhenUsed="1"/>
-    <w:lsdException w:name="Table Web 2" w:semiHidden="1" w:unhideWhenUsed="1"/>
-    <w:lsdException w:name="Table Web 3" w:semiHidden="1" w:unhideWhenUsed="1"/>
-    <w:lsdException w:name="Balloon Text" w:semiHidden="1" w:unhideWhenUsed="1"/>
-    <w:lsdException w:name="Table Grid" w:uiPriority="39"/>
-    <w:lsdException w:name="Table Theme" w:semiHidden="1" w:unhideWhenUsed="1"/>
-    <w:lsdException w:name="Placeholder Text" w:semiHidden="1"/>
-    <w:lsdException w:name="No Spacing" w:uiPriority="1" w:qFormat="1"/>
-    <w:lsdException w:name="Light Shading" w:uiPriority="60"/>
-    <w:lsdException w:name="Light List" w:uiPriority="61"/>
-    <w:lsdException w:name="Light Grid" w:uiPriority="62"/>
-    <w:lsdException w:name="Medium Shading 1" w:uiPriority="63"/>
-    <w:lsdException w:name="Medium Shading 2" w:uiPriority="64"/>
-    <w:lsdException w:name="Medium List 1" w:uiPriority="65"/>
-    <w:lsdException w:name="Medium List 2" w:uiPriority="66"/>
-    <w:lsdException w:name="Medium Grid 1" w:uiPriority="67"/>
-    <w:lsdException w:name="Medium Grid 2" w:uiPriority="68"/>
-    <w:lsdException w:name="Medium Grid 3" w:uiPriority="69"/>
-    <w:lsdException w:name="Dark List" w:uiPriority="70"/>
-    <w:lsdException w:name="Colorful Shading" w:uiPriority="71"/>
-    <w:lsdException w:name="Colorful List" w:uiPriority="72"/>
-    <w:lsdException w:name="Colorful Grid" w:uiPriority="73"/>
-    <w:lsdException w:name="Light Shading Accent 1" w:uiPriority="60"/>
-    <w:lsdException w:name="Light List Accent 1" w:uiPriority="61"/>
-    <w:lsdException w:name="Light Grid Accent 1" w:uiPriority="62"/>
-    <w:lsdException w:name="Medium Shading 1 Accent 1" w:uiPriority="63"/>
-    <w:lsdException w:name="Medium Shading 2 Accent 1" w:uiPriority="64"/>
-    <w:lsdException w:name="Medium List 1 Accent 1" w:uiPriority="65"/>
-    <w:lsdException w:name="Revision" w:semiHidden="1"/>
-    <w:lsdException w:name="List Paragraph" w:uiPriority="34" w:qFormat="1"/>
-    <w:lsdException w:name="Quote" w:uiPriority="29" w:qFormat="1"/>
-    <w:lsdException w:name="Intense Quote" w:uiPriority="30" w:qFormat="1"/>
-    <w:lsdException w:name="Medium List 2 Accent 1" w:uiPriority="66"/>
-    <w:lsdException w:name="Medium Grid 1 Accent 1" w:uiPriority="67"/>
-    <w:lsdException w:name="Medium Grid 2 Accent 1" w:uiPriority="68"/>
-    <w:lsdException w:name="Medium Grid 3 Accent 1" w:uiPriority="69"/>
-    <w:lsdException w:name="Dark List Accent 1" w:uiPriority="70"/>
-    <w:lsdException w:name="Colorful Shading Accent 1" w:uiPriority="71"/>
-    <w:lsdException w:name="Colorful List Accent 1" w:uiPriority="72"/>
-    <w:lsdException w:name="Colorful Grid Accent 1" w:uiPriority="73"/>
-    <w:lsdException w:name="Light Shading Accent 2" w:uiPriority="60"/>
-    <w:lsdException w:name="Light List Accent 2" w:uiPriority="61"/>
-    <w:lsdException w:name="Light Grid Accent 2" w:uiPriority="62"/>
-    <w:lsdException w:name="Medium Shading 1 Accent 2" w:uiPriority="63"/>
-    <w:lsdException w:name="Medium Shading 2 Accent 2" w:uiPriority="64"/>
-    <w:lsdException w:name="Medium List 1 Accent 2" w:uiPriority="65"/>
-    <w:lsdException w:name="Medium List 2 Accent 2" w:uiPriority="66"/>
-    <w:lsdException w:name="Medium Grid 1 Accent 2" w:uiPriority="67"/>
-    <w:lsdException w:name="Medium Grid 2 Accent 2" w:uiPriority="68"/>
-    <w:lsdException w:name="Medium Grid 3 Accent 2" w:uiPriority="69"/>
-    <w:lsdException w:name="Dark List Accent 2" w:uiPriority="70"/>
-    <w:lsdException w:name="Colorful Shading Accent 2" w:uiPriority="71"/>
-    <w:lsdException w:name="Colorful List Accent 2" w:uiPriority="72"/>
-    <w:lsdException w:name="Colorful Grid Accent 2" w:uiPriority="73"/>
-    <w:lsdException w:name="Light Shading Accent 3" w:uiPriority="60"/>
-    <w:lsdException w:name="Light List Accent 3" w:uiPriority="61"/>
-    <w:lsdException w:name="Light Grid Accent 3" w:uiPriority="62"/>
-    <w:lsdException w:name="Medium Shading 1 Accent 3" w:uiPriority="63"/>
-    <w:lsdException w:name="Medium Shading 2 Accent 3" w:uiPriority="64"/>
-    <w:lsdException w:name="Medium List 1 Accent 3" w:uiPriority="65"/>
-    <w:lsdException w:name="Medium List 2 Accent 3" w:uiPriority="66"/>
-    <w:lsdException w:name="Medium Grid 1 Accent 3" w:uiPriority="67"/>
-    <w:lsdException w:name="Medium Grid 2 Accent 3" w:uiPriority="68"/>
-    <w:lsdException w:name="Medium Grid 3 Accent 3" w:uiPriority="69"/>
-    <w:lsdException w:name="Dark List Accent 3" w:uiPriority="70"/>
-    <w:lsdException w:name="Colorful Shading Accent 3" w:uiPriority="71"/>
-    <w:lsdException w:name="Colorful List Accent 3" w:uiPriority="72"/>
-    <w:lsdException w:name="Colorful Grid Accent 3" w:uiPriority="73"/>
-    <w:lsdException w:name="Light Shading Accent 4" w:uiPriority="60"/>
-    <w:lsdException w:name="Light List Accent 4" w:uiPriority="61"/>
-    <w:lsdException w:name="Light Grid Accent 4" w:uiPriority="62"/>
-    <w:lsdException w:name="Medium Shading 1 Accent 4" w:uiPriority="63"/>
-    <w:lsdException w:name="Medium Shading 2 Accent 4" w:uiPriority="64"/>
-    <w:lsdException w:name="Medium List 1 Accent 4" w:uiPriority="65"/>
-    <w:lsdException w:name="Medium List 2 Accent 4" w:uiPriority="66"/>
-    <w:lsdException w:name="Medium Grid 1 Accent 4" w:uiPriority="67"/>
-    <w:lsdException w:name="Medium Grid 2 Accent 4" w:uiPriority="68"/>
-    <w:lsdException w:name="Medium Grid 3 Accent 4" w:uiPriority="69"/>
-    <w:lsdException w:name="Dark List Accent 4" w:uiPriority="70"/>
-    <w:lsdException w:name="Colorful Shading Accent 4" w:uiPriority="71"/>
-    <w:lsdException w:name="Colorful List Accent 4" w:uiPriority="72"/>
-    <w:lsdException w:name="Colorful Grid Accent 4" w:uiPriority="73"/>
-    <w:lsdException w:name="Light Shading Accent 5" w:uiPriority="60"/>
-    <w:lsdException w:name="Light List Accent 5" w:uiPriority="61"/>
-    <w:lsdException w:name="Light Grid Accent 5" w:uiPriority="62"/>
-    <w:lsdException w:name="Medium Shading 1 Accent 5" w:uiPriority="63"/>
-    <w:lsdException w:name="Medium Shading 2 Accent 5" w:uiPriority="64"/>
-    <w:lsdException w:name="Medium List 1 Accent 5" w:uiPriority="65"/>
-    <w:lsdException w:name="Medium List 2 Accent 5" w:uiPriority="66"/>
-    <w:lsdException w:name="Medium Grid 1 Accent 5" w:uiPriority="67"/>
-    <w:lsdException w:name="Medium Grid 2 Accent 5" w:uiPriority="68"/>
-    <w:lsdException w:name="Medium Grid 3 Accent 5" w:uiPriority="69"/>
-    <w:lsdException w:name="Dark List Accent 5" w:uiPriority="70"/>
-    <w:lsdException w:name="Colorful Shading Accent 5" w:uiPriority="71"/>
-    <w:lsdException w:name="Colorful List Accent 5" w:uiPriority="72"/>
-    <w:lsdException w:name="Colorful Grid Accent 5" w:uiPriority="73"/>
-    <w:lsdException w:name="Light Shading Accent 6" w:uiPriority="60"/>
-    <w:lsdException w:name="Light List Accent 6" w:uiPriority="61"/>
-    <w:lsdException w:name="Light Grid Accent 6" w:uiPriority="62"/>
-    <w:lsdException w:name="Medium Shading 1 Accent 6" w:uiPriority="63"/>
-    <w:lsdException w:name="Medium Shading 2 Accent 6" w:uiPriority="64"/>
-    <w:lsdException w:name="Medium List 1 Accent 6" w:uiPriority="65"/>
-    <w:lsdException w:name="Medium List 2 Accent 6" w:uiPriority="66"/>
-    <w:lsdException w:name="Medium Grid 1 Accent 6" w:uiPriority="67"/>
-    <w:lsdException w:name="Medium Grid 2 Accent 6" w:uiPriority="68"/>
-    <w:lsdException w:name="Medium Grid 3 Accent 6" w:uiPriority="69"/>
-    <w:lsdException w:name="Dark List Accent 6" w:uiPriority="70"/>
-    <w:lsdException w:name="Colorful Shading Accent 6" w:uiPriority="71"/>
-    <w:lsdException w:name="Colorful List Accent 6" w:uiPriority="72"/>
-    <w:lsdException w:name="Colorful Grid Accent 6" w:uiPriority="73"/>
-    <w:lsdException w:name="Subtle Emphasis" w:uiPriority="19" w:qFormat="1"/>
-    <w:lsdException w:name="Intense Emphasis" w:uiPriority="21" w:qFormat="1"/>
-    <w:lsdException w:name="Subtle Reference" w:uiPriority="31" w:qFormat="1"/>
-    <w:lsdException w:name="Intense Reference" w:uiPriority="32" w:qFormat="1"/>
-    <w:lsdException w:name="Book Title" w:uiPriority="33" w:qFormat="1"/>
-    <w:lsdException w:name="Bibliography" w:semiHidden="1" w:uiPriority="37" w:unhideWhenUsed="1"/>
-    <w:lsdException w:name="TOC Heading" w:semiHidden="1" w:uiPriority="39" w:unhideWhenUsed="1" w:qFormat="1"/>
-    <w:lsdException w:name="Plain Table 1" w:uiPriority="41"/>
-    <w:lsdException w:name="Plain Table 2" w:uiPriority="42"/>
-    <w:lsdException w:name="Plain Table 3" w:uiPriority="43"/>
-    <w:lsdException w:name="Plain Table 4" w:uiPriority="44"/>
-    <w:lsdException w:name="Plain Table 5" w:uiPriority="45"/>
-    <w:lsdException w:name="Grid Table Light" w:uiPriority="40"/>
-    <w:lsdException w:name="Grid Table 1 Light" w:uiPriority="46"/>
-    <w:lsdException w:name="Grid Table 2" w:uiPriority="47"/>
-    <w:lsdException w:name="Grid Table 3" w:uiPriority="48"/>
-    <w:lsdException w:name="Grid Table 4" w:uiPriority="49"/>
-    <w:lsdException w:name="Grid Table 5 Dark" w:uiPriority="50"/>
-    <w:lsdException w:name="Grid Table 6 Colorful" w:uiPriority="51"/>
-    <w:lsdException w:name="Grid Table 7 Colorful" w:uiPriority="52"/>
-    <w:lsdException w:name="Grid Table 1 Light Accent 1" w:uiPriority="46"/>
-    <w:lsdException w:name="Grid Table 2 Accent 1" w:uiPriority="47"/>
-    <w:lsdException w:name="Grid Table 3 Accent 1" w:uiPriority="48"/>
-    <w:lsdException w:name="Grid Table 4 Accent 1" w:uiPriority="49"/>
-    <w:lsdException w:name="Grid Table 5 Dark Accent 1" w:uiPriority="50"/>
-    <w:lsdException w:name="Grid Table 6 Colorful Accent 1" w:uiPriority="51"/>
-    <w:lsdException w:name="Grid Table 7 Colorful Accent 1" w:uiPriority="52"/>
-    <w:lsdException w:name="Grid Table 1 Light Accent 2" w:uiPriority="46"/>
-    <w:lsdException w:name="Grid Table 2 Accent 2" w:uiPriority="47"/>
-    <w:lsdException w:name="Grid Table 3 Accent 2" w:uiPriority="48"/>
-    <w:lsdException w:name="Grid Table 4 Accent 2" w:uiPriority="49"/>
-    <w:lsdException w:name="Grid Table 5 Dark Accent 2" w:uiPriority="50"/>
-    <w:lsdException w:name="Grid Table 6 Colorful Accent 2" w:uiPriority="51"/>
-    <w:lsdException w:name="Grid Table 7 Colorful Accent 2" w:uiPriority="52"/>
-    <w:lsdException w:name="Grid Table 1 Light Accent 3" w:uiPriority="46"/>
-    <w:lsdException w:name="Grid Table 2 Accent 3" w:uiPriority="47"/>
-    <w:lsdException w:name="Grid Table 3 Accent 3" w:uiPriority="48"/>
-    <w:lsdException w:name="Grid Table 4 Accent 3" w:uiPriority="49"/>
-    <w:lsdException w:name="Grid Table 5 Dark Accent 3" w:uiPriority="50"/>
-    <w:lsdException w:name="Grid Table 6 Colorful Accent 3" w:uiPriority="51"/>
-    <w:lsdException w:name="Grid Table 7 Colorful Accent 3" w:uiPriority="52"/>
-    <w:lsdException w:name="Grid Table 1 Light Accent 4" w:uiPriority="46"/>
-    <w:lsdException w:name="Grid Table 2 Accent 4" w:uiPriority="47"/>
-    <w:lsdException w:name="Grid Table 3 Accent 4" w:uiPriority="48"/>
-    <w:lsdException w:name="Grid Table 4 Accent 4" w:uiPriority="49"/>
-    <w:lsdException w:name="Grid Table 5 Dark Accent 4" w:uiPriority="50"/>
-    <w:lsdException w:name="Grid Table 6 Colorful Accent 4" w:uiPriority="51"/>
-    <w:lsdException w:name="Grid Table 7 Colorful Accent 4" w:uiPriority="52"/>
-    <w:lsdException w:name="Grid Table 1 Light Accent 5" w:uiPriority="46"/>
-    <w:lsdException w:name="Grid Table 2 Accent 5" w:uiPriority="47"/>
-    <w:lsdException w:name="Grid Table 3 Accent 5" w:uiPriority="48"/>
-    <w:lsdException w:name="Grid Table 4 Accent 5" w:uiPriority="49"/>
-    <w:lsdException w:name="Grid Table 5 Dark Accent 5" w:uiPriority="50"/>
-    <w:lsdException w:name="Grid Table 6 Colorful Accent 5" w:uiPriority="51"/>
-    <w:lsdException w:name="Grid Table 7 Colorful Accent 5" w:uiPriority="52"/>
-    <w:lsdException w:name="Grid Table 1 Light Accent 6" w:uiPriority="46"/>
-    <w:lsdException w:name="Grid Table 2 Accent 6" w:uiPriority="47"/>
-    <w:lsdException w:name="Grid Table 3 Accent 6" w:uiPriority="48"/>
-    <w:lsdException w:name="Grid Table 4 Accent 6" w:uiPriority="49"/>
-    <w:lsdException w:name="Grid Table 5 Dark Accent 6" w:uiPriority="50"/>
-    <w:lsdException w:name="Grid Table 6 Colorful Accent 6" w:uiPriority="51"/>
-    <w:lsdException w:name="Grid Table 7 Colorful Accent 6" w:uiPriority="52"/>
-    <w:lsdException w:name="List Table 1 Light" w:uiPriority="46"/>
-    <w:lsdException w:name="List Table 2" w:uiPriority="47"/>
-    <w:lsdException w:name="List Table 3" w:uiPriority="48"/>
-    <w:lsdException w:name="List Table 4" w:uiPriority="49"/>
-    <w:lsdException w:name="List Table 5 Dark" w:uiPriority="50"/>
-    <w:lsdException w:name="List Table 6 Colorful" w:uiPriority="51"/>
-    <w:lsdException w:name="List Table 7 Colorful" w:uiPriority="52"/>
-    <w:lsdException w:name="List Table 1 Light Accent 1" w:uiPriority="46"/>
-    <w:lsdException w:name="List Table 2 Accent 1" w:uiPriority="47"/>
-    <w:lsdException w:name="List Table 3 Accent 1" w:uiPriority="48"/>
-    <w:lsdException w:name="List Table 4 Accent 1" w:uiPriority="49"/>
-    <w:lsdException w:name="List Table 5 Dark Accent 1" w:uiPriority="50"/>
-    <w:lsdException w:name="List Table 6 Colorful Accent 1" w:uiPriority="51"/>
-    <w:lsdException w:name="List Table 7 Colorful Accent 1" w:uiPriority="52"/>
-    <w:lsdException w:name="List Table 1 Light Accent 2" w:uiPriority="46"/>
-    <w:lsdException w:name="List Table 2 Accent 2" w:uiPriority="47"/>
-    <w:lsdException w:name="List Table 3 Accent 2" w:uiPriority="48"/>
-    <w:lsdException w:name="List Table 4 Accent 2" w:uiPriority="49"/>
-    <w:lsdException w:name="List Table 5 Dark Accent 2" w:uiPriority="50"/>
-    <w:lsdException w:name="List Table 6 Colorful Accent 2" w:uiPriority="51"/>
-    <w:lsdException w:name="List Table 7 Colorful Accent 2" w:uiPriority="52"/>
-    <w:lsdException w:name="List Table 1 Light Accent 3" w:uiPriority="46"/>
-    <w:lsdException w:name="List Table 2 Accent 3" w:uiPriority="47"/>
-    <w:lsdException w:name="List Table 3 Accent 3" w:uiPriority="48"/>
-    <w:lsdException w:name="List Table 4 Accent 3" w:uiPriority="49"/>
-    <w:lsdException w:name="List Table 5 Dark Accent 3" w:uiPriority="50"/>
-    <w:lsdException w:name="List Table 6 Colorful Accent 3" w:uiPriority="51"/>
-    <w:lsdException w:name="List Table 7 Colorful Accent 3" w:uiPriority="52"/>
-    <w:lsdException w:name="List Table 1 Light Accent 4" w:uiPriority="46"/>
-    <w:lsdException w:name="List Table 2 Accent 4" w:uiPriority="47"/>
-    <w:lsdException w:name="List Table 3 Accent 4" w:uiPriority="48"/>
-    <w:lsdException w:name="List Table 4 Accent 4" w:uiPriority="49"/>
-    <w:lsdException w:name="List Table 5 Dark Accent 4" w:uiPriority="50"/>
-    <w:lsdException w:name="List Table 6 Colorful Accent 4" w:uiPriority="51"/>
-    <w:lsdException w:name="List Table 7 Colorful Accent 4" w:uiPriority="52"/>
-    <w:lsdException w:name="List Table 1 Light Accent 5" w:uiPriority="46"/>
-    <w:lsdException w:name="List Table 2 Accent 5" w:uiPriority="47"/>
-    <w:lsdException w:name="List Table 3 Accent 5" w:uiPriority="48"/>
-    <w:lsdException w:name="List Table 4 Accent 5" w:uiPriority="49"/>
-    <w:lsdException w:name="List Table 5 Dark Accent 5" w:uiPriority="50"/>
-    <w:lsdException w:name="List Table 6 Colorful Accent 5" w:uiPriority="51"/>
-    <w:lsdException w:name="List Table 7 Colorful Accent 5" w:uiPriority="52"/>
-    <w:lsdException w:name="List Table 1 Light Accent 6" w:uiPriority="46"/>
-    <w:lsdException w:name="List Table 2 Accent 6" w:uiPriority="47"/>
-    <w:lsdException w:name="List Table 3 Accent 6" w:uiPriority="48"/>
-    <w:lsdException w:name="List Table 4 Accent 6" w:uiPriority="49"/>
-    <w:lsdException w:name="List Table 5 Dark Accent 6" w:uiPriority="50"/>
-    <w:lsdException w:name="List Table 6 Colorful Accent 6" w:uiPriority="51"/>
-    <w:lsdException w:name="List Table 7 Colorful Accent 6" w:uiPriority="52"/>
+  <w:latentStyles w:defLockedState="0" w:defUIPriority="99" w:defSemiHidden="1" w:defUnhideWhenUsed="1" w:defQFormat="0" w:count="267">
+    <w:lsdException w:name="Normal" w:semiHidden="0" w:uiPriority="0" w:unhideWhenUsed="0" w:qFormat="1"/>
+    <w:lsdException w:name="heading 1" w:semiHidden="0" w:uiPriority="9" w:unhideWhenUsed="0" w:qFormat="1"/>
+    <w:lsdException w:name="heading 2" w:uiPriority="9" w:qFormat="1"/>
+    <w:lsdException w:name="heading 3" w:uiPriority="9" w:qFormat="1"/>
+    <w:lsdException w:name="heading 4" w:uiPriority="9" w:qFormat="1"/>
+    <w:lsdException w:name="heading 5" w:uiPriority="9" w:qFormat="1"/>
+    <w:lsdException w:name="heading 6" w:uiPriority="9" w:qFormat="1"/>
+    <w:lsdException w:name="heading 7" w:uiPriority="9" w:qFormat="1"/>
+    <w:lsdException w:name="heading 8" w:uiPriority="9" w:qFormat="1"/>
+    <w:lsdException w:name="heading 9" w:uiPriority="9" w:qFormat="1"/>
+    <w:lsdException w:name="toc 1" w:uiPriority="39"/>
+    <w:lsdException w:name="toc 2" w:uiPriority="39"/>
+    <w:lsdException w:name="toc 3" w:uiPriority="39"/>
+    <w:lsdException w:name="toc 4" w:uiPriority="39"/>
+    <w:lsdException w:name="toc 5" w:uiPriority="39"/>
+    <w:lsdException w:name="toc 6" w:uiPriority="39"/>
+    <w:lsdException w:name="toc 7" w:uiPriority="39"/>
+    <w:lsdException w:name="toc 8" w:uiPriority="39"/>
+    <w:lsdException w:name="toc 9" w:uiPriority="39"/>
+    <w:lsdException w:name="caption" w:uiPriority="35" w:qFormat="1"/>
+    <w:lsdException w:name="Title" w:semiHidden="0" w:uiPriority="10" w:unhideWhenUsed="0" w:qFormat="1"/>
+    <w:lsdException w:name="Default Paragraph Font" w:uiPriority="1"/>
+    <w:lsdException w:name="Subtitle" w:semiHidden="0" w:uiPriority="11" w:unhideWhenUsed="0" w:qFormat="1"/>
+    <w:lsdException w:name="Strong" w:semiHidden="0" w:uiPriority="22" w:unhideWhenUsed="0" w:qFormat="1"/>
+    <w:lsdException w:name="Emphasis" w:semiHidden="0" w:uiPriority="20" w:unhideWhenUsed="0" w:qFormat="1"/>
+    <w:lsdException w:name="Table Grid" w:semiHidden="0" w:uiPriority="39" w:unhideWhenUsed="0"/>
+    <w:lsdException w:name="Placeholder Text" w:unhideWhenUsed="0"/>
+    <w:lsdException w:name="No Spacing" w:semiHidden="0" w:uiPriority="1" w:unhideWhenUsed="0" w:qFormat="1"/>
+    <w:lsdException w:name="Light Shading" w:semiHidden="0" w:uiPriority="60" w:unhideWhenUsed="0"/>
+    <w:lsdException w:name="Light List" w:semiHidden="0" w:uiPriority="61" w:unhideWhenUsed="0"/>
+    <w:lsdException w:name="Light Grid" w:semiHidden="0" w:uiPriority="62" w:unhideWhenUsed="0"/>
+    <w:lsdException w:name="Medium Shading 1" w:semiHidden="0" w:uiPriority="63" w:unhideWhenUsed="0"/>
+    <w:lsdException w:name="Medium Shading 2" w:semiHidden="0" w:uiPriority="64" w:unhideWhenUsed="0"/>
+    <w:lsdException w:name="Medium List 1" w:semiHidden="0" w:uiPriority="65" w:unhideWhenUsed="0"/>
+    <w:lsdException w:name="Medium List 2" w:semiHidden="0" w:uiPriority="66" w:unhideWhenUsed="0"/>
+    <w:lsdException w:name="Medium Grid 1" w:semiHidden="0" w:uiPriority="67" w:unhideWhenUsed="0"/>
+    <w:lsdException w:name="Medium Grid 2" w:semiHidden="0" w:uiPriority="68" w:unhideWhenUsed="0"/>
+    <w:lsdException w:name="Medium Grid 3" w:semiHidden="0" w:uiPriority="69" w:unhideWhenUsed="0"/>
+    <w:lsdException w:name="Dark List" w:semiHidden="0" w:uiPriority="70" w:unhideWhenUsed="0"/>
+    <w:lsdException w:name="Colorful Shading" w:semiHidden="0" w:uiPriority="71" w:unhideWhenUsed="0"/>
+    <w:lsdException w:name="Colorful List" w:semiHidden="0" w:uiPriority="72" w:unhideWhenUsed="0"/>
+    <w:lsdException w:name="Colorful Grid" w:semiHidden="0" w:uiPriority="73" w:unhideWhenUsed="0"/>
+    <w:lsdException w:name="Light Shading Accent 1" w:semiHidden="0" w:uiPriority="60" w:unhideWhenUsed="0"/>
+    <w:lsdException w:name="Light List Accent 1" w:semiHidden="0" w:uiPriority="61" w:unhideWhenUsed="0"/>
+    <w:lsdException w:name="Light Grid Accent 1" w:semiHidden="0" w:uiPriority="62" w:unhideWhenUsed="0"/>
+    <w:lsdException w:name="Medium Shading 1 Accent 1" w:semiHidden="0" w:uiPriority="63" w:unhideWhenUsed="0"/>
+    <w:lsdException w:name="Medium Shading 2 Accent 1" w:semiHidden="0" w:uiPriority="64" w:unhideWhenUsed="0"/>
+    <w:lsdException w:name="Medium List 1 Accent 1" w:semiHidden="0" w:uiPriority="65" w:unhideWhenUsed="0"/>
+    <w:lsdException w:name="Revision" w:unhideWhenUsed="0"/>
+    <w:lsdException w:name="List Paragraph" w:semiHidden="0" w:uiPriority="34" w:unhideWhenUsed="0" w:qFormat="1"/>
+    <w:lsdException w:name="Quote" w:semiHidden="0" w:uiPriority="29" w:unhideWhenUsed="0" w:qFormat="1"/>
+    <w:lsdException w:name="Intense Quote" w:semiHidden="0" w:uiPriority="30" w:unhideWhenUsed="0" w:qFormat="1"/>
+    <w:lsdException w:name="Medium List 2 Accent 1" w:semiHidden="0" w:uiPriority="66" w:unhideWhenUsed="0"/>
+    <w:lsdException w:name="Medium Grid 1 Accent 1" w:semiHidden="0" w:uiPriority="67" w:unhideWhenUsed="0"/>
+    <w:lsdException w:name="Medium Grid 2 Accent 1" w:semiHidden="0" w:uiPriority="68" w:unhideWhenUsed="0"/>
+    <w:lsdException w:name="Medium Grid 3 Accent 1" w:semiHidden="0" w:uiPriority="69" w:unhideWhenUsed="0"/>
+    <w:lsdException w:name="Dark List Accent 1" w:semiHidden="0" w:uiPriority="70" w:unhideWhenUsed="0"/>
+    <w:lsdException w:name="Colorful Shading Accent 1" w:semiHidden="0" w:uiPriority="71" w:unhideWhenUsed="0"/>
+    <w:lsdException w:name="Colorful List Accent 1" w:semiHidden="0" w:uiPriority="72" w:unhideWhenUsed="0"/>
+    <w:lsdException w:name="Colorful Grid Accent 1" w:semiHidden="0" w:uiPriority="73" w:unhideWhenUsed="0"/>
+    <w:lsdException w:name="Light Shading Accent 2" w:semiHidden="0" w:uiPriority="60" w:unhideWhenUsed="0"/>
+    <w:lsdException w:name="Light List Accent 2" w:semiHidden="0" w:uiPriority="61" w:unhideWhenUsed="0"/>
+    <w:lsdException w:name="Light Grid Accent 2" w:semiHidden="0" w:uiPriority="62" w:unhideWhenUsed="0"/>
+    <w:lsdException w:name="Medium Shading 1 Accent 2" w:semiHidden="0" w:uiPriority="63" w:unhideWhenUsed="0"/>
+    <w:lsdException w:name="Medium Shading 2 Accent 2" w:semiHidden="0" w:uiPriority="64" w:unhideWhenUsed="0"/>
+    <w:lsdException w:name="Medium List 1 Accent 2" w:semiHidden="0" w:uiPriority="65" w:unhideWhenUsed="0"/>
+    <w:lsdException w:name="Medium List 2 Accent 2" w:semiHidden="0" w:uiPriority="66" w:unhideWhenUsed="0"/>
+    <w:lsdException w:name="Medium Grid 1 Accent 2" w:semiHidden="0" w:uiPriority="67" w:unhideWhenUsed="0"/>
+    <w:lsdException w:name="Medium Grid 2 Accent 2" w:semiHidden="0" w:uiPriority="68" w:unhideWhenUsed="0"/>
+    <w:lsdException w:name="Medium Grid 3 Accent 2" w:semiHidden="0" w:uiPriority="69" w:unhideWhenUsed="0"/>
+    <w:lsdException w:name="Dark List Accent 2" w:semiHidden="0" w:uiPriority="70" w:unhideWhenUsed="0"/>
+    <w:lsdException w:name="Colorful Shading Accent 2" w:semiHidden="0" w:uiPriority="71" w:unhideWhenUsed="0"/>
+    <w:lsdException w:name="Colorful List Accent 2" w:semiHidden="0" w:uiPriority="72" w:unhideWhenUsed="0"/>
+    <w:lsdException w:name="Colorful Grid Accent 2" w:semiHidden="0" w:uiPriority="73" w:unhideWhenUsed="0"/>
+    <w:lsdException w:name="Light Shading Accent 3" w:semiHidden="0" w:uiPriority="60" w:unhideWhenUsed="0"/>
+    <w:lsdException w:name="Light List Accent 3" w:semiHidden="0" w:uiPriority="61" w:unhideWhenUsed="0"/>
+    <w:lsdException w:name="Light Grid Accent 3" w:semiHidden="0" w:uiPriority="62" w:unhideWhenUsed="0"/>
+    <w:lsdException w:name="Medium Shading 1 Accent 3" w:semiHidden="0" w:uiPriority="63" w:unhideWhenUsed="0"/>
+    <w:lsdException w:name="Medium Shading 2 Accent 3" w:semiHidden="0" w:uiPriority="64" w:unhideWhenUsed="0"/>
+    <w:lsdException w:name="Medium List 1 Accent 3" w:semiHidden="0" w:uiPriority="65" w:unhideWhenUsed="0"/>
+    <w:lsdException w:name="Medium List 2 Accent 3" w:semiHidden="0" w:uiPriority="66" w:unhideWhenUsed="0"/>
+    <w:lsdException w:name="Medium Grid 1 Accent 3" w:semiHidden="0" w:uiPriority="67" w:unhideWhenUsed="0"/>
+    <w:lsdException w:name="Medium Grid 2 Accent 3" w:semiHidden="0" w:uiPriority="68" w:unhideWhenUsed="0"/>
+    <w:lsdException w:name="Medium Grid 3 Accent 3" w:semiHidden="0" w:uiPriority="69" w:unhideWhenUsed="0"/>
+    <w:lsdException w:name="Dark List Accent 3" w:semiHidden="0" w:uiPriority="70" w:unhideWhenUsed="0"/>
+    <w:lsdException w:name="Colorful Shading Accent 3" w:semiHidden="0" w:uiPriority="71" w:unhideWhenUsed="0"/>
+    <w:lsdException w:name="Colorful List Accent 3" w:semiHidden="0" w:uiPriority="72" w:unhideWhenUsed="0"/>
+    <w:lsdException w:name="Colorful Grid Accent 3" w:semiHidden="0" w:uiPriority="73" w:unhideWhenUsed="0"/>
+    <w:lsdException w:name="Light Shading Accent 4" w:semiHidden="0" w:uiPriority="60" w:unhideWhenUsed="0"/>
+    <w:lsdException w:name="Light List Accent 4" w:semiHidden="0" w:uiPriority="61" w:unhideWhenUsed="0"/>
+    <w:lsdException w:name="Light Grid Accent 4" w:semiHidden="0" w:uiPriority="62" w:unhideWhenUsed="0"/>
+    <w:lsdException w:name="Medium Shading 1 Accent 4" w:semiHidden="0" w:uiPriority="63" w:unhideWhenUsed="0"/>
+    <w:lsdException w:name="Medium Shading 2 Accent 4" w:semiHidden="0" w:uiPriority="64" w:unhideWhenUsed="0"/>
+    <w:lsdException w:name="Medium List 1 Accent 4" w:semiHidden="0" w:uiPriority="65" w:unhideWhenUsed="0"/>
+    <w:lsdException w:name="Medium List 2 Accent 4" w:semiHidden="0" w:uiPriority="66" w:unhideWhenUsed="0"/>
+    <w:lsdException w:name="Medium Grid 1 Accent 4" w:semiHidden="0" w:uiPriority="67" w:unhideWhenUsed="0"/>
+    <w:lsdException w:name="Medium Grid 2 Accent 4" w:semiHidden="0" w:uiPriority="68" w:unhideWhenUsed="0"/>
+    <w:lsdException w:name="Medium Grid 3 Accent 4" w:semiHidden="0" w:uiPriority="69" w:unhideWhenUsed="0"/>
+    <w:lsdException w:name="Dark List Accent 4" w:semiHidden="0" w:uiPriority="70" w:unhideWhenUsed="0"/>
+    <w:lsdException w:name="Colorful Shading Accent 4" w:semiHidden="0" w:uiPriority="71" w:unhideWhenUsed="0"/>
+    <w:lsdException w:name="Colorful List Accent 4" w:semiHidden="0" w:uiPriority="72" w:unhideWhenUsed="0"/>
+    <w:lsdException w:name="Colorful Grid Accent 4" w:semiHidden="0" w:uiPriority="73" w:unhideWhenUsed="0"/>
+    <w:lsdException w:name="Light Shading Accent 5" w:semiHidden="0" w:uiPriority="60" w:unhideWhenUsed="0"/>
+    <w:lsdException w:name="Light List Accent 5" w:semiHidden="0" w:uiPriority="61" w:unhideWhenUsed="0"/>
+    <w:lsdException w:name="Light Grid Accent 5" w:semiHidden="0" w:uiPriority="62" w:unhideWhenUsed="0"/>
+    <w:lsdException w:name="Medium Shading 1 Accent 5" w:semiHidden="0" w:uiPriority="63" w:unhideWhenUsed="0"/>
+    <w:lsdException w:name="Medium Shading 2 Accent 5" w:semiHidden="0" w:uiPriority="64" w:unhideWhenUsed="0"/>
+    <w:lsdException w:name="Medium List 1 Accent 5" w:semiHidden="0" w:uiPriority="65" w:unhideWhenUsed="0"/>
+    <w:lsdException w:name="Medium List 2 Accent 5" w:semiHidden="0" w:uiPriority="66" w:unhideWhenUsed="0"/>
+    <w:lsdException w:name="Medium Grid 1 Accent 5" w:semiHidden="0" w:uiPriority="67" w:unhideWhenUsed="0"/>
+    <w:lsdException w:name="Medium Grid 2 Accent 5" w:semiHidden="0" w:uiPriority="68" w:unhideWhenUsed="0"/>
+    <w:lsdException w:name="Medium Grid 3 Accent 5" w:semiHidden="0" w:uiPriority="69" w:unhideWhenUsed="0"/>
+    <w:lsdException w:name="Dark List Accent 5" w:semiHidden="0" w:uiPriority="70" w:unhideWhenUsed="0"/>
+    <w:lsdException w:name="Colorful Shading Accent 5" w:semiHidden="0" w:uiPriority="71" w:unhideWhenUsed="0"/>
+    <w:lsdException w:name="Colorful List Accent 5" w:semiHidden="0" w:uiPriority="72" w:unhideWhenUsed="0"/>
+    <w:lsdException w:name="Colorful Grid Accent 5" w:semiHidden="0" w:uiPriority="73" w:unhideWhenUsed="0"/>
+    <w:lsdException w:name="Light Shading Accent 6" w:semiHidden="0" w:uiPriority="60" w:unhideWhenUsed="0"/>
+    <w:lsdException w:name="Light List Accent 6" w:semiHidden="0" w:uiPriority="61" w:unhideWhenUsed="0"/>
+    <w:lsdException w:name="Light Grid Accent 6" w:semiHidden="0" w:uiPriority="62" w:unhideWhenUsed="0"/>
+    <w:lsdException w:name="Medium Shading 1 Accent 6" w:semiHidden="0" w:uiPriority="63" w:unhideWhenUsed="0"/>
+    <w:lsdException w:name="Medium Shading 2 Accent 6" w:semiHidden="0" w:uiPriority="64" w:unhideWhenUsed="0"/>
+    <w:lsdException w:name="Medium List 1 Accent 6" w:semiHidden="0" w:uiPriority="65" w:unhideWhenUsed="0"/>
+    <w:lsdException w:name="Medium List 2 Accent 6" w:semiHidden="0" w:uiPriority="66" w:unhideWhenUsed="0"/>
+    <w:lsdException w:name="Medium Grid 1 Accent 6" w:semiHidden="0" w:uiPriority="67" w:unhideWhenUsed="0"/>
+    <w:lsdException w:name="Medium Grid 2 Accent 6" w:semiHidden="0" w:uiPriority="68" w:unhideWhenUsed="0"/>
+    <w:lsdException w:name="Medium Grid 3 Accent 6" w:semiHidden="0" w:uiPriority="69" w:unhideWhenUsed="0"/>
+    <w:lsdException w:name="Dark List Accent 6" w:semiHidden="0" w:uiPriority="70" w:unhideWhenUsed="0"/>
+    <w:lsdException w:name="Colorful Shading Accent 6" w:semiHidden="0" w:uiPriority="71" w:unhideWhenUsed="0"/>
+    <w:lsdException w:name="Colorful List Accent 6" w:semiHidden="0" w:uiPriority="72" w:unhideWhenUsed="0"/>
+    <w:lsdException w:name="Colorful Grid Accent 6" w:semiHidden="0" w:uiPriority="73" w:unhideWhenUsed="0"/>
+    <w:lsdException w:name="Subtle Emphasis" w:semiHidden="0" w:uiPriority="19" w:unhideWhenUsed="0" w:qFormat="1"/>
+    <w:lsdException w:name="Intense Emphasis" w:semiHidden="0" w:uiPriority="21" w:unhideWhenUsed="0" w:qFormat="1"/>
+    <w:lsdException w:name="Subtle Reference" w:semiHidden="0" w:uiPriority="31" w:unhideWhenUsed="0" w:qFormat="1"/>
+    <w:lsdException w:name="Intense Reference" w:semiHidden="0" w:uiPriority="32" w:unhideWhenUsed="0" w:qFormat="1"/>
+    <w:lsdException w:name="Book Title" w:semiHidden="0" w:uiPriority="33" w:unhideWhenUsed="0" w:qFormat="1"/>
+    <w:lsdException w:name="Bibliography" w:uiPriority="37"/>
+    <w:lsdException w:name="TOC Heading" w:uiPriority="39" w:qFormat="1"/>
   </w:latentStyles>
   <w:style w:type="paragraph" w:default="1" w:styleId="Standard">
     <w:name w:val="Normal"/>
     <w:qFormat/>
+    <w:rsid w:val="00B17B4C"/>
   </w:style>
   <w:style w:type="character" w:default="1" w:styleId="Absatz-Standardschriftart">
     <w:name w:val="Default Paragraph Font"/>
@@ -2447,6 +2536,7 @@
     <w:uiPriority w:val="99"/>
     <w:semiHidden/>
     <w:unhideWhenUsed/>
+    <w:qFormat/>
     <w:tblPr>
       <w:tblInd w:w="0" w:type="dxa"/>
       <w:tblCellMar>
@@ -2517,6 +2607,36 @@
       <w:color w:val="808080"/>
     </w:rPr>
   </w:style>
+  <w:style w:type="paragraph" w:styleId="Sprechblasentext">
+    <w:name w:val="Balloon Text"/>
+    <w:basedOn w:val="Standard"/>
+    <w:link w:val="SprechblasentextZchn"/>
+    <w:uiPriority w:val="99"/>
+    <w:semiHidden/>
+    <w:unhideWhenUsed/>
+    <w:rsid w:val="00261E16"/>
+    <w:pPr>
+      <w:spacing w:after="0" w:line="240" w:lineRule="auto"/>
+    </w:pPr>
+    <w:rPr>
+      <w:rFonts w:ascii="Tahoma" w:hAnsi="Tahoma" w:cs="Tahoma"/>
+      <w:sz w:val="16"/>
+      <w:szCs w:val="16"/>
+    </w:rPr>
+  </w:style>
+  <w:style w:type="character" w:customStyle="1" w:styleId="SprechblasentextZchn">
+    <w:name w:val="Sprechblasentext Zchn"/>
+    <w:basedOn w:val="Absatz-Standardschriftart"/>
+    <w:link w:val="Sprechblasentext"/>
+    <w:uiPriority w:val="99"/>
+    <w:semiHidden/>
+    <w:rsid w:val="00261E16"/>
+    <w:rPr>
+      <w:rFonts w:ascii="Tahoma" w:hAnsi="Tahoma" w:cs="Tahoma"/>
+      <w:sz w:val="16"/>
+      <w:szCs w:val="16"/>
+    </w:rPr>
+  </w:style>
 </w:styles>
 </file>
 
@@ -2563,7 +2683,7 @@
     </a:clrScheme>
     <a:fontScheme name="Larissa">
       <a:majorFont>
-        <a:latin typeface="Calibri Light" panose="020F0302020204030204"/>
+        <a:latin typeface="Calibri Light"/>
         <a:ea typeface=""/>
         <a:cs typeface=""/>
         <a:font script="Jpan" typeface="ＭＳ ゴシック"/>
@@ -2598,7 +2718,7 @@
         <a:font script="Geor" typeface="Sylfaen"/>
       </a:majorFont>
       <a:minorFont>
-        <a:latin typeface="Calibri" panose="020F0502020204030204"/>
+        <a:latin typeface="Calibri"/>
         <a:ea typeface=""/>
         <a:cs typeface=""/>
         <a:font script="Jpan" typeface="ＭＳ 明朝"/>
@@ -2775,7 +2895,7 @@
   <a:extraClrSchemeLst/>
   <a:extLst>
     <a:ext uri="{05A4C25C-085E-4340-85A3-A5531E510DB2}">
-      <thm15:themeFamily xmlns:thm15="http://schemas.microsoft.com/office/thememl/2012/main" name="Office Theme" id="{62F939B6-93AF-4DB8-9C6B-D6C7DFDC589F}" vid="{4A3C46E8-61CC-4603-A589-7422A47A8E4A}"/>
+      <thm15:themeFamily xmlns:thm15="http://schemas.microsoft.com/office/thememl/2012/main" xmlns="" name="Office Theme" id="{62F939B6-93AF-4DB8-9C6B-D6C7DFDC589F}" vid="{4A3C46E8-61CC-4603-A589-7422A47A8E4A}"/>
     </a:ext>
   </a:extLst>
 </a:theme>

</xml_diff>

<commit_message>
Aufggabe 2a für Matrix A fertiggestellt und eingefügt, PDF der finalen Lösung erzeugt.
</commit_message>
<xml_diff>
--- a/abgabe2/Leistungsnachweis2.docx
+++ b/abgabe2/Leistungsnachweis2.docx
@@ -1,6 +1,6 @@
 
 <file path=word/document.xml><?xml version="1.0" encoding="utf-8"?>
-<w:document xmlns:wpc="http://schemas.microsoft.com/office/word/2010/wordprocessingCanvas" xmlns:mc="http://schemas.openxmlformats.org/markup-compatibility/2006" xmlns:o="urn:schemas-microsoft-com:office:office" xmlns:r="http://schemas.openxmlformats.org/officeDocument/2006/relationships" xmlns:m="http://schemas.openxmlformats.org/officeDocument/2006/math" xmlns:v="urn:schemas-microsoft-com:vml" xmlns:wp14="http://schemas.microsoft.com/office/word/2010/wordprocessingDrawing" xmlns:wp="http://schemas.openxmlformats.org/drawingml/2006/wordprocessingDrawing" xmlns:w10="urn:schemas-microsoft-com:office:word" xmlns:w="http://schemas.openxmlformats.org/wordprocessingml/2006/main" xmlns:w14="http://schemas.microsoft.com/office/word/2010/wordml" xmlns:w15="http://schemas.microsoft.com/office/word/2012/wordml" xmlns:wpg="http://schemas.microsoft.com/office/word/2010/wordprocessingGroup" xmlns:wpi="http://schemas.microsoft.com/office/word/2010/wordprocessingInk" xmlns:wne="http://schemas.microsoft.com/office/word/2006/wordml" xmlns:wps="http://schemas.microsoft.com/office/word/2010/wordprocessingShape" mc:Ignorable="w14 w15 wp14">
+<w:document xmlns:ve="http://schemas.openxmlformats.org/markup-compatibility/2006" xmlns:o="urn:schemas-microsoft-com:office:office" xmlns:r="http://schemas.openxmlformats.org/officeDocument/2006/relationships" xmlns:m="http://schemas.openxmlformats.org/officeDocument/2006/math" xmlns:v="urn:schemas-microsoft-com:vml" xmlns:wp="http://schemas.openxmlformats.org/drawingml/2006/wordprocessingDrawing" xmlns:w10="urn:schemas-microsoft-com:office:word" xmlns:w="http://schemas.openxmlformats.org/wordprocessingml/2006/main" xmlns:wne="http://schemas.microsoft.com/office/word/2006/wordml">
   <w:body>
     <w:p>
       <w:pPr>
@@ -50,7 +50,7 @@
           <w:lang w:eastAsia="de-DE"/>
         </w:rPr>
         <w:drawing>
-          <wp:inline distT="0" distB="0" distL="0" distR="0" wp14:anchorId="7FBECA8D" wp14:editId="2B20AFD8">
+          <wp:inline distT="0" distB="0" distL="0" distR="0">
             <wp:extent cx="5760720" cy="2533015"/>
             <wp:effectExtent l="0" t="0" r="0" b="0"/>
             <wp:docPr id="2" name="Grafik 2"/>
@@ -65,7 +65,7 @@
                     <pic:cNvPicPr/>
                   </pic:nvPicPr>
                   <pic:blipFill>
-                    <a:blip r:embed="rId6"/>
+                    <a:blip r:embed="rId6" cstate="print"/>
                     <a:stretch>
                       <a:fillRect/>
                     </a:stretch>
@@ -93,7 +93,7 @@
           <w:lang w:eastAsia="de-DE"/>
         </w:rPr>
         <w:drawing>
-          <wp:inline distT="0" distB="0" distL="0" distR="0" wp14:anchorId="1FAC0545" wp14:editId="085DD9EA">
+          <wp:inline distT="0" distB="0" distL="0" distR="0">
             <wp:extent cx="3762375" cy="1990725"/>
             <wp:effectExtent l="0" t="0" r="9525" b="9525"/>
             <wp:docPr id="3" name="Grafik 3"/>
@@ -108,7 +108,7 @@
                     <pic:cNvPicPr/>
                   </pic:nvPicPr>
                   <pic:blipFill>
-                    <a:blip r:embed="rId7"/>
+                    <a:blip r:embed="rId7" cstate="print"/>
                     <a:stretch>
                       <a:fillRect/>
                     </a:stretch>
@@ -137,15 +137,7 @@
         <w:t xml:space="preserve">benötigten </w:t>
       </w:r>
       <w:r>
-        <w:t xml:space="preserve">Funktionsaufrufen bei dem mit </w:t>
-      </w:r>
-      <w:proofErr w:type="spellStart"/>
-      <w:r>
-        <w:t>AdaptQuad</w:t>
-      </w:r>
-      <w:proofErr w:type="spellEnd"/>
-      <w:r>
-        <w:t xml:space="preserve"> implementierten Verfahren ist deutlich geringer als bei Ausführung des Scripts Nadelimpuls. </w:t>
+        <w:t xml:space="preserve">Funktionsaufrufen bei dem mit AdaptQuad implementierten Verfahren ist deutlich geringer als bei Ausführung des Scripts Nadelimpuls. </w:t>
       </w:r>
     </w:p>
     <w:p>
@@ -155,15 +147,7 @@
     </w:p>
     <w:p>
       <w:r>
-        <w:t xml:space="preserve">Man erreicht also mit einer deutlich verringerten Anzahl an Funktionsaufrufen mit der </w:t>
-      </w:r>
-      <w:proofErr w:type="spellStart"/>
-      <w:r>
-        <w:t>AdaptQuad</w:t>
-      </w:r>
-      <w:proofErr w:type="spellEnd"/>
-      <w:r>
-        <w:t>-Funktion eine vergleichbare Genauigkeit zum Nade</w:t>
+        <w:t>Man erreicht also mit einer deutlich verringerten Anzahl an Funktionsaufrufen mit der AdaptQuad-Funktion eine vergleichbare Genauigkeit zum Nade</w:t>
       </w:r>
       <w:r>
         <w:t>limpuls-Skript, welches stur über die gesamte Intervallbreite mit äquidistanten Stützstellen bei konstanter Breite der Teilintervalle rechnet, unabhängig davon, ob eine derart feine Auflösung über das gesamte Intervall notwendig ist.</w:t>
@@ -216,7 +200,7 @@
         </w:rPr>
         <w:lastRenderedPageBreak/>
         <w:drawing>
-          <wp:inline distT="0" distB="0" distL="0" distR="0" wp14:anchorId="3A39666F" wp14:editId="16A0774F">
+          <wp:inline distT="0" distB="0" distL="0" distR="0">
             <wp:extent cx="4467225" cy="847725"/>
             <wp:effectExtent l="0" t="0" r="9525" b="9525"/>
             <wp:docPr id="1" name="Grafik 1"/>
@@ -231,7 +215,7 @@
                     <pic:cNvPicPr/>
                   </pic:nvPicPr>
                   <pic:blipFill>
-                    <a:blip r:embed="rId8"/>
+                    <a:blip r:embed="rId8" cstate="print"/>
                     <a:stretch>
                       <a:fillRect/>
                     </a:stretch>
@@ -266,53 +250,13 @@
         <w:t>von der</w:t>
       </w:r>
       <w:r>
-        <w:t xml:space="preserve"> </w:t>
-      </w:r>
-      <w:proofErr w:type="spellStart"/>
-      <w:r>
-        <w:t>Matlab</w:t>
-      </w:r>
-      <w:proofErr w:type="spellEnd"/>
-      <w:r>
-        <w:t xml:space="preserve"> Funktion </w:t>
-      </w:r>
-      <w:proofErr w:type="spellStart"/>
-      <w:r>
-        <w:t>quadl</w:t>
-      </w:r>
-      <w:proofErr w:type="spellEnd"/>
-      <w:r>
-        <w:t xml:space="preserve"> ausgegeben </w:t>
+        <w:t xml:space="preserve"> Matlab Funktion quadl ausgegeben </w:t>
       </w:r>
       <w:r>
         <w:t>wurde</w:t>
       </w:r>
       <w:r>
-        <w:t xml:space="preserve">, gefolgt von unserer eigenen Funktion </w:t>
-      </w:r>
-      <w:proofErr w:type="spellStart"/>
-      <w:r>
-        <w:t>AdaptQuad</w:t>
-      </w:r>
-      <w:proofErr w:type="spellEnd"/>
-      <w:r>
-        <w:t xml:space="preserve">, danach kommt </w:t>
-      </w:r>
-      <w:proofErr w:type="spellStart"/>
-      <w:r>
-        <w:t>quad</w:t>
-      </w:r>
-      <w:proofErr w:type="spellEnd"/>
-      <w:r>
-        <w:t xml:space="preserve">, und am schlechtesten hat </w:t>
-      </w:r>
-      <w:proofErr w:type="spellStart"/>
-      <w:r>
-        <w:t>quadgk</w:t>
-      </w:r>
-      <w:proofErr w:type="spellEnd"/>
-      <w:r>
-        <w:t xml:space="preserve"> abgeschnitten</w:t>
+        <w:t>, gefolgt von unserer eigenen Funktion AdaptQuad, danach kommt quad, und am schlechtesten hat quadgk abgeschnitten</w:t>
       </w:r>
       <w:r>
         <w:t>.</w:t>
@@ -320,34 +264,16 @@
     </w:p>
     <w:p>
       <w:r>
-        <w:t xml:space="preserve">Die höhere Genauigkeit bei </w:t>
-      </w:r>
-      <w:proofErr w:type="spellStart"/>
-      <w:r>
-        <w:t>AdaptQuad</w:t>
-      </w:r>
-      <w:proofErr w:type="spellEnd"/>
-      <w:r>
-        <w:t xml:space="preserve"> haben wir uns durch eine viel höhere Anzahl an Funktionsaufrufen erkauft, </w:t>
-      </w:r>
-      <w:proofErr w:type="spellStart"/>
-      <w:r>
-        <w:t>quad</w:t>
-      </w:r>
-      <w:proofErr w:type="spellEnd"/>
-      <w:r>
-        <w:t xml:space="preserve"> hat nur 89 aufrufe benötigt, während </w:t>
-      </w:r>
-      <w:proofErr w:type="spellStart"/>
-      <w:r>
-        <w:t>AdaptQ</w:t>
-      </w:r>
-      <w:r>
-        <w:t>uad</w:t>
-      </w:r>
-      <w:proofErr w:type="spellEnd"/>
-      <w:r>
-        <w:t xml:space="preserve"> ganze </w:t>
+        <w:t>Die höhere Genauigkeit bei AdaptQuad haben wir uns durch eine viel höhere Anzahl an Funktionsauf</w:t>
+      </w:r>
+      <w:r>
+        <w:t>rufen erkauft; quad hat nur 89 A</w:t>
+      </w:r>
+      <w:r>
+        <w:t>ufrufe benötigt, während AdaptQ</w:t>
+      </w:r>
+      <w:r>
+        <w:t xml:space="preserve">uad ganze </w:t>
       </w:r>
       <w:r>
         <w:t xml:space="preserve">262 </w:t>
@@ -408,7 +334,3559 @@
       </w:r>
     </w:p>
     <w:p>
-      <w:r>
+      <w:pPr>
+        <w:rPr>
+          <w:u w:val="single"/>
+        </w:rPr>
+      </w:pPr>
+      <w:r>
+        <w:rPr>
+          <w:u w:val="single"/>
+        </w:rPr>
+        <w:t>Matrix A:</w:t>
+      </w:r>
+    </w:p>
+    <w:p>
+      <w:pPr>
+        <w:tabs>
+          <w:tab w:val="left" w:pos="3686"/>
+        </w:tabs>
+      </w:pPr>
+      <w:r>
+        <w:t>// Zeilen 1 und 3 tauschen</w:t>
+      </w:r>
+      <w:r>
+        <w:t>, Zeilen 2 und 4 tauschen</w:t>
+      </w:r>
+    </w:p>
+    <w:p>
+      <w:pPr>
+        <w:tabs>
+          <w:tab w:val="left" w:pos="3686"/>
+        </w:tabs>
+        <w:rPr>
+          <w:rFonts w:eastAsiaTheme="minorEastAsia"/>
+        </w:rPr>
+      </w:pPr>
+      <m:oMath>
+        <m:d>
+          <m:dPr>
+            <m:ctrlPr>
+              <w:rPr>
+                <w:rFonts w:ascii="Cambria Math" w:hAnsi="Cambria Math"/>
+              </w:rPr>
+            </m:ctrlPr>
+          </m:dPr>
+          <m:e>
+            <m:m>
+              <m:mPr>
+                <m:mcs>
+                  <m:mc>
+                    <m:mcPr>
+                      <m:count m:val="4"/>
+                      <m:mcJc m:val="center"/>
+                    </m:mcPr>
+                  </m:mc>
+                </m:mcs>
+                <m:ctrlPr>
+                  <w:rPr>
+                    <w:rFonts w:ascii="Cambria Math" w:hAnsi="Cambria Math"/>
+                  </w:rPr>
+                </m:ctrlPr>
+              </m:mPr>
+              <m:mr>
+                <m:e>
+                  <m:r>
+                    <m:rPr>
+                      <m:sty m:val="p"/>
+                    </m:rPr>
+                    <w:rPr>
+                      <w:rFonts w:ascii="Cambria Math" w:hAnsi="Cambria Math"/>
+                    </w:rPr>
+                    <m:t>4</m:t>
+                  </m:r>
+                </m:e>
+                <m:e>
+                  <m:r>
+                    <m:rPr>
+                      <m:sty m:val="p"/>
+                    </m:rPr>
+                    <w:rPr>
+                      <w:rFonts w:ascii="Cambria Math" w:hAnsi="Cambria Math"/>
+                    </w:rPr>
+                    <m:t>8</m:t>
+                  </m:r>
+                  <m:ctrlPr>
+                    <w:rPr>
+                      <w:rFonts w:ascii="Cambria Math" w:eastAsia="Cambria Math" w:hAnsi="Cambria Math" w:cs="Cambria Math"/>
+                    </w:rPr>
+                  </m:ctrlPr>
+                </m:e>
+                <m:e>
+                  <m:r>
+                    <m:rPr>
+                      <m:sty m:val="p"/>
+                    </m:rPr>
+                    <w:rPr>
+                      <w:rFonts w:ascii="Cambria Math" w:eastAsia="Cambria Math" w:hAnsi="Cambria Math" w:cs="Cambria Math"/>
+                    </w:rPr>
+                    <m:t>16</m:t>
+                  </m:r>
+                </m:e>
+                <m:e>
+                  <m:r>
+                    <m:rPr>
+                      <m:sty m:val="p"/>
+                    </m:rPr>
+                    <w:rPr>
+                      <w:rFonts w:ascii="Cambria Math" w:hAnsi="Cambria Math"/>
+                    </w:rPr>
+                    <m:t>8</m:t>
+                  </m:r>
+                  <m:ctrlPr>
+                    <w:rPr>
+                      <w:rFonts w:ascii="Cambria Math" w:eastAsia="Cambria Math" w:hAnsi="Cambria Math" w:cs="Cambria Math"/>
+                    </w:rPr>
+                  </m:ctrlPr>
+                </m:e>
+              </m:mr>
+              <m:mr>
+                <m:e>
+                  <m:r>
+                    <m:rPr>
+                      <m:sty m:val="p"/>
+                    </m:rPr>
+                    <w:rPr>
+                      <w:rFonts w:ascii="Cambria Math" w:eastAsia="Cambria Math" w:hAnsi="Cambria Math" w:cs="Cambria Math"/>
+                    </w:rPr>
+                    <m:t>2</m:t>
+                  </m:r>
+                  <m:ctrlPr>
+                    <w:rPr>
+                      <w:rFonts w:ascii="Cambria Math" w:eastAsia="Cambria Math" w:hAnsi="Cambria Math" w:cs="Cambria Math"/>
+                    </w:rPr>
+                  </m:ctrlPr>
+                </m:e>
+                <m:e>
+                  <m:r>
+                    <m:rPr>
+                      <m:sty m:val="p"/>
+                    </m:rPr>
+                    <w:rPr>
+                      <w:rFonts w:ascii="Cambria Math" w:eastAsia="Cambria Math" w:hAnsi="Cambria Math" w:cs="Cambria Math"/>
+                    </w:rPr>
+                    <m:t>12</m:t>
+                  </m:r>
+                  <m:ctrlPr>
+                    <w:rPr>
+                      <w:rFonts w:ascii="Cambria Math" w:eastAsia="Cambria Math" w:hAnsi="Cambria Math" w:cs="Cambria Math"/>
+                    </w:rPr>
+                  </m:ctrlPr>
+                </m:e>
+                <m:e>
+                  <m:r>
+                    <m:rPr>
+                      <m:sty m:val="p"/>
+                    </m:rPr>
+                    <w:rPr>
+                      <w:rFonts w:ascii="Cambria Math" w:eastAsia="Cambria Math" w:hAnsi="Cambria Math" w:cs="Cambria Math"/>
+                    </w:rPr>
+                    <m:t>48</m:t>
+                  </m:r>
+                  <m:ctrlPr>
+                    <w:rPr>
+                      <w:rFonts w:ascii="Cambria Math" w:eastAsia="Cambria Math" w:hAnsi="Cambria Math" w:cs="Cambria Math"/>
+                    </w:rPr>
+                  </m:ctrlPr>
+                </m:e>
+                <m:e>
+                  <m:r>
+                    <m:rPr>
+                      <m:sty m:val="p"/>
+                    </m:rPr>
+                    <w:rPr>
+                      <w:rFonts w:ascii="Cambria Math" w:eastAsia="Cambria Math" w:hAnsi="Cambria Math" w:cs="Cambria Math"/>
+                    </w:rPr>
+                    <m:t>28</m:t>
+                  </m:r>
+                  <m:ctrlPr>
+                    <w:rPr>
+                      <w:rFonts w:ascii="Cambria Math" w:eastAsia="Cambria Math" w:hAnsi="Cambria Math" w:cs="Cambria Math"/>
+                    </w:rPr>
+                  </m:ctrlPr>
+                </m:e>
+              </m:mr>
+              <m:mr>
+                <m:e>
+                  <m:r>
+                    <m:rPr>
+                      <m:sty m:val="p"/>
+                    </m:rPr>
+                    <w:rPr>
+                      <w:rFonts w:ascii="Cambria Math" w:eastAsia="Cambria Math" w:hAnsi="Cambria Math" w:cs="Cambria Math"/>
+                    </w:rPr>
+                    <m:t>-2</m:t>
+                  </m:r>
+                </m:e>
+                <m:e>
+                  <m:r>
+                    <m:rPr>
+                      <m:sty m:val="p"/>
+                    </m:rPr>
+                    <w:rPr>
+                      <w:rFonts w:ascii="Cambria Math" w:hAnsi="Cambria Math"/>
+                    </w:rPr>
+                    <m:t>4</m:t>
+                  </m:r>
+                  <m:ctrlPr>
+                    <w:rPr>
+                      <w:rFonts w:ascii="Cambria Math" w:eastAsia="Cambria Math" w:hAnsi="Cambria Math" w:cs="Cambria Math"/>
+                    </w:rPr>
+                  </m:ctrlPr>
+                </m:e>
+                <m:e>
+                  <m:r>
+                    <m:rPr>
+                      <m:sty m:val="p"/>
+                    </m:rPr>
+                    <w:rPr>
+                      <w:rFonts w:ascii="Cambria Math" w:eastAsia="Cambria Math" w:hAnsi="Cambria Math" w:cs="Cambria Math"/>
+                    </w:rPr>
+                    <m:t>24</m:t>
+                  </m:r>
+                  <m:ctrlPr>
+                    <w:rPr>
+                      <w:rFonts w:ascii="Cambria Math" w:eastAsia="Cambria Math" w:hAnsi="Cambria Math" w:cs="Cambria Math"/>
+                    </w:rPr>
+                  </m:ctrlPr>
+                </m:e>
+                <m:e>
+                  <m:r>
+                    <m:rPr>
+                      <m:sty m:val="p"/>
+                    </m:rPr>
+                    <w:rPr>
+                      <w:rFonts w:ascii="Cambria Math" w:eastAsia="Cambria Math" w:hAnsi="Cambria Math" w:cs="Cambria Math"/>
+                    </w:rPr>
+                    <m:t>0</m:t>
+                  </m:r>
+                  <m:ctrlPr>
+                    <w:rPr>
+                      <w:rFonts w:ascii="Cambria Math" w:eastAsia="Cambria Math" w:hAnsi="Cambria Math" w:cs="Cambria Math"/>
+                    </w:rPr>
+                  </m:ctrlPr>
+                </m:e>
+              </m:mr>
+              <m:mr>
+                <m:e>
+                  <m:r>
+                    <m:rPr>
+                      <m:sty m:val="p"/>
+                    </m:rPr>
+                    <w:rPr>
+                      <w:rFonts w:ascii="Cambria Math" w:eastAsia="Cambria Math" w:hAnsi="Cambria Math" w:cs="Cambria Math"/>
+                      <w:color w:val="FF0000"/>
+                    </w:rPr>
+                    <m:t>-1</m:t>
+                  </m:r>
+                  <m:ctrlPr>
+                    <w:rPr>
+                      <w:rFonts w:ascii="Cambria Math" w:eastAsia="Cambria Math" w:hAnsi="Cambria Math" w:cs="Cambria Math"/>
+                    </w:rPr>
+                  </m:ctrlPr>
+                </m:e>
+                <m:e>
+                  <m:r>
+                    <m:rPr>
+                      <m:sty m:val="p"/>
+                    </m:rPr>
+                    <w:rPr>
+                      <w:rFonts w:ascii="Cambria Math" w:eastAsia="Cambria Math" w:hAnsi="Cambria Math" w:cs="Cambria Math"/>
+                    </w:rPr>
+                    <m:t>2</m:t>
+                  </m:r>
+                  <m:ctrlPr>
+                    <w:rPr>
+                      <w:rFonts w:ascii="Cambria Math" w:eastAsia="Cambria Math" w:hAnsi="Cambria Math" w:cs="Cambria Math"/>
+                    </w:rPr>
+                  </m:ctrlPr>
+                </m:e>
+                <m:e>
+                  <m:r>
+                    <m:rPr>
+                      <m:sty m:val="p"/>
+                    </m:rPr>
+                    <w:rPr>
+                      <w:rFonts w:ascii="Cambria Math" w:eastAsia="Cambria Math" w:hAnsi="Cambria Math" w:cs="Cambria Math"/>
+                    </w:rPr>
+                    <m:t>16</m:t>
+                  </m:r>
+                  <m:ctrlPr>
+                    <w:rPr>
+                      <w:rFonts w:ascii="Cambria Math" w:eastAsia="Cambria Math" w:hAnsi="Cambria Math" w:cs="Cambria Math"/>
+                    </w:rPr>
+                  </m:ctrlPr>
+                </m:e>
+                <m:e>
+                  <m:r>
+                    <m:rPr>
+                      <m:sty m:val="p"/>
+                    </m:rPr>
+                    <w:rPr>
+                      <w:rFonts w:ascii="Cambria Math" w:eastAsia="Cambria Math" w:hAnsi="Cambria Math" w:cs="Cambria Math"/>
+                    </w:rPr>
+                    <m:t>12</m:t>
+                  </m:r>
+                </m:e>
+              </m:mr>
+            </m:m>
+          </m:e>
+        </m:d>
+        <m:d>
+          <m:dPr>
+            <m:ctrlPr>
+              <w:rPr>
+                <w:rFonts w:ascii="Cambria Math" w:hAnsi="Cambria Math"/>
+              </w:rPr>
+            </m:ctrlPr>
+          </m:dPr>
+          <m:e>
+            <m:m>
+              <m:mPr>
+                <m:mcs>
+                  <m:mc>
+                    <m:mcPr>
+                      <m:count m:val="1"/>
+                      <m:mcJc m:val="center"/>
+                    </m:mcPr>
+                  </m:mc>
+                </m:mcs>
+                <m:ctrlPr>
+                  <w:rPr>
+                    <w:rFonts w:ascii="Cambria Math" w:hAnsi="Cambria Math"/>
+                  </w:rPr>
+                </m:ctrlPr>
+              </m:mPr>
+              <m:mr>
+                <m:e>
+                  <m:r>
+                    <m:rPr>
+                      <m:sty m:val="p"/>
+                    </m:rPr>
+                    <w:rPr>
+                      <w:rFonts w:ascii="Cambria Math" w:hAnsi="Cambria Math"/>
+                    </w:rPr>
+                    <m:t>4</m:t>
+                  </m:r>
+                  <m:ctrlPr>
+                    <w:rPr>
+                      <w:rFonts w:ascii="Cambria Math" w:eastAsia="Cambria Math" w:hAnsi="Cambria Math" w:cs="Cambria Math"/>
+                    </w:rPr>
+                  </m:ctrlPr>
+                </m:e>
+              </m:mr>
+              <m:mr>
+                <m:e>
+                  <m:r>
+                    <m:rPr>
+                      <m:sty m:val="p"/>
+                    </m:rPr>
+                    <w:rPr>
+                      <w:rFonts w:ascii="Cambria Math" w:eastAsia="Cambria Math" w:hAnsi="Cambria Math" w:cs="Cambria Math"/>
+                    </w:rPr>
+                    <m:t>10</m:t>
+                  </m:r>
+                </m:e>
+              </m:mr>
+              <m:mr>
+                <m:e>
+                  <m:r>
+                    <m:rPr>
+                      <m:sty m:val="p"/>
+                    </m:rPr>
+                    <w:rPr>
+                      <w:rFonts w:ascii="Cambria Math" w:hAnsi="Cambria Math"/>
+                    </w:rPr>
+                    <m:t>2</m:t>
+                  </m:r>
+                  <m:ctrlPr>
+                    <w:rPr>
+                      <w:rFonts w:ascii="Cambria Math" w:eastAsia="Cambria Math" w:hAnsi="Cambria Math" w:cs="Cambria Math"/>
+                    </w:rPr>
+                  </m:ctrlPr>
+                </m:e>
+              </m:mr>
+              <m:mr>
+                <m:e>
+                  <m:r>
+                    <m:rPr>
+                      <m:sty m:val="p"/>
+                    </m:rPr>
+                    <w:rPr>
+                      <w:rFonts w:ascii="Cambria Math" w:eastAsia="Cambria Math" w:hAnsi="Cambria Math" w:cs="Cambria Math"/>
+                    </w:rPr>
+                    <m:t>5</m:t>
+                  </m:r>
+                </m:e>
+              </m:mr>
+            </m:m>
+          </m:e>
+        </m:d>
+        <m:m>
+          <m:mPr>
+            <m:mcs>
+              <m:mc>
+                <m:mcPr>
+                  <m:count m:val="1"/>
+                  <m:mcJc m:val="center"/>
+                </m:mcPr>
+              </m:mc>
+            </m:mcs>
+            <m:ctrlPr>
+              <w:rPr>
+                <w:rFonts w:ascii="Cambria Math" w:hAnsi="Cambria Math"/>
+              </w:rPr>
+            </m:ctrlPr>
+          </m:mPr>
+          <m:mr>
+            <m:e>
+              <m:r>
+                <m:rPr>
+                  <m:sty m:val="p"/>
+                </m:rPr>
+                <w:rPr>
+                  <w:rFonts w:ascii="Cambria Math" w:hAnsi="Cambria Math"/>
+                </w:rPr>
+                <m:t>*(-0.25)</m:t>
+              </m:r>
+            </m:e>
+          </m:mr>
+          <m:mr>
+            <m:e>
+              <m:ctrlPr>
+                <w:rPr>
+                  <w:rFonts w:ascii="Cambria Math" w:eastAsia="Cambria Math" w:hAnsi="Cambria Math" w:cs="Cambria Math"/>
+                </w:rPr>
+              </m:ctrlPr>
+            </m:e>
+          </m:mr>
+          <m:mr>
+            <m:e/>
+          </m:mr>
+          <m:mr>
+            <m:e/>
+          </m:mr>
+        </m:m>
+      </m:oMath>
+      <w:r>
+        <w:rPr>
+          <w:rFonts w:eastAsiaTheme="minorEastAsia"/>
+        </w:rPr>
+        <w:t xml:space="preserve"> </w:t>
+      </w:r>
+      <w:r>
+        <w:t xml:space="preserve">  </w:t>
+      </w:r>
+      <w:r>
+        <w:sym w:font="Wingdings" w:char="F0E8"/>
+      </w:r>
+      <w:r>
+        <w:t xml:space="preserve">   </w:t>
+      </w:r>
+      <m:oMath>
+        <m:d>
+          <m:dPr>
+            <m:ctrlPr>
+              <w:rPr>
+                <w:rFonts w:ascii="Cambria Math" w:hAnsi="Cambria Math"/>
+              </w:rPr>
+            </m:ctrlPr>
+          </m:dPr>
+          <m:e>
+            <m:m>
+              <m:mPr>
+                <m:mcs>
+                  <m:mc>
+                    <m:mcPr>
+                      <m:count m:val="4"/>
+                      <m:mcJc m:val="center"/>
+                    </m:mcPr>
+                  </m:mc>
+                </m:mcs>
+                <m:ctrlPr>
+                  <w:rPr>
+                    <w:rFonts w:ascii="Cambria Math" w:hAnsi="Cambria Math"/>
+                  </w:rPr>
+                </m:ctrlPr>
+              </m:mPr>
+              <m:mr>
+                <m:e>
+                  <m:r>
+                    <m:rPr>
+                      <m:sty m:val="p"/>
+                    </m:rPr>
+                    <w:rPr>
+                      <w:rFonts w:ascii="Cambria Math" w:hAnsi="Cambria Math"/>
+                    </w:rPr>
+                    <m:t>4</m:t>
+                  </m:r>
+                </m:e>
+                <m:e>
+                  <m:r>
+                    <m:rPr>
+                      <m:sty m:val="p"/>
+                    </m:rPr>
+                    <w:rPr>
+                      <w:rFonts w:ascii="Cambria Math" w:hAnsi="Cambria Math"/>
+                    </w:rPr>
+                    <m:t>8</m:t>
+                  </m:r>
+                  <m:ctrlPr>
+                    <w:rPr>
+                      <w:rFonts w:ascii="Cambria Math" w:eastAsia="Cambria Math" w:hAnsi="Cambria Math" w:cs="Cambria Math"/>
+                    </w:rPr>
+                  </m:ctrlPr>
+                </m:e>
+                <m:e>
+                  <m:r>
+                    <m:rPr>
+                      <m:sty m:val="p"/>
+                    </m:rPr>
+                    <w:rPr>
+                      <w:rFonts w:ascii="Cambria Math" w:eastAsia="Cambria Math" w:hAnsi="Cambria Math" w:cs="Cambria Math"/>
+                    </w:rPr>
+                    <m:t>16</m:t>
+                  </m:r>
+                </m:e>
+                <m:e>
+                  <m:r>
+                    <m:rPr>
+                      <m:sty m:val="p"/>
+                    </m:rPr>
+                    <w:rPr>
+                      <w:rFonts w:ascii="Cambria Math" w:hAnsi="Cambria Math"/>
+                    </w:rPr>
+                    <m:t>8</m:t>
+                  </m:r>
+                  <m:ctrlPr>
+                    <w:rPr>
+                      <w:rFonts w:ascii="Cambria Math" w:eastAsia="Cambria Math" w:hAnsi="Cambria Math" w:cs="Cambria Math"/>
+                    </w:rPr>
+                  </m:ctrlPr>
+                </m:e>
+              </m:mr>
+              <m:mr>
+                <m:e>
+                  <m:r>
+                    <m:rPr>
+                      <m:sty m:val="p"/>
+                    </m:rPr>
+                    <w:rPr>
+                      <w:rFonts w:ascii="Cambria Math" w:eastAsia="Cambria Math" w:hAnsi="Cambria Math" w:cs="Cambria Math"/>
+                    </w:rPr>
+                    <m:t>2</m:t>
+                  </m:r>
+                  <m:ctrlPr>
+                    <w:rPr>
+                      <w:rFonts w:ascii="Cambria Math" w:eastAsia="Cambria Math" w:hAnsi="Cambria Math" w:cs="Cambria Math"/>
+                    </w:rPr>
+                  </m:ctrlPr>
+                </m:e>
+                <m:e>
+                  <m:r>
+                    <m:rPr>
+                      <m:sty m:val="p"/>
+                    </m:rPr>
+                    <w:rPr>
+                      <w:rFonts w:ascii="Cambria Math" w:eastAsia="Cambria Math" w:hAnsi="Cambria Math" w:cs="Cambria Math"/>
+                    </w:rPr>
+                    <m:t>12</m:t>
+                  </m:r>
+                  <m:ctrlPr>
+                    <w:rPr>
+                      <w:rFonts w:ascii="Cambria Math" w:eastAsia="Cambria Math" w:hAnsi="Cambria Math" w:cs="Cambria Math"/>
+                    </w:rPr>
+                  </m:ctrlPr>
+                </m:e>
+                <m:e>
+                  <m:r>
+                    <m:rPr>
+                      <m:sty m:val="p"/>
+                    </m:rPr>
+                    <w:rPr>
+                      <w:rFonts w:ascii="Cambria Math" w:eastAsia="Cambria Math" w:hAnsi="Cambria Math" w:cs="Cambria Math"/>
+                    </w:rPr>
+                    <m:t>48</m:t>
+                  </m:r>
+                  <m:ctrlPr>
+                    <w:rPr>
+                      <w:rFonts w:ascii="Cambria Math" w:eastAsia="Cambria Math" w:hAnsi="Cambria Math" w:cs="Cambria Math"/>
+                    </w:rPr>
+                  </m:ctrlPr>
+                </m:e>
+                <m:e>
+                  <m:r>
+                    <m:rPr>
+                      <m:sty m:val="p"/>
+                    </m:rPr>
+                    <w:rPr>
+                      <w:rFonts w:ascii="Cambria Math" w:eastAsia="Cambria Math" w:hAnsi="Cambria Math" w:cs="Cambria Math"/>
+                    </w:rPr>
+                    <m:t>28</m:t>
+                  </m:r>
+                  <m:ctrlPr>
+                    <w:rPr>
+                      <w:rFonts w:ascii="Cambria Math" w:eastAsia="Cambria Math" w:hAnsi="Cambria Math" w:cs="Cambria Math"/>
+                    </w:rPr>
+                  </m:ctrlPr>
+                </m:e>
+              </m:mr>
+              <m:mr>
+                <m:e>
+                  <m:r>
+                    <m:rPr>
+                      <m:sty m:val="p"/>
+                    </m:rPr>
+                    <w:rPr>
+                      <w:rFonts w:ascii="Cambria Math" w:eastAsia="Cambria Math" w:hAnsi="Cambria Math" w:cs="Cambria Math"/>
+                      <w:color w:val="FF0000"/>
+                    </w:rPr>
+                    <m:t>-2</m:t>
+                  </m:r>
+                </m:e>
+                <m:e>
+                  <m:r>
+                    <m:rPr>
+                      <m:sty m:val="p"/>
+                    </m:rPr>
+                    <w:rPr>
+                      <w:rFonts w:ascii="Cambria Math" w:hAnsi="Cambria Math"/>
+                    </w:rPr>
+                    <m:t>4</m:t>
+                  </m:r>
+                  <m:ctrlPr>
+                    <w:rPr>
+                      <w:rFonts w:ascii="Cambria Math" w:eastAsia="Cambria Math" w:hAnsi="Cambria Math" w:cs="Cambria Math"/>
+                    </w:rPr>
+                  </m:ctrlPr>
+                </m:e>
+                <m:e>
+                  <m:r>
+                    <m:rPr>
+                      <m:sty m:val="p"/>
+                    </m:rPr>
+                    <w:rPr>
+                      <w:rFonts w:ascii="Cambria Math" w:eastAsia="Cambria Math" w:hAnsi="Cambria Math" w:cs="Cambria Math"/>
+                    </w:rPr>
+                    <m:t>24</m:t>
+                  </m:r>
+                  <m:ctrlPr>
+                    <w:rPr>
+                      <w:rFonts w:ascii="Cambria Math" w:eastAsia="Cambria Math" w:hAnsi="Cambria Math" w:cs="Cambria Math"/>
+                    </w:rPr>
+                  </m:ctrlPr>
+                </m:e>
+                <m:e>
+                  <m:r>
+                    <m:rPr>
+                      <m:sty m:val="p"/>
+                    </m:rPr>
+                    <w:rPr>
+                      <w:rFonts w:ascii="Cambria Math" w:eastAsia="Cambria Math" w:hAnsi="Cambria Math" w:cs="Cambria Math"/>
+                    </w:rPr>
+                    <m:t>0</m:t>
+                  </m:r>
+                  <m:ctrlPr>
+                    <w:rPr>
+                      <w:rFonts w:ascii="Cambria Math" w:eastAsia="Cambria Math" w:hAnsi="Cambria Math" w:cs="Cambria Math"/>
+                    </w:rPr>
+                  </m:ctrlPr>
+                </m:e>
+              </m:mr>
+              <m:mr>
+                <m:e>
+                  <m:r>
+                    <m:rPr>
+                      <m:sty m:val="p"/>
+                    </m:rPr>
+                    <w:rPr>
+                      <w:rFonts w:ascii="Cambria Math" w:eastAsia="Cambria Math" w:hAnsi="Cambria Math" w:cs="Cambria Math"/>
+                    </w:rPr>
+                    <m:t>0</m:t>
+                  </m:r>
+                  <m:ctrlPr>
+                    <w:rPr>
+                      <w:rFonts w:ascii="Cambria Math" w:eastAsia="Cambria Math" w:hAnsi="Cambria Math" w:cs="Cambria Math"/>
+                    </w:rPr>
+                  </m:ctrlPr>
+                </m:e>
+                <m:e>
+                  <m:r>
+                    <m:rPr>
+                      <m:sty m:val="p"/>
+                    </m:rPr>
+                    <w:rPr>
+                      <w:rFonts w:ascii="Cambria Math" w:eastAsia="Cambria Math" w:hAnsi="Cambria Math" w:cs="Cambria Math"/>
+                    </w:rPr>
+                    <m:t>4</m:t>
+                  </m:r>
+                  <m:ctrlPr>
+                    <w:rPr>
+                      <w:rFonts w:ascii="Cambria Math" w:eastAsia="Cambria Math" w:hAnsi="Cambria Math" w:cs="Cambria Math"/>
+                    </w:rPr>
+                  </m:ctrlPr>
+                </m:e>
+                <m:e>
+                  <m:r>
+                    <m:rPr>
+                      <m:sty m:val="p"/>
+                    </m:rPr>
+                    <w:rPr>
+                      <w:rFonts w:ascii="Cambria Math" w:eastAsia="Cambria Math" w:hAnsi="Cambria Math" w:cs="Cambria Math"/>
+                    </w:rPr>
+                    <m:t>20</m:t>
+                  </m:r>
+                  <m:ctrlPr>
+                    <w:rPr>
+                      <w:rFonts w:ascii="Cambria Math" w:eastAsia="Cambria Math" w:hAnsi="Cambria Math" w:cs="Cambria Math"/>
+                    </w:rPr>
+                  </m:ctrlPr>
+                </m:e>
+                <m:e>
+                  <m:r>
+                    <m:rPr>
+                      <m:sty m:val="p"/>
+                    </m:rPr>
+                    <w:rPr>
+                      <w:rFonts w:ascii="Cambria Math" w:eastAsia="Cambria Math" w:hAnsi="Cambria Math" w:cs="Cambria Math"/>
+                    </w:rPr>
+                    <m:t>14</m:t>
+                  </m:r>
+                </m:e>
+              </m:mr>
+            </m:m>
+          </m:e>
+        </m:d>
+        <m:d>
+          <m:dPr>
+            <m:ctrlPr>
+              <w:rPr>
+                <w:rFonts w:ascii="Cambria Math" w:hAnsi="Cambria Math"/>
+              </w:rPr>
+            </m:ctrlPr>
+          </m:dPr>
+          <m:e>
+            <m:m>
+              <m:mPr>
+                <m:mcs>
+                  <m:mc>
+                    <m:mcPr>
+                      <m:count m:val="1"/>
+                      <m:mcJc m:val="center"/>
+                    </m:mcPr>
+                  </m:mc>
+                </m:mcs>
+                <m:ctrlPr>
+                  <w:rPr>
+                    <w:rFonts w:ascii="Cambria Math" w:hAnsi="Cambria Math"/>
+                  </w:rPr>
+                </m:ctrlPr>
+              </m:mPr>
+              <m:mr>
+                <m:e>
+                  <m:r>
+                    <m:rPr>
+                      <m:sty m:val="p"/>
+                    </m:rPr>
+                    <w:rPr>
+                      <w:rFonts w:ascii="Cambria Math" w:hAnsi="Cambria Math"/>
+                    </w:rPr>
+                    <m:t>4</m:t>
+                  </m:r>
+                  <m:ctrlPr>
+                    <w:rPr>
+                      <w:rFonts w:ascii="Cambria Math" w:eastAsia="Cambria Math" w:hAnsi="Cambria Math" w:cs="Cambria Math"/>
+                    </w:rPr>
+                  </m:ctrlPr>
+                </m:e>
+              </m:mr>
+              <m:mr>
+                <m:e>
+                  <m:r>
+                    <m:rPr>
+                      <m:sty m:val="p"/>
+                    </m:rPr>
+                    <w:rPr>
+                      <w:rFonts w:ascii="Cambria Math" w:eastAsia="Cambria Math" w:hAnsi="Cambria Math" w:cs="Cambria Math"/>
+                    </w:rPr>
+                    <m:t>10</m:t>
+                  </m:r>
+                </m:e>
+              </m:mr>
+              <m:mr>
+                <m:e>
+                  <m:r>
+                    <m:rPr>
+                      <m:sty m:val="p"/>
+                    </m:rPr>
+                    <w:rPr>
+                      <w:rFonts w:ascii="Cambria Math" w:hAnsi="Cambria Math"/>
+                    </w:rPr>
+                    <m:t>2</m:t>
+                  </m:r>
+                  <m:ctrlPr>
+                    <w:rPr>
+                      <w:rFonts w:ascii="Cambria Math" w:eastAsia="Cambria Math" w:hAnsi="Cambria Math" w:cs="Cambria Math"/>
+                    </w:rPr>
+                  </m:ctrlPr>
+                </m:e>
+              </m:mr>
+              <m:mr>
+                <m:e>
+                  <m:r>
+                    <m:rPr>
+                      <m:sty m:val="p"/>
+                    </m:rPr>
+                    <w:rPr>
+                      <w:rFonts w:ascii="Cambria Math" w:eastAsia="Cambria Math" w:hAnsi="Cambria Math" w:cs="Cambria Math"/>
+                    </w:rPr>
+                    <m:t>6</m:t>
+                  </m:r>
+                </m:e>
+              </m:mr>
+            </m:m>
+          </m:e>
+        </m:d>
+        <m:m>
+          <m:mPr>
+            <m:mcs>
+              <m:mc>
+                <m:mcPr>
+                  <m:count m:val="1"/>
+                  <m:mcJc m:val="center"/>
+                </m:mcPr>
+              </m:mc>
+            </m:mcs>
+            <m:ctrlPr>
+              <w:rPr>
+                <w:rFonts w:ascii="Cambria Math" w:hAnsi="Cambria Math"/>
+              </w:rPr>
+            </m:ctrlPr>
+          </m:mPr>
+          <m:mr>
+            <m:e>
+              <m:r>
+                <m:rPr>
+                  <m:sty m:val="p"/>
+                </m:rPr>
+                <w:rPr>
+                  <w:rFonts w:ascii="Cambria Math" w:hAnsi="Cambria Math"/>
+                </w:rPr>
+                <m:t>*-(0.5)</m:t>
+              </m:r>
+            </m:e>
+          </m:mr>
+          <m:mr>
+            <m:e>
+              <m:ctrlPr>
+                <w:rPr>
+                  <w:rFonts w:ascii="Cambria Math" w:eastAsia="Cambria Math" w:hAnsi="Cambria Math" w:cs="Cambria Math"/>
+                </w:rPr>
+              </m:ctrlPr>
+            </m:e>
+          </m:mr>
+          <m:mr>
+            <m:e/>
+          </m:mr>
+          <m:mr>
+            <m:e/>
+          </m:mr>
+        </m:m>
+      </m:oMath>
+    </w:p>
+    <w:p>
+      <w:pPr>
+        <w:tabs>
+          <w:tab w:val="left" w:pos="3686"/>
+        </w:tabs>
+      </w:pPr>
+    </w:p>
+    <w:p>
+      <w:pPr>
+        <w:jc w:val="both"/>
+      </w:pPr>
+      <m:oMath>
+        <m:d>
+          <m:dPr>
+            <m:ctrlPr>
+              <w:rPr>
+                <w:rFonts w:ascii="Cambria Math" w:hAnsi="Cambria Math"/>
+              </w:rPr>
+            </m:ctrlPr>
+          </m:dPr>
+          <m:e>
+            <m:m>
+              <m:mPr>
+                <m:mcs>
+                  <m:mc>
+                    <m:mcPr>
+                      <m:count m:val="4"/>
+                      <m:mcJc m:val="center"/>
+                    </m:mcPr>
+                  </m:mc>
+                </m:mcs>
+                <m:ctrlPr>
+                  <w:rPr>
+                    <w:rFonts w:ascii="Cambria Math" w:hAnsi="Cambria Math"/>
+                  </w:rPr>
+                </m:ctrlPr>
+              </m:mPr>
+              <m:mr>
+                <m:e>
+                  <m:r>
+                    <m:rPr>
+                      <m:sty m:val="p"/>
+                    </m:rPr>
+                    <w:rPr>
+                      <w:rFonts w:ascii="Cambria Math" w:hAnsi="Cambria Math"/>
+                    </w:rPr>
+                    <m:t>4</m:t>
+                  </m:r>
+                </m:e>
+                <m:e>
+                  <m:r>
+                    <m:rPr>
+                      <m:sty m:val="p"/>
+                    </m:rPr>
+                    <w:rPr>
+                      <w:rFonts w:ascii="Cambria Math" w:hAnsi="Cambria Math"/>
+                    </w:rPr>
+                    <m:t>8</m:t>
+                  </m:r>
+                  <m:ctrlPr>
+                    <w:rPr>
+                      <w:rFonts w:ascii="Cambria Math" w:eastAsia="Cambria Math" w:hAnsi="Cambria Math" w:cs="Cambria Math"/>
+                    </w:rPr>
+                  </m:ctrlPr>
+                </m:e>
+                <m:e>
+                  <m:r>
+                    <m:rPr>
+                      <m:sty m:val="p"/>
+                    </m:rPr>
+                    <w:rPr>
+                      <w:rFonts w:ascii="Cambria Math" w:eastAsia="Cambria Math" w:hAnsi="Cambria Math" w:cs="Cambria Math"/>
+                    </w:rPr>
+                    <m:t>16</m:t>
+                  </m:r>
+                </m:e>
+                <m:e>
+                  <m:r>
+                    <m:rPr>
+                      <m:sty m:val="p"/>
+                    </m:rPr>
+                    <w:rPr>
+                      <w:rFonts w:ascii="Cambria Math" w:hAnsi="Cambria Math"/>
+                    </w:rPr>
+                    <m:t>8</m:t>
+                  </m:r>
+                  <m:ctrlPr>
+                    <w:rPr>
+                      <w:rFonts w:ascii="Cambria Math" w:eastAsia="Cambria Math" w:hAnsi="Cambria Math" w:cs="Cambria Math"/>
+                    </w:rPr>
+                  </m:ctrlPr>
+                </m:e>
+              </m:mr>
+              <m:mr>
+                <m:e>
+                  <m:r>
+                    <m:rPr>
+                      <m:sty m:val="p"/>
+                    </m:rPr>
+                    <w:rPr>
+                      <w:rFonts w:ascii="Cambria Math" w:eastAsia="Cambria Math" w:hAnsi="Cambria Math" w:cs="Cambria Math"/>
+                      <w:color w:val="FF0000"/>
+                    </w:rPr>
+                    <m:t>2</m:t>
+                  </m:r>
+                  <m:ctrlPr>
+                    <w:rPr>
+                      <w:rFonts w:ascii="Cambria Math" w:eastAsia="Cambria Math" w:hAnsi="Cambria Math" w:cs="Cambria Math"/>
+                    </w:rPr>
+                  </m:ctrlPr>
+                </m:e>
+                <m:e>
+                  <m:r>
+                    <m:rPr>
+                      <m:sty m:val="p"/>
+                    </m:rPr>
+                    <w:rPr>
+                      <w:rFonts w:ascii="Cambria Math" w:eastAsia="Cambria Math" w:hAnsi="Cambria Math" w:cs="Cambria Math"/>
+                    </w:rPr>
+                    <m:t>12</m:t>
+                  </m:r>
+                  <m:ctrlPr>
+                    <w:rPr>
+                      <w:rFonts w:ascii="Cambria Math" w:eastAsia="Cambria Math" w:hAnsi="Cambria Math" w:cs="Cambria Math"/>
+                    </w:rPr>
+                  </m:ctrlPr>
+                </m:e>
+                <m:e>
+                  <m:r>
+                    <m:rPr>
+                      <m:sty m:val="p"/>
+                    </m:rPr>
+                    <w:rPr>
+                      <w:rFonts w:ascii="Cambria Math" w:eastAsia="Cambria Math" w:hAnsi="Cambria Math" w:cs="Cambria Math"/>
+                    </w:rPr>
+                    <m:t>48</m:t>
+                  </m:r>
+                  <m:ctrlPr>
+                    <w:rPr>
+                      <w:rFonts w:ascii="Cambria Math" w:eastAsia="Cambria Math" w:hAnsi="Cambria Math" w:cs="Cambria Math"/>
+                    </w:rPr>
+                  </m:ctrlPr>
+                </m:e>
+                <m:e>
+                  <m:r>
+                    <m:rPr>
+                      <m:sty m:val="p"/>
+                    </m:rPr>
+                    <w:rPr>
+                      <w:rFonts w:ascii="Cambria Math" w:eastAsia="Cambria Math" w:hAnsi="Cambria Math" w:cs="Cambria Math"/>
+                    </w:rPr>
+                    <m:t>28</m:t>
+                  </m:r>
+                  <m:ctrlPr>
+                    <w:rPr>
+                      <w:rFonts w:ascii="Cambria Math" w:eastAsia="Cambria Math" w:hAnsi="Cambria Math" w:cs="Cambria Math"/>
+                    </w:rPr>
+                  </m:ctrlPr>
+                </m:e>
+              </m:mr>
+              <m:mr>
+                <m:e>
+                  <m:r>
+                    <m:rPr>
+                      <m:sty m:val="p"/>
+                    </m:rPr>
+                    <w:rPr>
+                      <w:rFonts w:ascii="Cambria Math" w:eastAsia="Cambria Math" w:hAnsi="Cambria Math" w:cs="Cambria Math"/>
+                    </w:rPr>
+                    <m:t>0</m:t>
+                  </m:r>
+                </m:e>
+                <m:e>
+                  <m:r>
+                    <m:rPr>
+                      <m:sty m:val="p"/>
+                    </m:rPr>
+                    <w:rPr>
+                      <w:rFonts w:ascii="Cambria Math" w:hAnsi="Cambria Math"/>
+                    </w:rPr>
+                    <m:t>8</m:t>
+                  </m:r>
+                  <m:ctrlPr>
+                    <w:rPr>
+                      <w:rFonts w:ascii="Cambria Math" w:eastAsia="Cambria Math" w:hAnsi="Cambria Math" w:cs="Cambria Math"/>
+                    </w:rPr>
+                  </m:ctrlPr>
+                </m:e>
+                <m:e>
+                  <m:r>
+                    <m:rPr>
+                      <m:sty m:val="p"/>
+                    </m:rPr>
+                    <w:rPr>
+                      <w:rFonts w:ascii="Cambria Math" w:eastAsia="Cambria Math" w:hAnsi="Cambria Math" w:cs="Cambria Math"/>
+                    </w:rPr>
+                    <m:t>32</m:t>
+                  </m:r>
+                  <m:ctrlPr>
+                    <w:rPr>
+                      <w:rFonts w:ascii="Cambria Math" w:eastAsia="Cambria Math" w:hAnsi="Cambria Math" w:cs="Cambria Math"/>
+                    </w:rPr>
+                  </m:ctrlPr>
+                </m:e>
+                <m:e>
+                  <m:r>
+                    <m:rPr>
+                      <m:sty m:val="p"/>
+                    </m:rPr>
+                    <w:rPr>
+                      <w:rFonts w:ascii="Cambria Math" w:eastAsia="Cambria Math" w:hAnsi="Cambria Math" w:cs="Cambria Math"/>
+                    </w:rPr>
+                    <m:t>4</m:t>
+                  </m:r>
+                  <m:ctrlPr>
+                    <w:rPr>
+                      <w:rFonts w:ascii="Cambria Math" w:eastAsia="Cambria Math" w:hAnsi="Cambria Math" w:cs="Cambria Math"/>
+                    </w:rPr>
+                  </m:ctrlPr>
+                </m:e>
+              </m:mr>
+              <m:mr>
+                <m:e>
+                  <m:r>
+                    <m:rPr>
+                      <m:sty m:val="p"/>
+                    </m:rPr>
+                    <w:rPr>
+                      <w:rFonts w:ascii="Cambria Math" w:eastAsia="Cambria Math" w:hAnsi="Cambria Math" w:cs="Cambria Math"/>
+                    </w:rPr>
+                    <m:t>0</m:t>
+                  </m:r>
+                  <m:ctrlPr>
+                    <w:rPr>
+                      <w:rFonts w:ascii="Cambria Math" w:eastAsia="Cambria Math" w:hAnsi="Cambria Math" w:cs="Cambria Math"/>
+                    </w:rPr>
+                  </m:ctrlPr>
+                </m:e>
+                <m:e>
+                  <m:r>
+                    <m:rPr>
+                      <m:sty m:val="p"/>
+                    </m:rPr>
+                    <w:rPr>
+                      <w:rFonts w:ascii="Cambria Math" w:eastAsia="Cambria Math" w:hAnsi="Cambria Math" w:cs="Cambria Math"/>
+                    </w:rPr>
+                    <m:t>4</m:t>
+                  </m:r>
+                  <m:ctrlPr>
+                    <w:rPr>
+                      <w:rFonts w:ascii="Cambria Math" w:eastAsia="Cambria Math" w:hAnsi="Cambria Math" w:cs="Cambria Math"/>
+                    </w:rPr>
+                  </m:ctrlPr>
+                </m:e>
+                <m:e>
+                  <m:r>
+                    <m:rPr>
+                      <m:sty m:val="p"/>
+                    </m:rPr>
+                    <w:rPr>
+                      <w:rFonts w:ascii="Cambria Math" w:eastAsia="Cambria Math" w:hAnsi="Cambria Math" w:cs="Cambria Math"/>
+                    </w:rPr>
+                    <m:t>20</m:t>
+                  </m:r>
+                  <m:ctrlPr>
+                    <w:rPr>
+                      <w:rFonts w:ascii="Cambria Math" w:eastAsia="Cambria Math" w:hAnsi="Cambria Math" w:cs="Cambria Math"/>
+                    </w:rPr>
+                  </m:ctrlPr>
+                </m:e>
+                <m:e>
+                  <m:r>
+                    <m:rPr>
+                      <m:sty m:val="p"/>
+                    </m:rPr>
+                    <w:rPr>
+                      <w:rFonts w:ascii="Cambria Math" w:eastAsia="Cambria Math" w:hAnsi="Cambria Math" w:cs="Cambria Math"/>
+                    </w:rPr>
+                    <m:t>14</m:t>
+                  </m:r>
+                </m:e>
+              </m:mr>
+            </m:m>
+          </m:e>
+        </m:d>
+        <m:d>
+          <m:dPr>
+            <m:ctrlPr>
+              <w:rPr>
+                <w:rFonts w:ascii="Cambria Math" w:hAnsi="Cambria Math"/>
+              </w:rPr>
+            </m:ctrlPr>
+          </m:dPr>
+          <m:e>
+            <m:m>
+              <m:mPr>
+                <m:mcs>
+                  <m:mc>
+                    <m:mcPr>
+                      <m:count m:val="1"/>
+                      <m:mcJc m:val="center"/>
+                    </m:mcPr>
+                  </m:mc>
+                </m:mcs>
+                <m:ctrlPr>
+                  <w:rPr>
+                    <w:rFonts w:ascii="Cambria Math" w:hAnsi="Cambria Math"/>
+                  </w:rPr>
+                </m:ctrlPr>
+              </m:mPr>
+              <m:mr>
+                <m:e>
+                  <m:r>
+                    <m:rPr>
+                      <m:sty m:val="p"/>
+                    </m:rPr>
+                    <w:rPr>
+                      <w:rFonts w:ascii="Cambria Math" w:hAnsi="Cambria Math"/>
+                    </w:rPr>
+                    <m:t>4</m:t>
+                  </m:r>
+                  <m:ctrlPr>
+                    <w:rPr>
+                      <w:rFonts w:ascii="Cambria Math" w:eastAsia="Cambria Math" w:hAnsi="Cambria Math" w:cs="Cambria Math"/>
+                    </w:rPr>
+                  </m:ctrlPr>
+                </m:e>
+              </m:mr>
+              <m:mr>
+                <m:e>
+                  <m:r>
+                    <m:rPr>
+                      <m:sty m:val="p"/>
+                    </m:rPr>
+                    <w:rPr>
+                      <w:rFonts w:ascii="Cambria Math" w:eastAsia="Cambria Math" w:hAnsi="Cambria Math" w:cs="Cambria Math"/>
+                    </w:rPr>
+                    <m:t>10</m:t>
+                  </m:r>
+                </m:e>
+              </m:mr>
+              <m:mr>
+                <m:e>
+                  <m:r>
+                    <m:rPr>
+                      <m:sty m:val="p"/>
+                    </m:rPr>
+                    <w:rPr>
+                      <w:rFonts w:ascii="Cambria Math" w:hAnsi="Cambria Math"/>
+                    </w:rPr>
+                    <m:t>4</m:t>
+                  </m:r>
+                  <m:ctrlPr>
+                    <w:rPr>
+                      <w:rFonts w:ascii="Cambria Math" w:eastAsia="Cambria Math" w:hAnsi="Cambria Math" w:cs="Cambria Math"/>
+                    </w:rPr>
+                  </m:ctrlPr>
+                </m:e>
+              </m:mr>
+              <m:mr>
+                <m:e>
+                  <m:r>
+                    <m:rPr>
+                      <m:sty m:val="p"/>
+                    </m:rPr>
+                    <w:rPr>
+                      <w:rFonts w:ascii="Cambria Math" w:eastAsia="Cambria Math" w:hAnsi="Cambria Math" w:cs="Cambria Math"/>
+                    </w:rPr>
+                    <m:t>6</m:t>
+                  </m:r>
+                </m:e>
+              </m:mr>
+            </m:m>
+          </m:e>
+        </m:d>
+        <m:m>
+          <m:mPr>
+            <m:mcs>
+              <m:mc>
+                <m:mcPr>
+                  <m:count m:val="1"/>
+                  <m:mcJc m:val="center"/>
+                </m:mcPr>
+              </m:mc>
+            </m:mcs>
+            <m:ctrlPr>
+              <w:rPr>
+                <w:rFonts w:ascii="Cambria Math" w:hAnsi="Cambria Math"/>
+              </w:rPr>
+            </m:ctrlPr>
+          </m:mPr>
+          <m:mr>
+            <m:e>
+              <m:r>
+                <m:rPr>
+                  <m:sty m:val="p"/>
+                </m:rPr>
+                <w:rPr>
+                  <w:rFonts w:ascii="Cambria Math" w:hAnsi="Cambria Math"/>
+                </w:rPr>
+                <m:t>*0.5</m:t>
+              </m:r>
+            </m:e>
+          </m:mr>
+          <m:mr>
+            <m:e>
+              <m:ctrlPr>
+                <w:rPr>
+                  <w:rFonts w:ascii="Cambria Math" w:eastAsia="Cambria Math" w:hAnsi="Cambria Math" w:cs="Cambria Math"/>
+                </w:rPr>
+              </m:ctrlPr>
+            </m:e>
+          </m:mr>
+          <m:mr>
+            <m:e/>
+          </m:mr>
+          <m:mr>
+            <m:e/>
+          </m:mr>
+        </m:m>
+      </m:oMath>
+      <w:r>
+        <w:rPr>
+          <w:rFonts w:eastAsiaTheme="minorEastAsia"/>
+        </w:rPr>
+        <w:tab/>
+      </w:r>
+      <w:r>
+        <w:rPr>
+          <w:rFonts w:eastAsiaTheme="minorEastAsia"/>
+        </w:rPr>
+        <w:sym w:font="Wingdings" w:char="F0E8"/>
+      </w:r>
+      <w:r>
+        <w:rPr>
+          <w:rFonts w:eastAsiaTheme="minorEastAsia"/>
+        </w:rPr>
+        <w:tab/>
+      </w:r>
+      <m:oMath>
+        <m:d>
+          <m:dPr>
+            <m:ctrlPr>
+              <w:rPr>
+                <w:rFonts w:ascii="Cambria Math" w:hAnsi="Cambria Math"/>
+              </w:rPr>
+            </m:ctrlPr>
+          </m:dPr>
+          <m:e>
+            <m:m>
+              <m:mPr>
+                <m:mcs>
+                  <m:mc>
+                    <m:mcPr>
+                      <m:count m:val="4"/>
+                      <m:mcJc m:val="center"/>
+                    </m:mcPr>
+                  </m:mc>
+                </m:mcs>
+                <m:ctrlPr>
+                  <w:rPr>
+                    <w:rFonts w:ascii="Cambria Math" w:hAnsi="Cambria Math"/>
+                  </w:rPr>
+                </m:ctrlPr>
+              </m:mPr>
+              <m:mr>
+                <m:e>
+                  <m:r>
+                    <m:rPr>
+                      <m:sty m:val="p"/>
+                    </m:rPr>
+                    <w:rPr>
+                      <w:rFonts w:ascii="Cambria Math" w:hAnsi="Cambria Math"/>
+                    </w:rPr>
+                    <m:t>4</m:t>
+                  </m:r>
+                </m:e>
+                <m:e>
+                  <m:r>
+                    <m:rPr>
+                      <m:sty m:val="p"/>
+                    </m:rPr>
+                    <w:rPr>
+                      <w:rFonts w:ascii="Cambria Math" w:hAnsi="Cambria Math"/>
+                    </w:rPr>
+                    <m:t>8</m:t>
+                  </m:r>
+                  <m:ctrlPr>
+                    <w:rPr>
+                      <w:rFonts w:ascii="Cambria Math" w:eastAsia="Cambria Math" w:hAnsi="Cambria Math" w:cs="Cambria Math"/>
+                    </w:rPr>
+                  </m:ctrlPr>
+                </m:e>
+                <m:e>
+                  <m:r>
+                    <m:rPr>
+                      <m:sty m:val="p"/>
+                    </m:rPr>
+                    <w:rPr>
+                      <w:rFonts w:ascii="Cambria Math" w:eastAsia="Cambria Math" w:hAnsi="Cambria Math" w:cs="Cambria Math"/>
+                    </w:rPr>
+                    <m:t>16</m:t>
+                  </m:r>
+                </m:e>
+                <m:e>
+                  <m:r>
+                    <m:rPr>
+                      <m:sty m:val="p"/>
+                    </m:rPr>
+                    <w:rPr>
+                      <w:rFonts w:ascii="Cambria Math" w:hAnsi="Cambria Math"/>
+                    </w:rPr>
+                    <m:t>8</m:t>
+                  </m:r>
+                  <m:ctrlPr>
+                    <w:rPr>
+                      <w:rFonts w:ascii="Cambria Math" w:eastAsia="Cambria Math" w:hAnsi="Cambria Math" w:cs="Cambria Math"/>
+                    </w:rPr>
+                  </m:ctrlPr>
+                </m:e>
+              </m:mr>
+              <m:mr>
+                <m:e>
+                  <m:r>
+                    <m:rPr>
+                      <m:sty m:val="p"/>
+                    </m:rPr>
+                    <w:rPr>
+                      <w:rFonts w:ascii="Cambria Math" w:eastAsia="Cambria Math" w:hAnsi="Cambria Math" w:cs="Cambria Math"/>
+                    </w:rPr>
+                    <m:t>0</m:t>
+                  </m:r>
+                  <m:ctrlPr>
+                    <w:rPr>
+                      <w:rFonts w:ascii="Cambria Math" w:eastAsia="Cambria Math" w:hAnsi="Cambria Math" w:cs="Cambria Math"/>
+                    </w:rPr>
+                  </m:ctrlPr>
+                </m:e>
+                <m:e>
+                  <m:r>
+                    <m:rPr>
+                      <m:sty m:val="p"/>
+                    </m:rPr>
+                    <w:rPr>
+                      <w:rFonts w:ascii="Cambria Math" w:eastAsia="Cambria Math" w:hAnsi="Cambria Math" w:cs="Cambria Math"/>
+                    </w:rPr>
+                    <m:t>8</m:t>
+                  </m:r>
+                  <m:ctrlPr>
+                    <w:rPr>
+                      <w:rFonts w:ascii="Cambria Math" w:eastAsia="Cambria Math" w:hAnsi="Cambria Math" w:cs="Cambria Math"/>
+                    </w:rPr>
+                  </m:ctrlPr>
+                </m:e>
+                <m:e>
+                  <m:r>
+                    <m:rPr>
+                      <m:sty m:val="p"/>
+                    </m:rPr>
+                    <w:rPr>
+                      <w:rFonts w:ascii="Cambria Math" w:eastAsia="Cambria Math" w:hAnsi="Cambria Math" w:cs="Cambria Math"/>
+                    </w:rPr>
+                    <m:t>40</m:t>
+                  </m:r>
+                  <m:ctrlPr>
+                    <w:rPr>
+                      <w:rFonts w:ascii="Cambria Math" w:eastAsia="Cambria Math" w:hAnsi="Cambria Math" w:cs="Cambria Math"/>
+                    </w:rPr>
+                  </m:ctrlPr>
+                </m:e>
+                <m:e>
+                  <m:r>
+                    <m:rPr>
+                      <m:sty m:val="p"/>
+                    </m:rPr>
+                    <w:rPr>
+                      <w:rFonts w:ascii="Cambria Math" w:eastAsia="Cambria Math" w:hAnsi="Cambria Math" w:cs="Cambria Math"/>
+                    </w:rPr>
+                    <m:t>24</m:t>
+                  </m:r>
+                  <m:ctrlPr>
+                    <w:rPr>
+                      <w:rFonts w:ascii="Cambria Math" w:eastAsia="Cambria Math" w:hAnsi="Cambria Math" w:cs="Cambria Math"/>
+                    </w:rPr>
+                  </m:ctrlPr>
+                </m:e>
+              </m:mr>
+              <m:mr>
+                <m:e>
+                  <m:r>
+                    <m:rPr>
+                      <m:sty m:val="p"/>
+                    </m:rPr>
+                    <w:rPr>
+                      <w:rFonts w:ascii="Cambria Math" w:eastAsia="Cambria Math" w:hAnsi="Cambria Math" w:cs="Cambria Math"/>
+                    </w:rPr>
+                    <m:t>0</m:t>
+                  </m:r>
+                </m:e>
+                <m:e>
+                  <m:r>
+                    <m:rPr>
+                      <m:sty m:val="p"/>
+                    </m:rPr>
+                    <w:rPr>
+                      <w:rFonts w:ascii="Cambria Math" w:hAnsi="Cambria Math"/>
+                    </w:rPr>
+                    <m:t>8</m:t>
+                  </m:r>
+                  <m:ctrlPr>
+                    <w:rPr>
+                      <w:rFonts w:ascii="Cambria Math" w:eastAsia="Cambria Math" w:hAnsi="Cambria Math" w:cs="Cambria Math"/>
+                    </w:rPr>
+                  </m:ctrlPr>
+                </m:e>
+                <m:e>
+                  <m:r>
+                    <m:rPr>
+                      <m:sty m:val="p"/>
+                    </m:rPr>
+                    <w:rPr>
+                      <w:rFonts w:ascii="Cambria Math" w:eastAsia="Cambria Math" w:hAnsi="Cambria Math" w:cs="Cambria Math"/>
+                    </w:rPr>
+                    <m:t>32</m:t>
+                  </m:r>
+                  <m:ctrlPr>
+                    <w:rPr>
+                      <w:rFonts w:ascii="Cambria Math" w:eastAsia="Cambria Math" w:hAnsi="Cambria Math" w:cs="Cambria Math"/>
+                    </w:rPr>
+                  </m:ctrlPr>
+                </m:e>
+                <m:e>
+                  <m:r>
+                    <m:rPr>
+                      <m:sty m:val="p"/>
+                    </m:rPr>
+                    <w:rPr>
+                      <w:rFonts w:ascii="Cambria Math" w:eastAsia="Cambria Math" w:hAnsi="Cambria Math" w:cs="Cambria Math"/>
+                    </w:rPr>
+                    <m:t>4</m:t>
+                  </m:r>
+                  <m:ctrlPr>
+                    <w:rPr>
+                      <w:rFonts w:ascii="Cambria Math" w:eastAsia="Cambria Math" w:hAnsi="Cambria Math" w:cs="Cambria Math"/>
+                    </w:rPr>
+                  </m:ctrlPr>
+                </m:e>
+              </m:mr>
+              <m:mr>
+                <m:e>
+                  <m:r>
+                    <m:rPr>
+                      <m:sty m:val="p"/>
+                    </m:rPr>
+                    <w:rPr>
+                      <w:rFonts w:ascii="Cambria Math" w:eastAsia="Cambria Math" w:hAnsi="Cambria Math" w:cs="Cambria Math"/>
+                    </w:rPr>
+                    <m:t>0</m:t>
+                  </m:r>
+                  <m:ctrlPr>
+                    <w:rPr>
+                      <w:rFonts w:ascii="Cambria Math" w:eastAsia="Cambria Math" w:hAnsi="Cambria Math" w:cs="Cambria Math"/>
+                    </w:rPr>
+                  </m:ctrlPr>
+                </m:e>
+                <m:e>
+                  <m:r>
+                    <m:rPr>
+                      <m:sty m:val="p"/>
+                    </m:rPr>
+                    <w:rPr>
+                      <w:rFonts w:ascii="Cambria Math" w:eastAsia="Cambria Math" w:hAnsi="Cambria Math" w:cs="Cambria Math"/>
+                      <w:color w:val="FF0000"/>
+                    </w:rPr>
+                    <m:t>4</m:t>
+                  </m:r>
+                  <m:ctrlPr>
+                    <w:rPr>
+                      <w:rFonts w:ascii="Cambria Math" w:eastAsia="Cambria Math" w:hAnsi="Cambria Math" w:cs="Cambria Math"/>
+                    </w:rPr>
+                  </m:ctrlPr>
+                </m:e>
+                <m:e>
+                  <m:r>
+                    <m:rPr>
+                      <m:sty m:val="p"/>
+                    </m:rPr>
+                    <w:rPr>
+                      <w:rFonts w:ascii="Cambria Math" w:eastAsia="Cambria Math" w:hAnsi="Cambria Math" w:cs="Cambria Math"/>
+                    </w:rPr>
+                    <m:t>20</m:t>
+                  </m:r>
+                  <m:ctrlPr>
+                    <w:rPr>
+                      <w:rFonts w:ascii="Cambria Math" w:eastAsia="Cambria Math" w:hAnsi="Cambria Math" w:cs="Cambria Math"/>
+                    </w:rPr>
+                  </m:ctrlPr>
+                </m:e>
+                <m:e>
+                  <m:r>
+                    <m:rPr>
+                      <m:sty m:val="p"/>
+                    </m:rPr>
+                    <w:rPr>
+                      <w:rFonts w:ascii="Cambria Math" w:eastAsia="Cambria Math" w:hAnsi="Cambria Math" w:cs="Cambria Math"/>
+                    </w:rPr>
+                    <m:t>14</m:t>
+                  </m:r>
+                </m:e>
+              </m:mr>
+            </m:m>
+          </m:e>
+        </m:d>
+        <m:d>
+          <m:dPr>
+            <m:ctrlPr>
+              <w:rPr>
+                <w:rFonts w:ascii="Cambria Math" w:hAnsi="Cambria Math"/>
+              </w:rPr>
+            </m:ctrlPr>
+          </m:dPr>
+          <m:e>
+            <m:m>
+              <m:mPr>
+                <m:mcs>
+                  <m:mc>
+                    <m:mcPr>
+                      <m:count m:val="1"/>
+                      <m:mcJc m:val="center"/>
+                    </m:mcPr>
+                  </m:mc>
+                </m:mcs>
+                <m:ctrlPr>
+                  <w:rPr>
+                    <w:rFonts w:ascii="Cambria Math" w:hAnsi="Cambria Math"/>
+                  </w:rPr>
+                </m:ctrlPr>
+              </m:mPr>
+              <m:mr>
+                <m:e>
+                  <m:r>
+                    <m:rPr>
+                      <m:sty m:val="p"/>
+                    </m:rPr>
+                    <w:rPr>
+                      <w:rFonts w:ascii="Cambria Math" w:hAnsi="Cambria Math"/>
+                    </w:rPr>
+                    <m:t>4</m:t>
+                  </m:r>
+                  <m:ctrlPr>
+                    <w:rPr>
+                      <w:rFonts w:ascii="Cambria Math" w:eastAsia="Cambria Math" w:hAnsi="Cambria Math" w:cs="Cambria Math"/>
+                    </w:rPr>
+                  </m:ctrlPr>
+                </m:e>
+              </m:mr>
+              <m:mr>
+                <m:e>
+                  <m:r>
+                    <m:rPr>
+                      <m:sty m:val="p"/>
+                    </m:rPr>
+                    <w:rPr>
+                      <w:rFonts w:ascii="Cambria Math" w:eastAsia="Cambria Math" w:hAnsi="Cambria Math" w:cs="Cambria Math"/>
+                    </w:rPr>
+                    <m:t>8</m:t>
+                  </m:r>
+                </m:e>
+              </m:mr>
+              <m:mr>
+                <m:e>
+                  <m:r>
+                    <m:rPr>
+                      <m:sty m:val="p"/>
+                    </m:rPr>
+                    <w:rPr>
+                      <w:rFonts w:ascii="Cambria Math" w:hAnsi="Cambria Math"/>
+                    </w:rPr>
+                    <m:t>4</m:t>
+                  </m:r>
+                  <m:ctrlPr>
+                    <w:rPr>
+                      <w:rFonts w:ascii="Cambria Math" w:eastAsia="Cambria Math" w:hAnsi="Cambria Math" w:cs="Cambria Math"/>
+                    </w:rPr>
+                  </m:ctrlPr>
+                </m:e>
+              </m:mr>
+              <m:mr>
+                <m:e>
+                  <m:r>
+                    <m:rPr>
+                      <m:sty m:val="p"/>
+                    </m:rPr>
+                    <w:rPr>
+                      <w:rFonts w:ascii="Cambria Math" w:eastAsia="Cambria Math" w:hAnsi="Cambria Math" w:cs="Cambria Math"/>
+                    </w:rPr>
+                    <m:t>6</m:t>
+                  </m:r>
+                </m:e>
+              </m:mr>
+            </m:m>
+          </m:e>
+        </m:d>
+        <m:m>
+          <m:mPr>
+            <m:mcs>
+              <m:mc>
+                <m:mcPr>
+                  <m:count m:val="1"/>
+                  <m:mcJc m:val="center"/>
+                </m:mcPr>
+              </m:mc>
+            </m:mcs>
+            <m:ctrlPr>
+              <w:rPr>
+                <w:rFonts w:ascii="Cambria Math" w:hAnsi="Cambria Math"/>
+              </w:rPr>
+            </m:ctrlPr>
+          </m:mPr>
+          <m:mr>
+            <m:e/>
+          </m:mr>
+          <m:mr>
+            <m:e>
+              <m:r>
+                <m:rPr>
+                  <m:sty m:val="p"/>
+                </m:rPr>
+                <w:rPr>
+                  <w:rFonts w:ascii="Cambria Math" w:hAnsi="Cambria Math"/>
+                </w:rPr>
+                <m:t>*0.5</m:t>
+              </m:r>
+              <m:ctrlPr>
+                <w:rPr>
+                  <w:rFonts w:ascii="Cambria Math" w:eastAsia="Cambria Math" w:hAnsi="Cambria Math" w:cs="Cambria Math"/>
+                </w:rPr>
+              </m:ctrlPr>
+            </m:e>
+          </m:mr>
+          <m:mr>
+            <m:e/>
+          </m:mr>
+          <m:mr>
+            <m:e/>
+          </m:mr>
+        </m:m>
+      </m:oMath>
+    </w:p>
+    <w:p>
+      <w:pPr>
+        <w:tabs>
+          <w:tab w:val="left" w:pos="3686"/>
+        </w:tabs>
+        <w:jc w:val="both"/>
+      </w:pPr>
+    </w:p>
+    <w:p>
+      <w:pPr>
+        <w:jc w:val="both"/>
+        <w:rPr>
+          <w:rFonts w:eastAsiaTheme="minorEastAsia"/>
+        </w:rPr>
+      </w:pPr>
+      <m:oMath>
+        <m:d>
+          <m:dPr>
+            <m:ctrlPr>
+              <w:rPr>
+                <w:rFonts w:ascii="Cambria Math" w:hAnsi="Cambria Math"/>
+              </w:rPr>
+            </m:ctrlPr>
+          </m:dPr>
+          <m:e>
+            <m:m>
+              <m:mPr>
+                <m:mcs>
+                  <m:mc>
+                    <m:mcPr>
+                      <m:count m:val="4"/>
+                      <m:mcJc m:val="center"/>
+                    </m:mcPr>
+                  </m:mc>
+                </m:mcs>
+                <m:ctrlPr>
+                  <w:rPr>
+                    <w:rFonts w:ascii="Cambria Math" w:hAnsi="Cambria Math"/>
+                  </w:rPr>
+                </m:ctrlPr>
+              </m:mPr>
+              <m:mr>
+                <m:e>
+                  <m:r>
+                    <m:rPr>
+                      <m:sty m:val="p"/>
+                    </m:rPr>
+                    <w:rPr>
+                      <w:rFonts w:ascii="Cambria Math" w:hAnsi="Cambria Math"/>
+                    </w:rPr>
+                    <m:t>4</m:t>
+                  </m:r>
+                </m:e>
+                <m:e>
+                  <m:r>
+                    <m:rPr>
+                      <m:sty m:val="p"/>
+                    </m:rPr>
+                    <w:rPr>
+                      <w:rFonts w:ascii="Cambria Math" w:hAnsi="Cambria Math"/>
+                    </w:rPr>
+                    <m:t>8</m:t>
+                  </m:r>
+                  <m:ctrlPr>
+                    <w:rPr>
+                      <w:rFonts w:ascii="Cambria Math" w:eastAsia="Cambria Math" w:hAnsi="Cambria Math" w:cs="Cambria Math"/>
+                    </w:rPr>
+                  </m:ctrlPr>
+                </m:e>
+                <m:e>
+                  <m:r>
+                    <m:rPr>
+                      <m:sty m:val="p"/>
+                    </m:rPr>
+                    <w:rPr>
+                      <w:rFonts w:ascii="Cambria Math" w:eastAsia="Cambria Math" w:hAnsi="Cambria Math" w:cs="Cambria Math"/>
+                    </w:rPr>
+                    <m:t>16</m:t>
+                  </m:r>
+                </m:e>
+                <m:e>
+                  <m:r>
+                    <m:rPr>
+                      <m:sty m:val="p"/>
+                    </m:rPr>
+                    <w:rPr>
+                      <w:rFonts w:ascii="Cambria Math" w:hAnsi="Cambria Math"/>
+                    </w:rPr>
+                    <m:t>8</m:t>
+                  </m:r>
+                  <m:ctrlPr>
+                    <w:rPr>
+                      <w:rFonts w:ascii="Cambria Math" w:eastAsia="Cambria Math" w:hAnsi="Cambria Math" w:cs="Cambria Math"/>
+                    </w:rPr>
+                  </m:ctrlPr>
+                </m:e>
+              </m:mr>
+              <m:mr>
+                <m:e>
+                  <m:r>
+                    <m:rPr>
+                      <m:sty m:val="p"/>
+                    </m:rPr>
+                    <w:rPr>
+                      <w:rFonts w:ascii="Cambria Math" w:eastAsia="Cambria Math" w:hAnsi="Cambria Math" w:cs="Cambria Math"/>
+                    </w:rPr>
+                    <m:t>0</m:t>
+                  </m:r>
+                  <m:ctrlPr>
+                    <w:rPr>
+                      <w:rFonts w:ascii="Cambria Math" w:eastAsia="Cambria Math" w:hAnsi="Cambria Math" w:cs="Cambria Math"/>
+                    </w:rPr>
+                  </m:ctrlPr>
+                </m:e>
+                <m:e>
+                  <m:r>
+                    <m:rPr>
+                      <m:sty m:val="p"/>
+                    </m:rPr>
+                    <w:rPr>
+                      <w:rFonts w:ascii="Cambria Math" w:eastAsia="Cambria Math" w:hAnsi="Cambria Math" w:cs="Cambria Math"/>
+                    </w:rPr>
+                    <m:t>8</m:t>
+                  </m:r>
+                  <m:ctrlPr>
+                    <w:rPr>
+                      <w:rFonts w:ascii="Cambria Math" w:eastAsia="Cambria Math" w:hAnsi="Cambria Math" w:cs="Cambria Math"/>
+                    </w:rPr>
+                  </m:ctrlPr>
+                </m:e>
+                <m:e>
+                  <m:r>
+                    <m:rPr>
+                      <m:sty m:val="p"/>
+                    </m:rPr>
+                    <w:rPr>
+                      <w:rFonts w:ascii="Cambria Math" w:eastAsia="Cambria Math" w:hAnsi="Cambria Math" w:cs="Cambria Math"/>
+                    </w:rPr>
+                    <m:t>40</m:t>
+                  </m:r>
+                  <m:ctrlPr>
+                    <w:rPr>
+                      <w:rFonts w:ascii="Cambria Math" w:eastAsia="Cambria Math" w:hAnsi="Cambria Math" w:cs="Cambria Math"/>
+                    </w:rPr>
+                  </m:ctrlPr>
+                </m:e>
+                <m:e>
+                  <m:r>
+                    <m:rPr>
+                      <m:sty m:val="p"/>
+                    </m:rPr>
+                    <w:rPr>
+                      <w:rFonts w:ascii="Cambria Math" w:eastAsia="Cambria Math" w:hAnsi="Cambria Math" w:cs="Cambria Math"/>
+                    </w:rPr>
+                    <m:t>24</m:t>
+                  </m:r>
+                  <m:ctrlPr>
+                    <w:rPr>
+                      <w:rFonts w:ascii="Cambria Math" w:eastAsia="Cambria Math" w:hAnsi="Cambria Math" w:cs="Cambria Math"/>
+                    </w:rPr>
+                  </m:ctrlPr>
+                </m:e>
+              </m:mr>
+              <m:mr>
+                <m:e>
+                  <m:r>
+                    <m:rPr>
+                      <m:sty m:val="p"/>
+                    </m:rPr>
+                    <w:rPr>
+                      <w:rFonts w:ascii="Cambria Math" w:eastAsia="Cambria Math" w:hAnsi="Cambria Math" w:cs="Cambria Math"/>
+                    </w:rPr>
+                    <m:t>0</m:t>
+                  </m:r>
+                </m:e>
+                <m:e>
+                  <m:r>
+                    <m:rPr>
+                      <m:sty m:val="p"/>
+                    </m:rPr>
+                    <w:rPr>
+                      <w:rFonts w:ascii="Cambria Math" w:hAnsi="Cambria Math"/>
+                      <w:color w:val="FF0000"/>
+                    </w:rPr>
+                    <m:t>8</m:t>
+                  </m:r>
+                  <m:ctrlPr>
+                    <w:rPr>
+                      <w:rFonts w:ascii="Cambria Math" w:eastAsia="Cambria Math" w:hAnsi="Cambria Math" w:cs="Cambria Math"/>
+                    </w:rPr>
+                  </m:ctrlPr>
+                </m:e>
+                <m:e>
+                  <m:r>
+                    <m:rPr>
+                      <m:sty m:val="p"/>
+                    </m:rPr>
+                    <w:rPr>
+                      <w:rFonts w:ascii="Cambria Math" w:eastAsia="Cambria Math" w:hAnsi="Cambria Math" w:cs="Cambria Math"/>
+                    </w:rPr>
+                    <m:t>32</m:t>
+                  </m:r>
+                  <m:ctrlPr>
+                    <w:rPr>
+                      <w:rFonts w:ascii="Cambria Math" w:eastAsia="Cambria Math" w:hAnsi="Cambria Math" w:cs="Cambria Math"/>
+                    </w:rPr>
+                  </m:ctrlPr>
+                </m:e>
+                <m:e>
+                  <m:r>
+                    <m:rPr>
+                      <m:sty m:val="p"/>
+                    </m:rPr>
+                    <w:rPr>
+                      <w:rFonts w:ascii="Cambria Math" w:eastAsia="Cambria Math" w:hAnsi="Cambria Math" w:cs="Cambria Math"/>
+                    </w:rPr>
+                    <m:t>4</m:t>
+                  </m:r>
+                  <m:ctrlPr>
+                    <w:rPr>
+                      <w:rFonts w:ascii="Cambria Math" w:eastAsia="Cambria Math" w:hAnsi="Cambria Math" w:cs="Cambria Math"/>
+                    </w:rPr>
+                  </m:ctrlPr>
+                </m:e>
+              </m:mr>
+              <m:mr>
+                <m:e>
+                  <m:r>
+                    <m:rPr>
+                      <m:sty m:val="p"/>
+                    </m:rPr>
+                    <w:rPr>
+                      <w:rFonts w:ascii="Cambria Math" w:eastAsia="Cambria Math" w:hAnsi="Cambria Math" w:cs="Cambria Math"/>
+                    </w:rPr>
+                    <m:t>0</m:t>
+                  </m:r>
+                  <m:ctrlPr>
+                    <w:rPr>
+                      <w:rFonts w:ascii="Cambria Math" w:eastAsia="Cambria Math" w:hAnsi="Cambria Math" w:cs="Cambria Math"/>
+                    </w:rPr>
+                  </m:ctrlPr>
+                </m:e>
+                <m:e>
+                  <m:r>
+                    <m:rPr>
+                      <m:sty m:val="p"/>
+                    </m:rPr>
+                    <w:rPr>
+                      <w:rFonts w:ascii="Cambria Math" w:eastAsia="Cambria Math" w:hAnsi="Cambria Math" w:cs="Cambria Math"/>
+                    </w:rPr>
+                    <m:t>0</m:t>
+                  </m:r>
+                  <m:ctrlPr>
+                    <w:rPr>
+                      <w:rFonts w:ascii="Cambria Math" w:eastAsia="Cambria Math" w:hAnsi="Cambria Math" w:cs="Cambria Math"/>
+                    </w:rPr>
+                  </m:ctrlPr>
+                </m:e>
+                <m:e>
+                  <m:r>
+                    <m:rPr>
+                      <m:sty m:val="p"/>
+                    </m:rPr>
+                    <w:rPr>
+                      <w:rFonts w:ascii="Cambria Math" w:eastAsia="Cambria Math" w:hAnsi="Cambria Math" w:cs="Cambria Math"/>
+                    </w:rPr>
+                    <m:t>0</m:t>
+                  </m:r>
+                  <m:ctrlPr>
+                    <w:rPr>
+                      <w:rFonts w:ascii="Cambria Math" w:eastAsia="Cambria Math" w:hAnsi="Cambria Math" w:cs="Cambria Math"/>
+                    </w:rPr>
+                  </m:ctrlPr>
+                </m:e>
+                <m:e>
+                  <m:r>
+                    <m:rPr>
+                      <m:sty m:val="p"/>
+                    </m:rPr>
+                    <w:rPr>
+                      <w:rFonts w:ascii="Cambria Math" w:eastAsia="Cambria Math" w:hAnsi="Cambria Math" w:cs="Cambria Math"/>
+                    </w:rPr>
+                    <m:t>2</m:t>
+                  </m:r>
+                </m:e>
+              </m:mr>
+            </m:m>
+          </m:e>
+        </m:d>
+        <m:d>
+          <m:dPr>
+            <m:ctrlPr>
+              <w:rPr>
+                <w:rFonts w:ascii="Cambria Math" w:hAnsi="Cambria Math"/>
+              </w:rPr>
+            </m:ctrlPr>
+          </m:dPr>
+          <m:e>
+            <m:m>
+              <m:mPr>
+                <m:mcs>
+                  <m:mc>
+                    <m:mcPr>
+                      <m:count m:val="1"/>
+                      <m:mcJc m:val="center"/>
+                    </m:mcPr>
+                  </m:mc>
+                </m:mcs>
+                <m:ctrlPr>
+                  <w:rPr>
+                    <w:rFonts w:ascii="Cambria Math" w:hAnsi="Cambria Math"/>
+                  </w:rPr>
+                </m:ctrlPr>
+              </m:mPr>
+              <m:mr>
+                <m:e>
+                  <m:r>
+                    <m:rPr>
+                      <m:sty m:val="p"/>
+                    </m:rPr>
+                    <w:rPr>
+                      <w:rFonts w:ascii="Cambria Math" w:hAnsi="Cambria Math"/>
+                    </w:rPr>
+                    <m:t>4</m:t>
+                  </m:r>
+                  <m:ctrlPr>
+                    <w:rPr>
+                      <w:rFonts w:ascii="Cambria Math" w:eastAsia="Cambria Math" w:hAnsi="Cambria Math" w:cs="Cambria Math"/>
+                    </w:rPr>
+                  </m:ctrlPr>
+                </m:e>
+              </m:mr>
+              <m:mr>
+                <m:e>
+                  <m:r>
+                    <m:rPr>
+                      <m:sty m:val="p"/>
+                    </m:rPr>
+                    <w:rPr>
+                      <w:rFonts w:ascii="Cambria Math" w:eastAsia="Cambria Math" w:hAnsi="Cambria Math" w:cs="Cambria Math"/>
+                    </w:rPr>
+                    <m:t>8</m:t>
+                  </m:r>
+                </m:e>
+              </m:mr>
+              <m:mr>
+                <m:e>
+                  <m:r>
+                    <m:rPr>
+                      <m:sty m:val="p"/>
+                    </m:rPr>
+                    <w:rPr>
+                      <w:rFonts w:ascii="Cambria Math" w:hAnsi="Cambria Math"/>
+                    </w:rPr>
+                    <m:t>4</m:t>
+                  </m:r>
+                  <m:ctrlPr>
+                    <w:rPr>
+                      <w:rFonts w:ascii="Cambria Math" w:eastAsia="Cambria Math" w:hAnsi="Cambria Math" w:cs="Cambria Math"/>
+                    </w:rPr>
+                  </m:ctrlPr>
+                </m:e>
+              </m:mr>
+              <m:mr>
+                <m:e>
+                  <m:r>
+                    <m:rPr>
+                      <m:sty m:val="p"/>
+                    </m:rPr>
+                    <w:rPr>
+                      <w:rFonts w:ascii="Cambria Math" w:eastAsia="Cambria Math" w:hAnsi="Cambria Math" w:cs="Cambria Math"/>
+                    </w:rPr>
+                    <m:t>2</m:t>
+                  </m:r>
+                </m:e>
+              </m:mr>
+            </m:m>
+          </m:e>
+        </m:d>
+        <m:m>
+          <m:mPr>
+            <m:mcs>
+              <m:mc>
+                <m:mcPr>
+                  <m:count m:val="1"/>
+                  <m:mcJc m:val="center"/>
+                </m:mcPr>
+              </m:mc>
+            </m:mcs>
+            <m:ctrlPr>
+              <w:rPr>
+                <w:rFonts w:ascii="Cambria Math" w:hAnsi="Cambria Math"/>
+              </w:rPr>
+            </m:ctrlPr>
+          </m:mPr>
+          <m:mr>
+            <m:e/>
+          </m:mr>
+          <m:mr>
+            <m:e>
+              <m:r>
+                <m:rPr>
+                  <m:sty m:val="p"/>
+                </m:rPr>
+                <w:rPr>
+                  <w:rFonts w:ascii="Cambria Math" w:hAnsi="Cambria Math"/>
+                </w:rPr>
+                <m:t>*1</m:t>
+              </m:r>
+              <m:ctrlPr>
+                <w:rPr>
+                  <w:rFonts w:ascii="Cambria Math" w:eastAsia="Cambria Math" w:hAnsi="Cambria Math" w:cs="Cambria Math"/>
+                </w:rPr>
+              </m:ctrlPr>
+            </m:e>
+          </m:mr>
+          <m:mr>
+            <m:e/>
+          </m:mr>
+          <m:mr>
+            <m:e/>
+          </m:mr>
+        </m:m>
+      </m:oMath>
+      <w:r>
+        <w:rPr>
+          <w:rFonts w:eastAsiaTheme="minorEastAsia"/>
+        </w:rPr>
+        <w:t xml:space="preserve"> </w:t>
+      </w:r>
+      <w:r>
+        <w:t xml:space="preserve"> </w:t>
+      </w:r>
+      <w:r>
+        <w:tab/>
+      </w:r>
+      <w:r>
+        <w:tab/>
+      </w:r>
+      <w:r>
+        <w:sym w:font="Wingdings" w:char="F0E8"/>
+      </w:r>
+      <w:r>
+        <w:t xml:space="preserve"> </w:t>
+      </w:r>
+      <w:r>
+        <w:tab/>
+      </w:r>
+      <m:oMath>
+        <m:d>
+          <m:dPr>
+            <m:ctrlPr>
+              <w:rPr>
+                <w:rFonts w:ascii="Cambria Math" w:hAnsi="Cambria Math"/>
+              </w:rPr>
+            </m:ctrlPr>
+          </m:dPr>
+          <m:e>
+            <m:m>
+              <m:mPr>
+                <m:mcs>
+                  <m:mc>
+                    <m:mcPr>
+                      <m:count m:val="4"/>
+                      <m:mcJc m:val="center"/>
+                    </m:mcPr>
+                  </m:mc>
+                </m:mcs>
+                <m:ctrlPr>
+                  <w:rPr>
+                    <w:rFonts w:ascii="Cambria Math" w:hAnsi="Cambria Math"/>
+                  </w:rPr>
+                </m:ctrlPr>
+              </m:mPr>
+              <m:mr>
+                <m:e>
+                  <m:r>
+                    <m:rPr>
+                      <m:sty m:val="p"/>
+                    </m:rPr>
+                    <w:rPr>
+                      <w:rFonts w:ascii="Cambria Math" w:hAnsi="Cambria Math"/>
+                    </w:rPr>
+                    <m:t>4</m:t>
+                  </m:r>
+                </m:e>
+                <m:e>
+                  <m:r>
+                    <m:rPr>
+                      <m:sty m:val="p"/>
+                    </m:rPr>
+                    <w:rPr>
+                      <w:rFonts w:ascii="Cambria Math" w:hAnsi="Cambria Math"/>
+                    </w:rPr>
+                    <m:t>8</m:t>
+                  </m:r>
+                  <m:ctrlPr>
+                    <w:rPr>
+                      <w:rFonts w:ascii="Cambria Math" w:eastAsia="Cambria Math" w:hAnsi="Cambria Math" w:cs="Cambria Math"/>
+                    </w:rPr>
+                  </m:ctrlPr>
+                </m:e>
+                <m:e>
+                  <m:r>
+                    <m:rPr>
+                      <m:sty m:val="p"/>
+                    </m:rPr>
+                    <w:rPr>
+                      <w:rFonts w:ascii="Cambria Math" w:eastAsia="Cambria Math" w:hAnsi="Cambria Math" w:cs="Cambria Math"/>
+                    </w:rPr>
+                    <m:t>16</m:t>
+                  </m:r>
+                </m:e>
+                <m:e>
+                  <m:r>
+                    <m:rPr>
+                      <m:sty m:val="p"/>
+                    </m:rPr>
+                    <w:rPr>
+                      <w:rFonts w:ascii="Cambria Math" w:hAnsi="Cambria Math"/>
+                    </w:rPr>
+                    <m:t>8</m:t>
+                  </m:r>
+                  <m:ctrlPr>
+                    <w:rPr>
+                      <w:rFonts w:ascii="Cambria Math" w:eastAsia="Cambria Math" w:hAnsi="Cambria Math" w:cs="Cambria Math"/>
+                    </w:rPr>
+                  </m:ctrlPr>
+                </m:e>
+              </m:mr>
+              <m:mr>
+                <m:e>
+                  <m:r>
+                    <m:rPr>
+                      <m:sty m:val="p"/>
+                    </m:rPr>
+                    <w:rPr>
+                      <w:rFonts w:ascii="Cambria Math" w:eastAsia="Cambria Math" w:hAnsi="Cambria Math" w:cs="Cambria Math"/>
+                    </w:rPr>
+                    <m:t>0</m:t>
+                  </m:r>
+                  <m:ctrlPr>
+                    <w:rPr>
+                      <w:rFonts w:ascii="Cambria Math" w:eastAsia="Cambria Math" w:hAnsi="Cambria Math" w:cs="Cambria Math"/>
+                    </w:rPr>
+                  </m:ctrlPr>
+                </m:e>
+                <m:e>
+                  <m:r>
+                    <m:rPr>
+                      <m:sty m:val="p"/>
+                    </m:rPr>
+                    <w:rPr>
+                      <w:rFonts w:ascii="Cambria Math" w:eastAsia="Cambria Math" w:hAnsi="Cambria Math" w:cs="Cambria Math"/>
+                    </w:rPr>
+                    <m:t>8</m:t>
+                  </m:r>
+                  <m:ctrlPr>
+                    <w:rPr>
+                      <w:rFonts w:ascii="Cambria Math" w:eastAsia="Cambria Math" w:hAnsi="Cambria Math" w:cs="Cambria Math"/>
+                    </w:rPr>
+                  </m:ctrlPr>
+                </m:e>
+                <m:e>
+                  <m:r>
+                    <m:rPr>
+                      <m:sty m:val="p"/>
+                    </m:rPr>
+                    <w:rPr>
+                      <w:rFonts w:ascii="Cambria Math" w:eastAsia="Cambria Math" w:hAnsi="Cambria Math" w:cs="Cambria Math"/>
+                    </w:rPr>
+                    <m:t>40</m:t>
+                  </m:r>
+                  <m:ctrlPr>
+                    <w:rPr>
+                      <w:rFonts w:ascii="Cambria Math" w:eastAsia="Cambria Math" w:hAnsi="Cambria Math" w:cs="Cambria Math"/>
+                    </w:rPr>
+                  </m:ctrlPr>
+                </m:e>
+                <m:e>
+                  <m:r>
+                    <m:rPr>
+                      <m:sty m:val="p"/>
+                    </m:rPr>
+                    <w:rPr>
+                      <w:rFonts w:ascii="Cambria Math" w:eastAsia="Cambria Math" w:hAnsi="Cambria Math" w:cs="Cambria Math"/>
+                    </w:rPr>
+                    <m:t>24</m:t>
+                  </m:r>
+                  <m:ctrlPr>
+                    <w:rPr>
+                      <w:rFonts w:ascii="Cambria Math" w:eastAsia="Cambria Math" w:hAnsi="Cambria Math" w:cs="Cambria Math"/>
+                    </w:rPr>
+                  </m:ctrlPr>
+                </m:e>
+              </m:mr>
+              <m:mr>
+                <m:e>
+                  <m:r>
+                    <m:rPr>
+                      <m:sty m:val="p"/>
+                    </m:rPr>
+                    <w:rPr>
+                      <w:rFonts w:ascii="Cambria Math" w:eastAsia="Cambria Math" w:hAnsi="Cambria Math" w:cs="Cambria Math"/>
+                    </w:rPr>
+                    <m:t>0</m:t>
+                  </m:r>
+                </m:e>
+                <m:e>
+                  <m:r>
+                    <m:rPr>
+                      <m:sty m:val="p"/>
+                    </m:rPr>
+                    <w:rPr>
+                      <w:rFonts w:ascii="Cambria Math" w:hAnsi="Cambria Math"/>
+                    </w:rPr>
+                    <m:t>8</m:t>
+                  </m:r>
+                  <m:ctrlPr>
+                    <w:rPr>
+                      <w:rFonts w:ascii="Cambria Math" w:eastAsia="Cambria Math" w:hAnsi="Cambria Math" w:cs="Cambria Math"/>
+                    </w:rPr>
+                  </m:ctrlPr>
+                </m:e>
+                <m:e>
+                  <m:r>
+                    <m:rPr>
+                      <m:sty m:val="p"/>
+                    </m:rPr>
+                    <w:rPr>
+                      <w:rFonts w:ascii="Cambria Math" w:eastAsia="Cambria Math" w:hAnsi="Cambria Math" w:cs="Cambria Math"/>
+                    </w:rPr>
+                    <m:t>-8</m:t>
+                  </m:r>
+                  <m:ctrlPr>
+                    <w:rPr>
+                      <w:rFonts w:ascii="Cambria Math" w:eastAsia="Cambria Math" w:hAnsi="Cambria Math" w:cs="Cambria Math"/>
+                    </w:rPr>
+                  </m:ctrlPr>
+                </m:e>
+                <m:e>
+                  <m:r>
+                    <m:rPr>
+                      <m:sty m:val="p"/>
+                    </m:rPr>
+                    <w:rPr>
+                      <w:rFonts w:ascii="Cambria Math" w:eastAsia="Cambria Math" w:hAnsi="Cambria Math" w:cs="Cambria Math"/>
+                    </w:rPr>
+                    <m:t>-20</m:t>
+                  </m:r>
+                  <m:ctrlPr>
+                    <w:rPr>
+                      <w:rFonts w:ascii="Cambria Math" w:eastAsia="Cambria Math" w:hAnsi="Cambria Math" w:cs="Cambria Math"/>
+                    </w:rPr>
+                  </m:ctrlPr>
+                </m:e>
+              </m:mr>
+              <m:mr>
+                <m:e>
+                  <m:r>
+                    <m:rPr>
+                      <m:sty m:val="p"/>
+                    </m:rPr>
+                    <w:rPr>
+                      <w:rFonts w:ascii="Cambria Math" w:eastAsia="Cambria Math" w:hAnsi="Cambria Math" w:cs="Cambria Math"/>
+                    </w:rPr>
+                    <m:t>0</m:t>
+                  </m:r>
+                  <m:ctrlPr>
+                    <w:rPr>
+                      <w:rFonts w:ascii="Cambria Math" w:eastAsia="Cambria Math" w:hAnsi="Cambria Math" w:cs="Cambria Math"/>
+                    </w:rPr>
+                  </m:ctrlPr>
+                </m:e>
+                <m:e>
+                  <m:r>
+                    <m:rPr>
+                      <m:sty m:val="p"/>
+                    </m:rPr>
+                    <w:rPr>
+                      <w:rFonts w:ascii="Cambria Math" w:eastAsia="Cambria Math" w:hAnsi="Cambria Math" w:cs="Cambria Math"/>
+                    </w:rPr>
+                    <m:t>0</m:t>
+                  </m:r>
+                  <m:ctrlPr>
+                    <w:rPr>
+                      <w:rFonts w:ascii="Cambria Math" w:eastAsia="Cambria Math" w:hAnsi="Cambria Math" w:cs="Cambria Math"/>
+                    </w:rPr>
+                  </m:ctrlPr>
+                </m:e>
+                <m:e>
+                  <m:r>
+                    <m:rPr>
+                      <m:sty m:val="p"/>
+                    </m:rPr>
+                    <w:rPr>
+                      <w:rFonts w:ascii="Cambria Math" w:eastAsia="Cambria Math" w:hAnsi="Cambria Math" w:cs="Cambria Math"/>
+                    </w:rPr>
+                    <m:t>0</m:t>
+                  </m:r>
+                  <m:ctrlPr>
+                    <w:rPr>
+                      <w:rFonts w:ascii="Cambria Math" w:eastAsia="Cambria Math" w:hAnsi="Cambria Math" w:cs="Cambria Math"/>
+                    </w:rPr>
+                  </m:ctrlPr>
+                </m:e>
+                <m:e>
+                  <m:r>
+                    <m:rPr>
+                      <m:sty m:val="p"/>
+                    </m:rPr>
+                    <w:rPr>
+                      <w:rFonts w:ascii="Cambria Math" w:eastAsia="Cambria Math" w:hAnsi="Cambria Math" w:cs="Cambria Math"/>
+                    </w:rPr>
+                    <m:t>2</m:t>
+                  </m:r>
+                </m:e>
+              </m:mr>
+            </m:m>
+          </m:e>
+        </m:d>
+        <m:d>
+          <m:dPr>
+            <m:ctrlPr>
+              <w:rPr>
+                <w:rFonts w:ascii="Cambria Math" w:hAnsi="Cambria Math"/>
+              </w:rPr>
+            </m:ctrlPr>
+          </m:dPr>
+          <m:e>
+            <m:m>
+              <m:mPr>
+                <m:mcs>
+                  <m:mc>
+                    <m:mcPr>
+                      <m:count m:val="1"/>
+                      <m:mcJc m:val="center"/>
+                    </m:mcPr>
+                  </m:mc>
+                </m:mcs>
+                <m:ctrlPr>
+                  <w:rPr>
+                    <w:rFonts w:ascii="Cambria Math" w:hAnsi="Cambria Math"/>
+                  </w:rPr>
+                </m:ctrlPr>
+              </m:mPr>
+              <m:mr>
+                <m:e>
+                  <m:r>
+                    <m:rPr>
+                      <m:sty m:val="p"/>
+                    </m:rPr>
+                    <w:rPr>
+                      <w:rFonts w:ascii="Cambria Math" w:hAnsi="Cambria Math"/>
+                    </w:rPr>
+                    <m:t>4</m:t>
+                  </m:r>
+                  <m:ctrlPr>
+                    <w:rPr>
+                      <w:rFonts w:ascii="Cambria Math" w:eastAsia="Cambria Math" w:hAnsi="Cambria Math" w:cs="Cambria Math"/>
+                    </w:rPr>
+                  </m:ctrlPr>
+                </m:e>
+              </m:mr>
+              <m:mr>
+                <m:e>
+                  <m:r>
+                    <m:rPr>
+                      <m:sty m:val="p"/>
+                    </m:rPr>
+                    <w:rPr>
+                      <w:rFonts w:ascii="Cambria Math" w:eastAsia="Cambria Math" w:hAnsi="Cambria Math" w:cs="Cambria Math"/>
+                    </w:rPr>
+                    <m:t>8</m:t>
+                  </m:r>
+                </m:e>
+              </m:mr>
+              <m:mr>
+                <m:e>
+                  <m:r>
+                    <m:rPr>
+                      <m:sty m:val="p"/>
+                    </m:rPr>
+                    <w:rPr>
+                      <w:rFonts w:ascii="Cambria Math" w:hAnsi="Cambria Math"/>
+                    </w:rPr>
+                    <m:t>-4</m:t>
+                  </m:r>
+                  <m:ctrlPr>
+                    <w:rPr>
+                      <w:rFonts w:ascii="Cambria Math" w:eastAsia="Cambria Math" w:hAnsi="Cambria Math" w:cs="Cambria Math"/>
+                    </w:rPr>
+                  </m:ctrlPr>
+                </m:e>
+              </m:mr>
+              <m:mr>
+                <m:e>
+                  <m:r>
+                    <m:rPr>
+                      <m:sty m:val="p"/>
+                    </m:rPr>
+                    <w:rPr>
+                      <w:rFonts w:ascii="Cambria Math" w:eastAsia="Cambria Math" w:hAnsi="Cambria Math" w:cs="Cambria Math"/>
+                    </w:rPr>
+                    <m:t>2</m:t>
+                  </m:r>
+                </m:e>
+              </m:mr>
+            </m:m>
+          </m:e>
+        </m:d>
+      </m:oMath>
+    </w:p>
+    <w:p>
+      <w:pPr>
+        <w:jc w:val="both"/>
+      </w:pPr>
+    </w:p>
+    <w:p>
+      <w:pPr>
+        <w:jc w:val="both"/>
+      </w:pPr>
+      <m:oMath>
+        <m:r>
+          <m:rPr>
+            <m:sty m:val="p"/>
+          </m:rPr>
+          <w:rPr>
+            <w:rFonts w:ascii="Cambria Math" w:hAnsi="Cambria Math"/>
+          </w:rPr>
+          <m:t xml:space="preserve">U= </m:t>
+        </m:r>
+        <m:d>
+          <m:dPr>
+            <m:ctrlPr>
+              <w:rPr>
+                <w:rFonts w:ascii="Cambria Math" w:hAnsi="Cambria Math"/>
+              </w:rPr>
+            </m:ctrlPr>
+          </m:dPr>
+          <m:e>
+            <m:m>
+              <m:mPr>
+                <m:mcs>
+                  <m:mc>
+                    <m:mcPr>
+                      <m:count m:val="4"/>
+                      <m:mcJc m:val="center"/>
+                    </m:mcPr>
+                  </m:mc>
+                </m:mcs>
+                <m:ctrlPr>
+                  <w:rPr>
+                    <w:rFonts w:ascii="Cambria Math" w:hAnsi="Cambria Math"/>
+                  </w:rPr>
+                </m:ctrlPr>
+              </m:mPr>
+              <m:mr>
+                <m:e>
+                  <m:r>
+                    <m:rPr>
+                      <m:sty m:val="p"/>
+                    </m:rPr>
+                    <w:rPr>
+                      <w:rFonts w:ascii="Cambria Math" w:hAnsi="Cambria Math"/>
+                    </w:rPr>
+                    <m:t>4</m:t>
+                  </m:r>
+                </m:e>
+                <m:e>
+                  <m:r>
+                    <m:rPr>
+                      <m:sty m:val="p"/>
+                    </m:rPr>
+                    <w:rPr>
+                      <w:rFonts w:ascii="Cambria Math" w:hAnsi="Cambria Math"/>
+                    </w:rPr>
+                    <m:t>8</m:t>
+                  </m:r>
+                  <m:ctrlPr>
+                    <w:rPr>
+                      <w:rFonts w:ascii="Cambria Math" w:eastAsia="Cambria Math" w:hAnsi="Cambria Math" w:cs="Cambria Math"/>
+                    </w:rPr>
+                  </m:ctrlPr>
+                </m:e>
+                <m:e>
+                  <m:r>
+                    <m:rPr>
+                      <m:sty m:val="p"/>
+                    </m:rPr>
+                    <w:rPr>
+                      <w:rFonts w:ascii="Cambria Math" w:eastAsia="Cambria Math" w:hAnsi="Cambria Math" w:cs="Cambria Math"/>
+                    </w:rPr>
+                    <m:t>16</m:t>
+                  </m:r>
+                </m:e>
+                <m:e>
+                  <m:r>
+                    <m:rPr>
+                      <m:sty m:val="p"/>
+                    </m:rPr>
+                    <w:rPr>
+                      <w:rFonts w:ascii="Cambria Math" w:hAnsi="Cambria Math"/>
+                    </w:rPr>
+                    <m:t>8</m:t>
+                  </m:r>
+                  <m:ctrlPr>
+                    <w:rPr>
+                      <w:rFonts w:ascii="Cambria Math" w:eastAsia="Cambria Math" w:hAnsi="Cambria Math" w:cs="Cambria Math"/>
+                    </w:rPr>
+                  </m:ctrlPr>
+                </m:e>
+              </m:mr>
+              <m:mr>
+                <m:e>
+                  <m:r>
+                    <m:rPr>
+                      <m:sty m:val="p"/>
+                    </m:rPr>
+                    <w:rPr>
+                      <w:rFonts w:ascii="Cambria Math" w:eastAsia="Cambria Math" w:hAnsi="Cambria Math" w:cs="Cambria Math"/>
+                    </w:rPr>
+                    <m:t>0</m:t>
+                  </m:r>
+                  <m:ctrlPr>
+                    <w:rPr>
+                      <w:rFonts w:ascii="Cambria Math" w:eastAsia="Cambria Math" w:hAnsi="Cambria Math" w:cs="Cambria Math"/>
+                    </w:rPr>
+                  </m:ctrlPr>
+                </m:e>
+                <m:e>
+                  <m:r>
+                    <m:rPr>
+                      <m:sty m:val="p"/>
+                    </m:rPr>
+                    <w:rPr>
+                      <w:rFonts w:ascii="Cambria Math" w:eastAsia="Cambria Math" w:hAnsi="Cambria Math" w:cs="Cambria Math"/>
+                    </w:rPr>
+                    <m:t>8</m:t>
+                  </m:r>
+                  <m:ctrlPr>
+                    <w:rPr>
+                      <w:rFonts w:ascii="Cambria Math" w:eastAsia="Cambria Math" w:hAnsi="Cambria Math" w:cs="Cambria Math"/>
+                    </w:rPr>
+                  </m:ctrlPr>
+                </m:e>
+                <m:e>
+                  <m:r>
+                    <m:rPr>
+                      <m:sty m:val="p"/>
+                    </m:rPr>
+                    <w:rPr>
+                      <w:rFonts w:ascii="Cambria Math" w:eastAsia="Cambria Math" w:hAnsi="Cambria Math" w:cs="Cambria Math"/>
+                    </w:rPr>
+                    <m:t>40</m:t>
+                  </m:r>
+                  <m:ctrlPr>
+                    <w:rPr>
+                      <w:rFonts w:ascii="Cambria Math" w:eastAsia="Cambria Math" w:hAnsi="Cambria Math" w:cs="Cambria Math"/>
+                    </w:rPr>
+                  </m:ctrlPr>
+                </m:e>
+                <m:e>
+                  <m:r>
+                    <m:rPr>
+                      <m:sty m:val="p"/>
+                    </m:rPr>
+                    <w:rPr>
+                      <w:rFonts w:ascii="Cambria Math" w:eastAsia="Cambria Math" w:hAnsi="Cambria Math" w:cs="Cambria Math"/>
+                    </w:rPr>
+                    <m:t>24</m:t>
+                  </m:r>
+                  <m:ctrlPr>
+                    <w:rPr>
+                      <w:rFonts w:ascii="Cambria Math" w:eastAsia="Cambria Math" w:hAnsi="Cambria Math" w:cs="Cambria Math"/>
+                    </w:rPr>
+                  </m:ctrlPr>
+                </m:e>
+              </m:mr>
+              <m:mr>
+                <m:e>
+                  <m:r>
+                    <m:rPr>
+                      <m:sty m:val="p"/>
+                    </m:rPr>
+                    <w:rPr>
+                      <w:rFonts w:ascii="Cambria Math" w:eastAsia="Cambria Math" w:hAnsi="Cambria Math" w:cs="Cambria Math"/>
+                    </w:rPr>
+                    <m:t>0</m:t>
+                  </m:r>
+                </m:e>
+                <m:e>
+                  <m:r>
+                    <m:rPr>
+                      <m:sty m:val="p"/>
+                    </m:rPr>
+                    <w:rPr>
+                      <w:rFonts w:ascii="Cambria Math" w:hAnsi="Cambria Math"/>
+                    </w:rPr>
+                    <m:t>8</m:t>
+                  </m:r>
+                  <m:ctrlPr>
+                    <w:rPr>
+                      <w:rFonts w:ascii="Cambria Math" w:eastAsia="Cambria Math" w:hAnsi="Cambria Math" w:cs="Cambria Math"/>
+                    </w:rPr>
+                  </m:ctrlPr>
+                </m:e>
+                <m:e>
+                  <m:r>
+                    <m:rPr>
+                      <m:sty m:val="p"/>
+                    </m:rPr>
+                    <w:rPr>
+                      <w:rFonts w:ascii="Cambria Math" w:eastAsia="Cambria Math" w:hAnsi="Cambria Math" w:cs="Cambria Math"/>
+                    </w:rPr>
+                    <m:t>-8</m:t>
+                  </m:r>
+                  <m:ctrlPr>
+                    <w:rPr>
+                      <w:rFonts w:ascii="Cambria Math" w:eastAsia="Cambria Math" w:hAnsi="Cambria Math" w:cs="Cambria Math"/>
+                    </w:rPr>
+                  </m:ctrlPr>
+                </m:e>
+                <m:e>
+                  <m:r>
+                    <m:rPr>
+                      <m:sty m:val="p"/>
+                    </m:rPr>
+                    <w:rPr>
+                      <w:rFonts w:ascii="Cambria Math" w:eastAsia="Cambria Math" w:hAnsi="Cambria Math" w:cs="Cambria Math"/>
+                    </w:rPr>
+                    <m:t>-20</m:t>
+                  </m:r>
+                  <m:ctrlPr>
+                    <w:rPr>
+                      <w:rFonts w:ascii="Cambria Math" w:eastAsia="Cambria Math" w:hAnsi="Cambria Math" w:cs="Cambria Math"/>
+                    </w:rPr>
+                  </m:ctrlPr>
+                </m:e>
+              </m:mr>
+              <m:mr>
+                <m:e>
+                  <m:r>
+                    <m:rPr>
+                      <m:sty m:val="p"/>
+                    </m:rPr>
+                    <w:rPr>
+                      <w:rFonts w:ascii="Cambria Math" w:eastAsia="Cambria Math" w:hAnsi="Cambria Math" w:cs="Cambria Math"/>
+                    </w:rPr>
+                    <m:t>0</m:t>
+                  </m:r>
+                  <m:ctrlPr>
+                    <w:rPr>
+                      <w:rFonts w:ascii="Cambria Math" w:eastAsia="Cambria Math" w:hAnsi="Cambria Math" w:cs="Cambria Math"/>
+                    </w:rPr>
+                  </m:ctrlPr>
+                </m:e>
+                <m:e>
+                  <m:r>
+                    <m:rPr>
+                      <m:sty m:val="p"/>
+                    </m:rPr>
+                    <w:rPr>
+                      <w:rFonts w:ascii="Cambria Math" w:eastAsia="Cambria Math" w:hAnsi="Cambria Math" w:cs="Cambria Math"/>
+                    </w:rPr>
+                    <m:t>0</m:t>
+                  </m:r>
+                  <m:ctrlPr>
+                    <w:rPr>
+                      <w:rFonts w:ascii="Cambria Math" w:eastAsia="Cambria Math" w:hAnsi="Cambria Math" w:cs="Cambria Math"/>
+                    </w:rPr>
+                  </m:ctrlPr>
+                </m:e>
+                <m:e>
+                  <m:r>
+                    <m:rPr>
+                      <m:sty m:val="p"/>
+                    </m:rPr>
+                    <w:rPr>
+                      <w:rFonts w:ascii="Cambria Math" w:eastAsia="Cambria Math" w:hAnsi="Cambria Math" w:cs="Cambria Math"/>
+                    </w:rPr>
+                    <m:t>0</m:t>
+                  </m:r>
+                  <m:ctrlPr>
+                    <w:rPr>
+                      <w:rFonts w:ascii="Cambria Math" w:eastAsia="Cambria Math" w:hAnsi="Cambria Math" w:cs="Cambria Math"/>
+                    </w:rPr>
+                  </m:ctrlPr>
+                </m:e>
+                <m:e>
+                  <m:r>
+                    <m:rPr>
+                      <m:sty m:val="p"/>
+                    </m:rPr>
+                    <w:rPr>
+                      <w:rFonts w:ascii="Cambria Math" w:eastAsia="Cambria Math" w:hAnsi="Cambria Math" w:cs="Cambria Math"/>
+                    </w:rPr>
+                    <m:t>2</m:t>
+                  </m:r>
+                </m:e>
+              </m:mr>
+            </m:m>
+          </m:e>
+        </m:d>
+      </m:oMath>
+      <w:r>
+        <w:t xml:space="preserve"> </w:t>
+      </w:r>
+      <w:r>
+        <w:tab/>
+      </w:r>
+      <w:r>
+        <w:tab/>
+      </w:r>
+      <w:r>
+        <w:tab/>
+        <w:t xml:space="preserve"> </w:t>
+      </w:r>
+      <m:oMath>
+        <m:r>
+          <m:rPr>
+            <m:sty m:val="p"/>
+          </m:rPr>
+          <w:rPr>
+            <w:rFonts w:ascii="Cambria Math" w:hAnsi="Cambria Math"/>
+          </w:rPr>
+          <m:t xml:space="preserve">L= </m:t>
+        </m:r>
+        <m:d>
+          <m:dPr>
+            <m:ctrlPr>
+              <w:rPr>
+                <w:rFonts w:ascii="Cambria Math" w:hAnsi="Cambria Math"/>
+              </w:rPr>
+            </m:ctrlPr>
+          </m:dPr>
+          <m:e>
+            <m:m>
+              <m:mPr>
+                <m:mcs>
+                  <m:mc>
+                    <m:mcPr>
+                      <m:count m:val="4"/>
+                      <m:mcJc m:val="center"/>
+                    </m:mcPr>
+                  </m:mc>
+                </m:mcs>
+                <m:ctrlPr>
+                  <w:rPr>
+                    <w:rFonts w:ascii="Cambria Math" w:hAnsi="Cambria Math"/>
+                  </w:rPr>
+                </m:ctrlPr>
+              </m:mPr>
+              <m:mr>
+                <m:e>
+                  <m:r>
+                    <m:rPr>
+                      <m:sty m:val="p"/>
+                    </m:rPr>
+                    <w:rPr>
+                      <w:rFonts w:ascii="Cambria Math" w:hAnsi="Cambria Math"/>
+                    </w:rPr>
+                    <m:t>1</m:t>
+                  </m:r>
+                </m:e>
+                <m:e>
+                  <m:r>
+                    <m:rPr>
+                      <m:sty m:val="p"/>
+                    </m:rPr>
+                    <w:rPr>
+                      <w:rFonts w:ascii="Cambria Math" w:hAnsi="Cambria Math"/>
+                    </w:rPr>
+                    <m:t>0</m:t>
+                  </m:r>
+                  <m:ctrlPr>
+                    <w:rPr>
+                      <w:rFonts w:ascii="Cambria Math" w:eastAsia="Cambria Math" w:hAnsi="Cambria Math" w:cs="Cambria Math"/>
+                    </w:rPr>
+                  </m:ctrlPr>
+                </m:e>
+                <m:e>
+                  <m:r>
+                    <m:rPr>
+                      <m:sty m:val="p"/>
+                    </m:rPr>
+                    <w:rPr>
+                      <w:rFonts w:ascii="Cambria Math" w:eastAsia="Cambria Math" w:hAnsi="Cambria Math" w:cs="Cambria Math"/>
+                    </w:rPr>
+                    <m:t>0</m:t>
+                  </m:r>
+                </m:e>
+                <m:e>
+                  <m:r>
+                    <m:rPr>
+                      <m:sty m:val="p"/>
+                    </m:rPr>
+                    <w:rPr>
+                      <w:rFonts w:ascii="Cambria Math" w:hAnsi="Cambria Math"/>
+                    </w:rPr>
+                    <m:t>0</m:t>
+                  </m:r>
+                  <m:ctrlPr>
+                    <w:rPr>
+                      <w:rFonts w:ascii="Cambria Math" w:eastAsia="Cambria Math" w:hAnsi="Cambria Math" w:cs="Cambria Math"/>
+                    </w:rPr>
+                  </m:ctrlPr>
+                </m:e>
+              </m:mr>
+              <m:mr>
+                <m:e>
+                  <m:r>
+                    <m:rPr>
+                      <m:sty m:val="p"/>
+                    </m:rPr>
+                    <w:rPr>
+                      <w:rFonts w:ascii="Cambria Math" w:eastAsia="Cambria Math" w:hAnsi="Cambria Math" w:cs="Cambria Math"/>
+                    </w:rPr>
+                    <m:t>0.5</m:t>
+                  </m:r>
+                  <m:ctrlPr>
+                    <w:rPr>
+                      <w:rFonts w:ascii="Cambria Math" w:eastAsia="Cambria Math" w:hAnsi="Cambria Math" w:cs="Cambria Math"/>
+                    </w:rPr>
+                  </m:ctrlPr>
+                </m:e>
+                <m:e>
+                  <m:r>
+                    <m:rPr>
+                      <m:sty m:val="p"/>
+                    </m:rPr>
+                    <w:rPr>
+                      <w:rFonts w:ascii="Cambria Math" w:eastAsia="Cambria Math" w:hAnsi="Cambria Math" w:cs="Cambria Math"/>
+                    </w:rPr>
+                    <m:t>1</m:t>
+                  </m:r>
+                  <m:ctrlPr>
+                    <w:rPr>
+                      <w:rFonts w:ascii="Cambria Math" w:eastAsia="Cambria Math" w:hAnsi="Cambria Math" w:cs="Cambria Math"/>
+                    </w:rPr>
+                  </m:ctrlPr>
+                </m:e>
+                <m:e>
+                  <m:r>
+                    <m:rPr>
+                      <m:sty m:val="p"/>
+                    </m:rPr>
+                    <w:rPr>
+                      <w:rFonts w:ascii="Cambria Math" w:eastAsia="Cambria Math" w:hAnsi="Cambria Math" w:cs="Cambria Math"/>
+                    </w:rPr>
+                    <m:t>0</m:t>
+                  </m:r>
+                  <m:ctrlPr>
+                    <w:rPr>
+                      <w:rFonts w:ascii="Cambria Math" w:eastAsia="Cambria Math" w:hAnsi="Cambria Math" w:cs="Cambria Math"/>
+                    </w:rPr>
+                  </m:ctrlPr>
+                </m:e>
+                <m:e>
+                  <m:r>
+                    <m:rPr>
+                      <m:sty m:val="p"/>
+                    </m:rPr>
+                    <w:rPr>
+                      <w:rFonts w:ascii="Cambria Math" w:eastAsia="Cambria Math" w:hAnsi="Cambria Math" w:cs="Cambria Math"/>
+                    </w:rPr>
+                    <m:t>0</m:t>
+                  </m:r>
+                  <m:ctrlPr>
+                    <w:rPr>
+                      <w:rFonts w:ascii="Cambria Math" w:eastAsia="Cambria Math" w:hAnsi="Cambria Math" w:cs="Cambria Math"/>
+                    </w:rPr>
+                  </m:ctrlPr>
+                </m:e>
+              </m:mr>
+              <m:mr>
+                <m:e>
+                  <m:r>
+                    <m:rPr>
+                      <m:sty m:val="p"/>
+                    </m:rPr>
+                    <w:rPr>
+                      <w:rFonts w:ascii="Cambria Math" w:eastAsia="Cambria Math" w:hAnsi="Cambria Math" w:cs="Cambria Math"/>
+                    </w:rPr>
+                    <m:t>-0.5</m:t>
+                  </m:r>
+                </m:e>
+                <m:e>
+                  <m:r>
+                    <m:rPr>
+                      <m:sty m:val="p"/>
+                    </m:rPr>
+                    <w:rPr>
+                      <w:rFonts w:ascii="Cambria Math" w:hAnsi="Cambria Math"/>
+                    </w:rPr>
+                    <m:t>1</m:t>
+                  </m:r>
+                  <m:ctrlPr>
+                    <w:rPr>
+                      <w:rFonts w:ascii="Cambria Math" w:eastAsia="Cambria Math" w:hAnsi="Cambria Math" w:cs="Cambria Math"/>
+                    </w:rPr>
+                  </m:ctrlPr>
+                </m:e>
+                <m:e>
+                  <m:r>
+                    <m:rPr>
+                      <m:sty m:val="p"/>
+                    </m:rPr>
+                    <w:rPr>
+                      <w:rFonts w:ascii="Cambria Math" w:eastAsia="Cambria Math" w:hAnsi="Cambria Math" w:cs="Cambria Math"/>
+                    </w:rPr>
+                    <m:t>1</m:t>
+                  </m:r>
+                  <m:ctrlPr>
+                    <w:rPr>
+                      <w:rFonts w:ascii="Cambria Math" w:eastAsia="Cambria Math" w:hAnsi="Cambria Math" w:cs="Cambria Math"/>
+                    </w:rPr>
+                  </m:ctrlPr>
+                </m:e>
+                <m:e>
+                  <m:r>
+                    <m:rPr>
+                      <m:sty m:val="p"/>
+                    </m:rPr>
+                    <w:rPr>
+                      <w:rFonts w:ascii="Cambria Math" w:eastAsia="Cambria Math" w:hAnsi="Cambria Math" w:cs="Cambria Math"/>
+                    </w:rPr>
+                    <m:t>0</m:t>
+                  </m:r>
+                  <m:ctrlPr>
+                    <w:rPr>
+                      <w:rFonts w:ascii="Cambria Math" w:eastAsia="Cambria Math" w:hAnsi="Cambria Math" w:cs="Cambria Math"/>
+                    </w:rPr>
+                  </m:ctrlPr>
+                </m:e>
+              </m:mr>
+              <m:mr>
+                <m:e>
+                  <m:r>
+                    <m:rPr>
+                      <m:sty m:val="p"/>
+                    </m:rPr>
+                    <w:rPr>
+                      <w:rFonts w:ascii="Cambria Math" w:eastAsia="Cambria Math" w:hAnsi="Cambria Math" w:cs="Cambria Math"/>
+                    </w:rPr>
+                    <m:t>-0.25</m:t>
+                  </m:r>
+                  <m:ctrlPr>
+                    <w:rPr>
+                      <w:rFonts w:ascii="Cambria Math" w:eastAsia="Cambria Math" w:hAnsi="Cambria Math" w:cs="Cambria Math"/>
+                    </w:rPr>
+                  </m:ctrlPr>
+                </m:e>
+                <m:e>
+                  <m:r>
+                    <m:rPr>
+                      <m:sty m:val="p"/>
+                    </m:rPr>
+                    <w:rPr>
+                      <w:rFonts w:ascii="Cambria Math" w:eastAsia="Cambria Math" w:hAnsi="Cambria Math" w:cs="Cambria Math"/>
+                    </w:rPr>
+                    <m:t>0.5</m:t>
+                  </m:r>
+                  <m:ctrlPr>
+                    <w:rPr>
+                      <w:rFonts w:ascii="Cambria Math" w:eastAsia="Cambria Math" w:hAnsi="Cambria Math" w:cs="Cambria Math"/>
+                    </w:rPr>
+                  </m:ctrlPr>
+                </m:e>
+                <m:e>
+                  <m:r>
+                    <m:rPr>
+                      <m:sty m:val="p"/>
+                    </m:rPr>
+                    <w:rPr>
+                      <w:rFonts w:ascii="Cambria Math" w:eastAsia="Cambria Math" w:hAnsi="Cambria Math" w:cs="Cambria Math"/>
+                    </w:rPr>
+                    <m:t>0</m:t>
+                  </m:r>
+                  <m:ctrlPr>
+                    <w:rPr>
+                      <w:rFonts w:ascii="Cambria Math" w:eastAsia="Cambria Math" w:hAnsi="Cambria Math" w:cs="Cambria Math"/>
+                    </w:rPr>
+                  </m:ctrlPr>
+                </m:e>
+                <m:e>
+                  <m:r>
+                    <m:rPr>
+                      <m:sty m:val="p"/>
+                    </m:rPr>
+                    <w:rPr>
+                      <w:rFonts w:ascii="Cambria Math" w:eastAsia="Cambria Math" w:hAnsi="Cambria Math" w:cs="Cambria Math"/>
+                    </w:rPr>
+                    <m:t>1</m:t>
+                  </m:r>
+                </m:e>
+              </m:mr>
+            </m:m>
+          </m:e>
+        </m:d>
+      </m:oMath>
+      <w:r>
+        <w:t xml:space="preserve">  </w:t>
+      </w:r>
+    </w:p>
+    <w:p>
+      <w:pPr>
+        <w:jc w:val="both"/>
+      </w:pPr>
+    </w:p>
+    <w:p>
+      <w:pPr>
+        <w:jc w:val="both"/>
+      </w:pPr>
+      <m:oMath>
+        <m:r>
+          <m:rPr>
+            <m:sty m:val="p"/>
+          </m:rPr>
+          <w:rPr>
+            <w:rFonts w:ascii="Cambria Math" w:hAnsi="Cambria Math"/>
+          </w:rPr>
+          <m:t xml:space="preserve">P= </m:t>
+        </m:r>
+        <m:d>
+          <m:dPr>
+            <m:ctrlPr>
+              <w:rPr>
+                <w:rFonts w:ascii="Cambria Math" w:hAnsi="Cambria Math"/>
+              </w:rPr>
+            </m:ctrlPr>
+          </m:dPr>
+          <m:e>
+            <m:m>
+              <m:mPr>
+                <m:mcs>
+                  <m:mc>
+                    <m:mcPr>
+                      <m:count m:val="4"/>
+                      <m:mcJc m:val="center"/>
+                    </m:mcPr>
+                  </m:mc>
+                </m:mcs>
+                <m:ctrlPr>
+                  <w:rPr>
+                    <w:rFonts w:ascii="Cambria Math" w:hAnsi="Cambria Math"/>
+                  </w:rPr>
+                </m:ctrlPr>
+              </m:mPr>
+              <m:mr>
+                <m:e>
+                  <m:r>
+                    <m:rPr>
+                      <m:sty m:val="p"/>
+                    </m:rPr>
+                    <w:rPr>
+                      <w:rFonts w:ascii="Cambria Math" w:hAnsi="Cambria Math"/>
+                    </w:rPr>
+                    <m:t>0</m:t>
+                  </m:r>
+                </m:e>
+                <m:e>
+                  <m:r>
+                    <m:rPr>
+                      <m:sty m:val="p"/>
+                    </m:rPr>
+                    <w:rPr>
+                      <w:rFonts w:ascii="Cambria Math" w:hAnsi="Cambria Math"/>
+                    </w:rPr>
+                    <m:t>0</m:t>
+                  </m:r>
+                  <m:ctrlPr>
+                    <w:rPr>
+                      <w:rFonts w:ascii="Cambria Math" w:eastAsia="Cambria Math" w:hAnsi="Cambria Math" w:cs="Cambria Math"/>
+                    </w:rPr>
+                  </m:ctrlPr>
+                </m:e>
+                <m:e>
+                  <m:r>
+                    <m:rPr>
+                      <m:sty m:val="p"/>
+                    </m:rPr>
+                    <w:rPr>
+                      <w:rFonts w:ascii="Cambria Math" w:eastAsia="Cambria Math" w:hAnsi="Cambria Math" w:cs="Cambria Math"/>
+                    </w:rPr>
+                    <m:t>1</m:t>
+                  </m:r>
+                </m:e>
+                <m:e>
+                  <m:r>
+                    <m:rPr>
+                      <m:sty m:val="p"/>
+                    </m:rPr>
+                    <w:rPr>
+                      <w:rFonts w:ascii="Cambria Math" w:hAnsi="Cambria Math"/>
+                    </w:rPr>
+                    <m:t>0</m:t>
+                  </m:r>
+                  <m:ctrlPr>
+                    <w:rPr>
+                      <w:rFonts w:ascii="Cambria Math" w:eastAsia="Cambria Math" w:hAnsi="Cambria Math" w:cs="Cambria Math"/>
+                    </w:rPr>
+                  </m:ctrlPr>
+                </m:e>
+              </m:mr>
+              <m:mr>
+                <m:e>
+                  <m:r>
+                    <m:rPr>
+                      <m:sty m:val="p"/>
+                    </m:rPr>
+                    <w:rPr>
+                      <w:rFonts w:ascii="Cambria Math" w:eastAsia="Cambria Math" w:hAnsi="Cambria Math" w:cs="Cambria Math"/>
+                    </w:rPr>
+                    <m:t>0</m:t>
+                  </m:r>
+                  <m:ctrlPr>
+                    <w:rPr>
+                      <w:rFonts w:ascii="Cambria Math" w:eastAsia="Cambria Math" w:hAnsi="Cambria Math" w:cs="Cambria Math"/>
+                    </w:rPr>
+                  </m:ctrlPr>
+                </m:e>
+                <m:e>
+                  <m:r>
+                    <m:rPr>
+                      <m:sty m:val="p"/>
+                    </m:rPr>
+                    <w:rPr>
+                      <w:rFonts w:ascii="Cambria Math" w:eastAsia="Cambria Math" w:hAnsi="Cambria Math" w:cs="Cambria Math"/>
+                    </w:rPr>
+                    <m:t>0</m:t>
+                  </m:r>
+                  <m:ctrlPr>
+                    <w:rPr>
+                      <w:rFonts w:ascii="Cambria Math" w:eastAsia="Cambria Math" w:hAnsi="Cambria Math" w:cs="Cambria Math"/>
+                    </w:rPr>
+                  </m:ctrlPr>
+                </m:e>
+                <m:e>
+                  <m:r>
+                    <m:rPr>
+                      <m:sty m:val="p"/>
+                    </m:rPr>
+                    <w:rPr>
+                      <w:rFonts w:ascii="Cambria Math" w:eastAsia="Cambria Math" w:hAnsi="Cambria Math" w:cs="Cambria Math"/>
+                    </w:rPr>
+                    <m:t>0</m:t>
+                  </m:r>
+                  <m:ctrlPr>
+                    <w:rPr>
+                      <w:rFonts w:ascii="Cambria Math" w:eastAsia="Cambria Math" w:hAnsi="Cambria Math" w:cs="Cambria Math"/>
+                    </w:rPr>
+                  </m:ctrlPr>
+                </m:e>
+                <m:e>
+                  <m:r>
+                    <m:rPr>
+                      <m:sty m:val="p"/>
+                    </m:rPr>
+                    <w:rPr>
+                      <w:rFonts w:ascii="Cambria Math" w:eastAsia="Cambria Math" w:hAnsi="Cambria Math" w:cs="Cambria Math"/>
+                    </w:rPr>
+                    <m:t>1</m:t>
+                  </m:r>
+                  <m:ctrlPr>
+                    <w:rPr>
+                      <w:rFonts w:ascii="Cambria Math" w:eastAsia="Cambria Math" w:hAnsi="Cambria Math" w:cs="Cambria Math"/>
+                    </w:rPr>
+                  </m:ctrlPr>
+                </m:e>
+              </m:mr>
+              <m:mr>
+                <m:e>
+                  <m:r>
+                    <m:rPr>
+                      <m:sty m:val="p"/>
+                    </m:rPr>
+                    <w:rPr>
+                      <w:rFonts w:ascii="Cambria Math" w:eastAsia="Cambria Math" w:hAnsi="Cambria Math" w:cs="Cambria Math"/>
+                    </w:rPr>
+                    <m:t>1</m:t>
+                  </m:r>
+                </m:e>
+                <m:e>
+                  <m:r>
+                    <m:rPr>
+                      <m:sty m:val="p"/>
+                    </m:rPr>
+                    <w:rPr>
+                      <w:rFonts w:ascii="Cambria Math" w:hAnsi="Cambria Math"/>
+                    </w:rPr>
+                    <m:t>0</m:t>
+                  </m:r>
+                  <m:ctrlPr>
+                    <w:rPr>
+                      <w:rFonts w:ascii="Cambria Math" w:eastAsia="Cambria Math" w:hAnsi="Cambria Math" w:cs="Cambria Math"/>
+                    </w:rPr>
+                  </m:ctrlPr>
+                </m:e>
+                <m:e>
+                  <m:r>
+                    <m:rPr>
+                      <m:sty m:val="p"/>
+                    </m:rPr>
+                    <w:rPr>
+                      <w:rFonts w:ascii="Cambria Math" w:eastAsia="Cambria Math" w:hAnsi="Cambria Math" w:cs="Cambria Math"/>
+                    </w:rPr>
+                    <m:t>0</m:t>
+                  </m:r>
+                  <m:ctrlPr>
+                    <w:rPr>
+                      <w:rFonts w:ascii="Cambria Math" w:eastAsia="Cambria Math" w:hAnsi="Cambria Math" w:cs="Cambria Math"/>
+                    </w:rPr>
+                  </m:ctrlPr>
+                </m:e>
+                <m:e>
+                  <m:r>
+                    <m:rPr>
+                      <m:sty m:val="p"/>
+                    </m:rPr>
+                    <w:rPr>
+                      <w:rFonts w:ascii="Cambria Math" w:eastAsia="Cambria Math" w:hAnsi="Cambria Math" w:cs="Cambria Math"/>
+                    </w:rPr>
+                    <m:t>0</m:t>
+                  </m:r>
+                  <m:ctrlPr>
+                    <w:rPr>
+                      <w:rFonts w:ascii="Cambria Math" w:eastAsia="Cambria Math" w:hAnsi="Cambria Math" w:cs="Cambria Math"/>
+                    </w:rPr>
+                  </m:ctrlPr>
+                </m:e>
+              </m:mr>
+              <m:mr>
+                <m:e>
+                  <m:r>
+                    <m:rPr>
+                      <m:sty m:val="p"/>
+                    </m:rPr>
+                    <w:rPr>
+                      <w:rFonts w:ascii="Cambria Math" w:eastAsia="Cambria Math" w:hAnsi="Cambria Math" w:cs="Cambria Math"/>
+                    </w:rPr>
+                    <m:t>0</m:t>
+                  </m:r>
+                  <m:ctrlPr>
+                    <w:rPr>
+                      <w:rFonts w:ascii="Cambria Math" w:eastAsia="Cambria Math" w:hAnsi="Cambria Math" w:cs="Cambria Math"/>
+                    </w:rPr>
+                  </m:ctrlPr>
+                </m:e>
+                <m:e>
+                  <m:r>
+                    <m:rPr>
+                      <m:sty m:val="p"/>
+                    </m:rPr>
+                    <w:rPr>
+                      <w:rFonts w:ascii="Cambria Math" w:eastAsia="Cambria Math" w:hAnsi="Cambria Math" w:cs="Cambria Math"/>
+                    </w:rPr>
+                    <m:t>1</m:t>
+                  </m:r>
+                  <m:ctrlPr>
+                    <w:rPr>
+                      <w:rFonts w:ascii="Cambria Math" w:eastAsia="Cambria Math" w:hAnsi="Cambria Math" w:cs="Cambria Math"/>
+                    </w:rPr>
+                  </m:ctrlPr>
+                </m:e>
+                <m:e>
+                  <m:r>
+                    <m:rPr>
+                      <m:sty m:val="p"/>
+                    </m:rPr>
+                    <w:rPr>
+                      <w:rFonts w:ascii="Cambria Math" w:eastAsia="Cambria Math" w:hAnsi="Cambria Math" w:cs="Cambria Math"/>
+                    </w:rPr>
+                    <m:t>0</m:t>
+                  </m:r>
+                  <m:ctrlPr>
+                    <w:rPr>
+                      <w:rFonts w:ascii="Cambria Math" w:eastAsia="Cambria Math" w:hAnsi="Cambria Math" w:cs="Cambria Math"/>
+                    </w:rPr>
+                  </m:ctrlPr>
+                </m:e>
+                <m:e>
+                  <m:r>
+                    <m:rPr>
+                      <m:sty m:val="p"/>
+                    </m:rPr>
+                    <w:rPr>
+                      <w:rFonts w:ascii="Cambria Math" w:eastAsia="Cambria Math" w:hAnsi="Cambria Math" w:cs="Cambria Math"/>
+                    </w:rPr>
+                    <m:t>0</m:t>
+                  </m:r>
+                </m:e>
+              </m:mr>
+            </m:m>
+          </m:e>
+        </m:d>
+      </m:oMath>
+      <w:r>
+        <w:rPr>
+          <w:rFonts w:eastAsiaTheme="minorEastAsia"/>
+        </w:rPr>
+        <w:tab/>
+      </w:r>
+      <w:r>
+        <w:rPr>
+          <w:rFonts w:eastAsiaTheme="minorEastAsia"/>
+        </w:rPr>
+        <w:tab/>
+      </w:r>
+      <w:r>
+        <w:rPr>
+          <w:rFonts w:eastAsiaTheme="minorEastAsia"/>
+        </w:rPr>
+        <w:tab/>
+      </w:r>
+      <w:r>
+        <w:t>A * x = b</w:t>
+      </w:r>
+      <w:r>
+        <w:tab/>
+      </w:r>
+      <w:r>
+        <w:sym w:font="Wingdings" w:char="F0E8"/>
+      </w:r>
+      <w:r>
+        <w:tab/>
+        <w:t>x</w:t>
+      </w:r>
+      <m:oMath>
+        <m:r>
+          <w:rPr>
+            <w:rFonts w:ascii="Cambria Math" w:hAnsi="Cambria Math"/>
+          </w:rPr>
+          <m:t xml:space="preserve"> </m:t>
+        </m:r>
+        <m:r>
+          <m:rPr>
+            <m:sty m:val="p"/>
+          </m:rPr>
+          <w:rPr>
+            <w:rFonts w:ascii="Cambria Math" w:hAnsi="Cambria Math"/>
+          </w:rPr>
+          <m:t xml:space="preserve">= </m:t>
+        </m:r>
+        <m:d>
+          <m:dPr>
+            <m:ctrlPr>
+              <w:rPr>
+                <w:rFonts w:ascii="Cambria Math" w:hAnsi="Cambria Math"/>
+              </w:rPr>
+            </m:ctrlPr>
+          </m:dPr>
+          <m:e>
+            <m:m>
+              <m:mPr>
+                <m:mcs>
+                  <m:mc>
+                    <m:mcPr>
+                      <m:count m:val="1"/>
+                      <m:mcJc m:val="center"/>
+                    </m:mcPr>
+                  </m:mc>
+                </m:mcs>
+                <m:ctrlPr>
+                  <w:rPr>
+                    <w:rFonts w:ascii="Cambria Math" w:hAnsi="Cambria Math"/>
+                  </w:rPr>
+                </m:ctrlPr>
+              </m:mPr>
+              <m:mr>
+                <m:e>
+                  <m:r>
+                    <m:rPr>
+                      <m:sty m:val="p"/>
+                    </m:rPr>
+                    <w:rPr>
+                      <w:rFonts w:ascii="Cambria Math" w:hAnsi="Cambria Math"/>
+                    </w:rPr>
+                    <m:t>-9</m:t>
+                  </m:r>
+                </m:e>
+              </m:mr>
+              <m:mr>
+                <m:e>
+                  <m:r>
+                    <m:rPr>
+                      <m:sty m:val="p"/>
+                    </m:rPr>
+                    <w:rPr>
+                      <w:rFonts w:ascii="Cambria Math" w:eastAsia="Cambria Math" w:hAnsi="Cambria Math" w:cs="Cambria Math"/>
+                    </w:rPr>
+                    <m:t>8</m:t>
+                  </m:r>
+                  <m:ctrlPr>
+                    <w:rPr>
+                      <w:rFonts w:ascii="Cambria Math" w:eastAsia="Cambria Math" w:hAnsi="Cambria Math" w:cs="Cambria Math"/>
+                    </w:rPr>
+                  </m:ctrlPr>
+                </m:e>
+              </m:mr>
+              <m:mr>
+                <m:e>
+                  <m:r>
+                    <m:rPr>
+                      <m:sty m:val="p"/>
+                    </m:rPr>
+                    <w:rPr>
+                      <w:rFonts w:ascii="Cambria Math" w:eastAsia="Cambria Math" w:hAnsi="Cambria Math" w:cs="Cambria Math"/>
+                    </w:rPr>
+                    <m:t>-2</m:t>
+                  </m:r>
+                </m:e>
+              </m:mr>
+              <m:mr>
+                <m:e>
+                  <m:r>
+                    <m:rPr>
+                      <m:sty m:val="p"/>
+                    </m:rPr>
+                    <w:rPr>
+                      <w:rFonts w:ascii="Cambria Math" w:eastAsia="Cambria Math" w:hAnsi="Cambria Math" w:cs="Cambria Math"/>
+                    </w:rPr>
+                    <m:t>1</m:t>
+                  </m:r>
+                </m:e>
+              </m:mr>
+            </m:m>
+          </m:e>
+        </m:d>
+      </m:oMath>
+    </w:p>
+    <w:p>
+      <w:r>
+        <w:lastRenderedPageBreak/>
         <w:t>Matrix B</w:t>
       </w:r>
     </w:p>
@@ -5876,7 +9354,6 @@
       </m:oMathPara>
     </w:p>
     <w:p/>
-    <w:p/>
     <w:p>
       <w:pPr>
         <w:rPr>
@@ -5926,15 +9403,21 @@
     </w:p>
     <w:p>
       <w:r>
-        <w:t>Die LU Zerlegung hat eine Komplexität von O(n³), während QR „nur“ eine Komplexität von O(n²).</w:t>
+        <w:t>Die LU Zerlegung hat eine Komplexität von O(n³), während QR „nur“ eine Komplexität von O(n²)</w:t>
+      </w:r>
+      <w:r>
+        <w:t xml:space="preserve"> hat</w:t>
+      </w:r>
+      <w:r>
+        <w:t>.</w:t>
       </w:r>
     </w:p>
     <w:p>
       <w:r>
-        <w:lastRenderedPageBreak/>
         <w:t>Bei großen n dauert die Berechnung mit LU Zerlegung deutlich länger als mit QR Zerlegung.</w:t>
       </w:r>
     </w:p>
+    <w:p/>
     <w:p>
       <w:pPr>
         <w:rPr>
@@ -6152,7 +9635,7 @@
           <m:den>
             <m:rad>
               <m:radPr>
-                <m:degHide m:val="1"/>
+                <m:degHide m:val="on"/>
                 <m:ctrlPr>
                   <w:rPr>
                     <w:rFonts w:ascii="Cambria Math" w:eastAsiaTheme="minorEastAsia" w:hAnsi="Cambria Math"/>
@@ -6282,7 +9765,7 @@
           <m:den>
             <m:rad>
               <m:radPr>
-                <m:degHide m:val="1"/>
+                <m:degHide m:val="on"/>
                 <m:ctrlPr>
                   <w:rPr>
                     <w:rFonts w:ascii="Cambria Math" w:eastAsiaTheme="minorEastAsia" w:hAnsi="Cambria Math"/>
@@ -6952,7 +10435,7 @@
           <m:den>
             <m:rad>
               <m:radPr>
-                <m:degHide m:val="1"/>
+                <m:degHide m:val="on"/>
                 <m:ctrlPr>
                   <w:rPr>
                     <w:rFonts w:ascii="Cambria Math" w:hAnsi="Cambria Math"/>
@@ -7094,7 +10577,7 @@
           <m:den>
             <m:rad>
               <m:radPr>
-                <m:degHide m:val="1"/>
+                <m:degHide m:val="on"/>
                 <m:ctrlPr>
                   <w:rPr>
                     <w:rFonts w:ascii="Cambria Math" w:hAnsi="Cambria Math"/>
@@ -7744,8 +11227,6 @@
       </m:oMathPara>
     </w:p>
     <w:p/>
-    <w:p/>
-    <w:p/>
     <w:p>
       <w:pPr>
         <w:rPr>
@@ -7839,15 +11320,7 @@
         <w:t>Stellen der Nebendiagonale</w:t>
       </w:r>
       <w:r>
-        <w:t xml:space="preserve">n bei der Hessenberg Matrix (bei Verwendung der </w:t>
-      </w:r>
-      <w:proofErr w:type="spellStart"/>
-      <w:r>
-        <w:t>Givens</w:t>
-      </w:r>
-      <w:proofErr w:type="spellEnd"/>
-      <w:r>
-        <w:t>-</w:t>
+        <w:t>n bei der Hessenberg Matrix (bei Verwendung der Givens-</w:t>
       </w:r>
       <w:r>
         <w:t>Rotation)</w:t>
@@ -7864,15 +11337,7 @@
         <w:t xml:space="preserve">sich </w:t>
       </w:r>
       <w:r>
-        <w:t xml:space="preserve">die </w:t>
-      </w:r>
-      <w:proofErr w:type="spellStart"/>
-      <w:r>
-        <w:t>Householder</w:t>
-      </w:r>
-      <w:proofErr w:type="spellEnd"/>
-      <w:r>
-        <w:t xml:space="preserve"> Methode </w:t>
+        <w:t xml:space="preserve">die Householder Methode </w:t>
       </w:r>
       <w:r>
         <w:t>anbieten</w:t>
@@ -7911,7 +11376,7 @@
 </file>
 
 <file path=word/endnotes.xml><?xml version="1.0" encoding="utf-8"?>
-<w:endnotes xmlns:wpc="http://schemas.microsoft.com/office/word/2010/wordprocessingCanvas" xmlns:mc="http://schemas.openxmlformats.org/markup-compatibility/2006" xmlns:o="urn:schemas-microsoft-com:office:office" xmlns:r="http://schemas.openxmlformats.org/officeDocument/2006/relationships" xmlns:m="http://schemas.openxmlformats.org/officeDocument/2006/math" xmlns:v="urn:schemas-microsoft-com:vml" xmlns:wp14="http://schemas.microsoft.com/office/word/2010/wordprocessingDrawing" xmlns:wp="http://schemas.openxmlformats.org/drawingml/2006/wordprocessingDrawing" xmlns:w10="urn:schemas-microsoft-com:office:word" xmlns:w="http://schemas.openxmlformats.org/wordprocessingml/2006/main" xmlns:w14="http://schemas.microsoft.com/office/word/2010/wordml" xmlns:w15="http://schemas.microsoft.com/office/word/2012/wordml" xmlns:wpg="http://schemas.microsoft.com/office/word/2010/wordprocessingGroup" xmlns:wpi="http://schemas.microsoft.com/office/word/2010/wordprocessingInk" xmlns:wne="http://schemas.microsoft.com/office/word/2006/wordml" xmlns:wps="http://schemas.microsoft.com/office/word/2010/wordprocessingShape" mc:Ignorable="w14 w15 wp14">
+<w:endnotes xmlns:ve="http://schemas.openxmlformats.org/markup-compatibility/2006" xmlns:o="urn:schemas-microsoft-com:office:office" xmlns:r="http://schemas.openxmlformats.org/officeDocument/2006/relationships" xmlns:m="http://schemas.openxmlformats.org/officeDocument/2006/math" xmlns:v="urn:schemas-microsoft-com:vml" xmlns:wp="http://schemas.openxmlformats.org/drawingml/2006/wordprocessingDrawing" xmlns:w10="urn:schemas-microsoft-com:office:word" xmlns:w="http://schemas.openxmlformats.org/wordprocessingml/2006/main" xmlns:wne="http://schemas.microsoft.com/office/word/2006/wordml">
   <w:endnote w:type="separator" w:id="-1">
     <w:p>
       <w:pPr>
@@ -7936,7 +11401,7 @@
 </file>
 
 <file path=word/footnotes.xml><?xml version="1.0" encoding="utf-8"?>
-<w:footnotes xmlns:wpc="http://schemas.microsoft.com/office/word/2010/wordprocessingCanvas" xmlns:mc="http://schemas.openxmlformats.org/markup-compatibility/2006" xmlns:o="urn:schemas-microsoft-com:office:office" xmlns:r="http://schemas.openxmlformats.org/officeDocument/2006/relationships" xmlns:m="http://schemas.openxmlformats.org/officeDocument/2006/math" xmlns:v="urn:schemas-microsoft-com:vml" xmlns:wp14="http://schemas.microsoft.com/office/word/2010/wordprocessingDrawing" xmlns:wp="http://schemas.openxmlformats.org/drawingml/2006/wordprocessingDrawing" xmlns:w10="urn:schemas-microsoft-com:office:word" xmlns:w="http://schemas.openxmlformats.org/wordprocessingml/2006/main" xmlns:w14="http://schemas.microsoft.com/office/word/2010/wordml" xmlns:w15="http://schemas.microsoft.com/office/word/2012/wordml" xmlns:wpg="http://schemas.microsoft.com/office/word/2010/wordprocessingGroup" xmlns:wpi="http://schemas.microsoft.com/office/word/2010/wordprocessingInk" xmlns:wne="http://schemas.microsoft.com/office/word/2006/wordml" xmlns:wps="http://schemas.microsoft.com/office/word/2010/wordprocessingShape" mc:Ignorable="w14 w15 wp14">
+<w:footnotes xmlns:ve="http://schemas.openxmlformats.org/markup-compatibility/2006" xmlns:o="urn:schemas-microsoft-com:office:office" xmlns:r="http://schemas.openxmlformats.org/officeDocument/2006/relationships" xmlns:m="http://schemas.openxmlformats.org/officeDocument/2006/math" xmlns:v="urn:schemas-microsoft-com:vml" xmlns:wp="http://schemas.openxmlformats.org/drawingml/2006/wordprocessingDrawing" xmlns:w10="urn:schemas-microsoft-com:office:word" xmlns:w="http://schemas.openxmlformats.org/wordprocessingml/2006/main" xmlns:wne="http://schemas.microsoft.com/office/word/2006/wordml">
   <w:footnote w:type="separator" w:id="-1">
     <w:p>
       <w:pPr>
@@ -7961,7 +11426,7 @@
 </file>
 
 <file path=word/header1.xml><?xml version="1.0" encoding="utf-8"?>
-<w:hdr xmlns:wpc="http://schemas.microsoft.com/office/word/2010/wordprocessingCanvas" xmlns:mc="http://schemas.openxmlformats.org/markup-compatibility/2006" xmlns:o="urn:schemas-microsoft-com:office:office" xmlns:r="http://schemas.openxmlformats.org/officeDocument/2006/relationships" xmlns:m="http://schemas.openxmlformats.org/officeDocument/2006/math" xmlns:v="urn:schemas-microsoft-com:vml" xmlns:wp14="http://schemas.microsoft.com/office/word/2010/wordprocessingDrawing" xmlns:wp="http://schemas.openxmlformats.org/drawingml/2006/wordprocessingDrawing" xmlns:w10="urn:schemas-microsoft-com:office:word" xmlns:w="http://schemas.openxmlformats.org/wordprocessingml/2006/main" xmlns:w14="http://schemas.microsoft.com/office/word/2010/wordml" xmlns:w15="http://schemas.microsoft.com/office/word/2012/wordml" xmlns:wpg="http://schemas.microsoft.com/office/word/2010/wordprocessingGroup" xmlns:wpi="http://schemas.microsoft.com/office/word/2010/wordprocessingInk" xmlns:wne="http://schemas.microsoft.com/office/word/2006/wordml" xmlns:wps="http://schemas.microsoft.com/office/word/2010/wordprocessingShape" mc:Ignorable="w14 w15 wp14">
+<w:hdr xmlns:ve="http://schemas.openxmlformats.org/markup-compatibility/2006" xmlns:o="urn:schemas-microsoft-com:office:office" xmlns:r="http://schemas.openxmlformats.org/officeDocument/2006/relationships" xmlns:m="http://schemas.openxmlformats.org/officeDocument/2006/math" xmlns:v="urn:schemas-microsoft-com:vml" xmlns:wp="http://schemas.openxmlformats.org/drawingml/2006/wordprocessingDrawing" xmlns:w10="urn:schemas-microsoft-com:office:word" xmlns:w="http://schemas.openxmlformats.org/wordprocessingml/2006/main" xmlns:wne="http://schemas.microsoft.com/office/word/2006/wordml">
   <w:p>
     <w:pPr>
       <w:pStyle w:val="Kopfzeile"/>
@@ -7974,15 +11439,7 @@
     </w:r>
     <w:r>
       <w:tab/>
-    </w:r>
-    <w:r>
-      <w:t>Bauer</w:t>
-    </w:r>
-    <w:r>
-      <w:t>,</w:t>
-    </w:r>
-    <w:r>
-      <w:t xml:space="preserve"> Michael</w:t>
+      <w:t>Bauer, Michael</w:t>
     </w:r>
   </w:p>
   <w:p>
@@ -7997,20 +11454,14 @@
     </w:r>
     <w:r>
       <w:tab/>
-      <w:t>Ehrenberg</w:t>
-    </w:r>
-    <w:r>
-      <w:t>,</w:t>
-    </w:r>
-    <w:r>
-      <w:t xml:space="preserve"> Stephanie</w:t>
+      <w:t>Ehrenberg, Stephanie</w:t>
     </w:r>
   </w:p>
 </w:hdr>
 </file>
 
 <file path=word/styles.xml><?xml version="1.0" encoding="utf-8"?>
-<w:styles xmlns:mc="http://schemas.openxmlformats.org/markup-compatibility/2006" xmlns:r="http://schemas.openxmlformats.org/officeDocument/2006/relationships" xmlns:w="http://schemas.openxmlformats.org/wordprocessingml/2006/main" xmlns:w14="http://schemas.microsoft.com/office/word/2010/wordml" xmlns:w15="http://schemas.microsoft.com/office/word/2012/wordml" mc:Ignorable="w14 w15">
+<w:styles xmlns:r="http://schemas.openxmlformats.org/officeDocument/2006/relationships" xmlns:w="http://schemas.openxmlformats.org/wordprocessingml/2006/main">
   <w:docDefaults>
     <w:rPrDefault>
       <w:rPr>
@@ -8026,378 +11477,144 @@
       </w:pPr>
     </w:pPrDefault>
   </w:docDefaults>
-  <w:latentStyles w:defLockedState="0" w:defUIPriority="99" w:defSemiHidden="0" w:defUnhideWhenUsed="0" w:defQFormat="0" w:count="371">
-    <w:lsdException w:name="Normal" w:uiPriority="0" w:qFormat="1"/>
-    <w:lsdException w:name="heading 1" w:uiPriority="9" w:qFormat="1"/>
-    <w:lsdException w:name="heading 2" w:semiHidden="1" w:uiPriority="9" w:unhideWhenUsed="1" w:qFormat="1"/>
-    <w:lsdException w:name="heading 3" w:semiHidden="1" w:uiPriority="9" w:unhideWhenUsed="1" w:qFormat="1"/>
-    <w:lsdException w:name="heading 4" w:semiHidden="1" w:uiPriority="9" w:unhideWhenUsed="1" w:qFormat="1"/>
-    <w:lsdException w:name="heading 5" w:semiHidden="1" w:uiPriority="9" w:unhideWhenUsed="1" w:qFormat="1"/>
-    <w:lsdException w:name="heading 6" w:semiHidden="1" w:uiPriority="9" w:unhideWhenUsed="1" w:qFormat="1"/>
-    <w:lsdException w:name="heading 7" w:semiHidden="1" w:uiPriority="9" w:unhideWhenUsed="1" w:qFormat="1"/>
-    <w:lsdException w:name="heading 8" w:semiHidden="1" w:uiPriority="9" w:unhideWhenUsed="1" w:qFormat="1"/>
-    <w:lsdException w:name="heading 9" w:semiHidden="1" w:uiPriority="9" w:unhideWhenUsed="1" w:qFormat="1"/>
-    <w:lsdException w:name="index 1" w:semiHidden="1" w:unhideWhenUsed="1"/>
-    <w:lsdException w:name="index 2" w:semiHidden="1" w:unhideWhenUsed="1"/>
-    <w:lsdException w:name="index 3" w:semiHidden="1" w:unhideWhenUsed="1"/>
-    <w:lsdException w:name="index 4" w:semiHidden="1" w:unhideWhenUsed="1"/>
-    <w:lsdException w:name="index 5" w:semiHidden="1" w:unhideWhenUsed="1"/>
-    <w:lsdException w:name="index 6" w:semiHidden="1" w:unhideWhenUsed="1"/>
-    <w:lsdException w:name="index 7" w:semiHidden="1" w:unhideWhenUsed="1"/>
-    <w:lsdException w:name="index 8" w:semiHidden="1" w:unhideWhenUsed="1"/>
-    <w:lsdException w:name="index 9" w:semiHidden="1" w:unhideWhenUsed="1"/>
-    <w:lsdException w:name="toc 1" w:semiHidden="1" w:uiPriority="39" w:unhideWhenUsed="1"/>
-    <w:lsdException w:name="toc 2" w:semiHidden="1" w:uiPriority="39" w:unhideWhenUsed="1"/>
-    <w:lsdException w:name="toc 3" w:semiHidden="1" w:uiPriority="39" w:unhideWhenUsed="1"/>
-    <w:lsdException w:name="toc 4" w:semiHidden="1" w:uiPriority="39" w:unhideWhenUsed="1"/>
-    <w:lsdException w:name="toc 5" w:semiHidden="1" w:uiPriority="39" w:unhideWhenUsed="1"/>
-    <w:lsdException w:name="toc 6" w:semiHidden="1" w:uiPriority="39" w:unhideWhenUsed="1"/>
-    <w:lsdException w:name="toc 7" w:semiHidden="1" w:uiPriority="39" w:unhideWhenUsed="1"/>
-    <w:lsdException w:name="toc 8" w:semiHidden="1" w:uiPriority="39" w:unhideWhenUsed="1"/>
-    <w:lsdException w:name="toc 9" w:semiHidden="1" w:uiPriority="39" w:unhideWhenUsed="1"/>
-    <w:lsdException w:name="Normal Indent" w:semiHidden="1" w:unhideWhenUsed="1"/>
-    <w:lsdException w:name="footnote text" w:semiHidden="1" w:unhideWhenUsed="1"/>
-    <w:lsdException w:name="annotation text" w:semiHidden="1" w:unhideWhenUsed="1"/>
-    <w:lsdException w:name="header" w:semiHidden="1" w:unhideWhenUsed="1"/>
-    <w:lsdException w:name="footer" w:semiHidden="1" w:unhideWhenUsed="1"/>
-    <w:lsdException w:name="index heading" w:semiHidden="1" w:unhideWhenUsed="1"/>
-    <w:lsdException w:name="caption" w:semiHidden="1" w:uiPriority="35" w:unhideWhenUsed="1" w:qFormat="1"/>
-    <w:lsdException w:name="table of figures" w:semiHidden="1" w:unhideWhenUsed="1"/>
-    <w:lsdException w:name="envelope address" w:semiHidden="1" w:unhideWhenUsed="1"/>
-    <w:lsdException w:name="envelope return" w:semiHidden="1" w:unhideWhenUsed="1"/>
-    <w:lsdException w:name="footnote reference" w:semiHidden="1" w:unhideWhenUsed="1"/>
-    <w:lsdException w:name="annotation reference" w:semiHidden="1" w:unhideWhenUsed="1"/>
-    <w:lsdException w:name="line number" w:semiHidden="1" w:unhideWhenUsed="1"/>
-    <w:lsdException w:name="page number" w:semiHidden="1" w:unhideWhenUsed="1"/>
-    <w:lsdException w:name="endnote reference" w:semiHidden="1" w:unhideWhenUsed="1"/>
-    <w:lsdException w:name="endnote text" w:semiHidden="1" w:unhideWhenUsed="1"/>
-    <w:lsdException w:name="table of authorities" w:semiHidden="1" w:unhideWhenUsed="1"/>
-    <w:lsdException w:name="macro" w:semiHidden="1" w:unhideWhenUsed="1"/>
-    <w:lsdException w:name="toa heading" w:semiHidden="1" w:unhideWhenUsed="1"/>
-    <w:lsdException w:name="List" w:semiHidden="1" w:unhideWhenUsed="1"/>
-    <w:lsdException w:name="List Bullet" w:semiHidden="1" w:unhideWhenUsed="1"/>
-    <w:lsdException w:name="List Number" w:semiHidden="1" w:unhideWhenUsed="1"/>
-    <w:lsdException w:name="List 2" w:semiHidden="1" w:unhideWhenUsed="1"/>
-    <w:lsdException w:name="List 3" w:semiHidden="1" w:unhideWhenUsed="1"/>
-    <w:lsdException w:name="List 4" w:semiHidden="1" w:unhideWhenUsed="1"/>
-    <w:lsdException w:name="List 5" w:semiHidden="1" w:unhideWhenUsed="1"/>
-    <w:lsdException w:name="List Bullet 2" w:semiHidden="1" w:unhideWhenUsed="1"/>
-    <w:lsdException w:name="List Bullet 3" w:semiHidden="1" w:unhideWhenUsed="1"/>
-    <w:lsdException w:name="List Bullet 4" w:semiHidden="1" w:unhideWhenUsed="1"/>
-    <w:lsdException w:name="List Bullet 5" w:semiHidden="1" w:unhideWhenUsed="1"/>
-    <w:lsdException w:name="List Number 2" w:semiHidden="1" w:unhideWhenUsed="1"/>
-    <w:lsdException w:name="List Number 3" w:semiHidden="1" w:unhideWhenUsed="1"/>
-    <w:lsdException w:name="List Number 4" w:semiHidden="1" w:unhideWhenUsed="1"/>
-    <w:lsdException w:name="List Number 5" w:semiHidden="1" w:unhideWhenUsed="1"/>
-    <w:lsdException w:name="Title" w:uiPriority="10" w:qFormat="1"/>
-    <w:lsdException w:name="Closing" w:semiHidden="1" w:unhideWhenUsed="1"/>
-    <w:lsdException w:name="Signature" w:semiHidden="1" w:unhideWhenUsed="1"/>
-    <w:lsdException w:name="Default Paragraph Font" w:semiHidden="1" w:uiPriority="1" w:unhideWhenUsed="1"/>
-    <w:lsdException w:name="Body Text" w:semiHidden="1" w:unhideWhenUsed="1"/>
-    <w:lsdException w:name="Body Text Indent" w:semiHidden="1" w:unhideWhenUsed="1"/>
-    <w:lsdException w:name="List Continue" w:semiHidden="1" w:unhideWhenUsed="1"/>
-    <w:lsdException w:name="List Continue 2" w:semiHidden="1" w:unhideWhenUsed="1"/>
-    <w:lsdException w:name="List Continue 3" w:semiHidden="1" w:unhideWhenUsed="1"/>
-    <w:lsdException w:name="List Continue 4" w:semiHidden="1" w:unhideWhenUsed="1"/>
-    <w:lsdException w:name="List Continue 5" w:semiHidden="1" w:unhideWhenUsed="1"/>
-    <w:lsdException w:name="Message Header" w:semiHidden="1" w:unhideWhenUsed="1"/>
-    <w:lsdException w:name="Subtitle" w:uiPriority="11" w:qFormat="1"/>
-    <w:lsdException w:name="Salutation" w:semiHidden="1" w:unhideWhenUsed="1"/>
-    <w:lsdException w:name="Date" w:semiHidden="1" w:unhideWhenUsed="1"/>
-    <w:lsdException w:name="Body Text First Indent" w:semiHidden="1" w:unhideWhenUsed="1"/>
-    <w:lsdException w:name="Body Text First Indent 2" w:semiHidden="1" w:unhideWhenUsed="1"/>
-    <w:lsdException w:name="Note Heading" w:semiHidden="1" w:unhideWhenUsed="1"/>
-    <w:lsdException w:name="Body Text 2" w:semiHidden="1" w:unhideWhenUsed="1"/>
-    <w:lsdException w:name="Body Text 3" w:semiHidden="1" w:unhideWhenUsed="1"/>
-    <w:lsdException w:name="Body Text Indent 2" w:semiHidden="1" w:unhideWhenUsed="1"/>
-    <w:lsdException w:name="Body Text Indent 3" w:semiHidden="1" w:unhideWhenUsed="1"/>
-    <w:lsdException w:name="Block Text" w:semiHidden="1" w:unhideWhenUsed="1"/>
-    <w:lsdException w:name="Hyperlink" w:semiHidden="1" w:unhideWhenUsed="1"/>
-    <w:lsdException w:name="FollowedHyperlink" w:semiHidden="1" w:unhideWhenUsed="1"/>
-    <w:lsdException w:name="Strong" w:uiPriority="22" w:qFormat="1"/>
-    <w:lsdException w:name="Emphasis" w:uiPriority="20" w:qFormat="1"/>
-    <w:lsdException w:name="Document Map" w:semiHidden="1" w:unhideWhenUsed="1"/>
-    <w:lsdException w:name="Plain Text" w:semiHidden="1" w:unhideWhenUsed="1"/>
-    <w:lsdException w:name="E-mail Signature" w:semiHidden="1" w:unhideWhenUsed="1"/>
-    <w:lsdException w:name="HTML Top of Form" w:semiHidden="1" w:unhideWhenUsed="1"/>
-    <w:lsdException w:name="HTML Bottom of Form" w:semiHidden="1" w:unhideWhenUsed="1"/>
-    <w:lsdException w:name="Normal (Web)" w:semiHidden="1" w:unhideWhenUsed="1"/>
-    <w:lsdException w:name="HTML Acronym" w:semiHidden="1" w:unhideWhenUsed="1"/>
-    <w:lsdException w:name="HTML Address" w:semiHidden="1" w:unhideWhenUsed="1"/>
-    <w:lsdException w:name="HTML Cite" w:semiHidden="1" w:unhideWhenUsed="1"/>
-    <w:lsdException w:name="HTML Code" w:semiHidden="1" w:unhideWhenUsed="1"/>
-    <w:lsdException w:name="HTML Definition" w:semiHidden="1" w:unhideWhenUsed="1"/>
-    <w:lsdException w:name="HTML Keyboard" w:semiHidden="1" w:unhideWhenUsed="1"/>
-    <w:lsdException w:name="HTML Preformatted" w:semiHidden="1" w:unhideWhenUsed="1"/>
-    <w:lsdException w:name="HTML Sample" w:semiHidden="1" w:unhideWhenUsed="1"/>
-    <w:lsdException w:name="HTML Typewriter" w:semiHidden="1" w:unhideWhenUsed="1"/>
-    <w:lsdException w:name="HTML Variable" w:semiHidden="1" w:unhideWhenUsed="1"/>
-    <w:lsdException w:name="Normal Table" w:semiHidden="1" w:unhideWhenUsed="1"/>
-    <w:lsdException w:name="annotation subject" w:semiHidden="1" w:unhideWhenUsed="1"/>
-    <w:lsdException w:name="No List" w:semiHidden="1" w:unhideWhenUsed="1"/>
-    <w:lsdException w:name="Outline List 1" w:semiHidden="1" w:unhideWhenUsed="1"/>
-    <w:lsdException w:name="Outline List 2" w:semiHidden="1" w:unhideWhenUsed="1"/>
-    <w:lsdException w:name="Outline List 3" w:semiHidden="1" w:unhideWhenUsed="1"/>
-    <w:lsdException w:name="Table Simple 1" w:semiHidden="1" w:unhideWhenUsed="1"/>
-    <w:lsdException w:name="Table Simple 2" w:semiHidden="1" w:unhideWhenUsed="1"/>
-    <w:lsdException w:name="Table Simple 3" w:semiHidden="1" w:unhideWhenUsed="1"/>
-    <w:lsdException w:name="Table Classic 1" w:semiHidden="1" w:unhideWhenUsed="1"/>
-    <w:lsdException w:name="Table Classic 2" w:semiHidden="1" w:unhideWhenUsed="1"/>
-    <w:lsdException w:name="Table Classic 3" w:semiHidden="1" w:unhideWhenUsed="1"/>
-    <w:lsdException w:name="Table Classic 4" w:semiHidden="1" w:unhideWhenUsed="1"/>
-    <w:lsdException w:name="Table Colorful 1" w:semiHidden="1" w:unhideWhenUsed="1"/>
-    <w:lsdException w:name="Table Colorful 2" w:semiHidden="1" w:unhideWhenUsed="1"/>
-    <w:lsdException w:name="Table Colorful 3" w:semiHidden="1" w:unhideWhenUsed="1"/>
-    <w:lsdException w:name="Table Columns 1" w:semiHidden="1" w:unhideWhenUsed="1"/>
-    <w:lsdException w:name="Table Columns 2" w:semiHidden="1" w:unhideWhenUsed="1"/>
-    <w:lsdException w:name="Table Columns 3" w:semiHidden="1" w:unhideWhenUsed="1"/>
-    <w:lsdException w:name="Table Columns 4" w:semiHidden="1" w:unhideWhenUsed="1"/>
-    <w:lsdException w:name="Table Columns 5" w:semiHidden="1" w:unhideWhenUsed="1"/>
-    <w:lsdException w:name="Table Grid 1" w:semiHidden="1" w:unhideWhenUsed="1"/>
-    <w:lsdException w:name="Table Grid 2" w:semiHidden="1" w:unhideWhenUsed="1"/>
-    <w:lsdException w:name="Table Grid 3" w:semiHidden="1" w:unhideWhenUsed="1"/>
-    <w:lsdException w:name="Table Grid 4" w:semiHidden="1" w:unhideWhenUsed="1"/>
-    <w:lsdException w:name="Table Grid 5" w:semiHidden="1" w:unhideWhenUsed="1"/>
-    <w:lsdException w:name="Table Grid 6" w:semiHidden="1" w:unhideWhenUsed="1"/>
-    <w:lsdException w:name="Table Grid 7" w:semiHidden="1" w:unhideWhenUsed="1"/>
-    <w:lsdException w:name="Table Grid 8" w:semiHidden="1" w:unhideWhenUsed="1"/>
-    <w:lsdException w:name="Table List 1" w:semiHidden="1" w:unhideWhenUsed="1"/>
-    <w:lsdException w:name="Table List 2" w:semiHidden="1" w:unhideWhenUsed="1"/>
-    <w:lsdException w:name="Table List 3" w:semiHidden="1" w:unhideWhenUsed="1"/>
-    <w:lsdException w:name="Table List 4" w:semiHidden="1" w:unhideWhenUsed="1"/>
-    <w:lsdException w:name="Table List 5" w:semiHidden="1" w:unhideWhenUsed="1"/>
-    <w:lsdException w:name="Table List 6" w:semiHidden="1" w:unhideWhenUsed="1"/>
-    <w:lsdException w:name="Table List 7" w:semiHidden="1" w:unhideWhenUsed="1"/>
-    <w:lsdException w:name="Table List 8" w:semiHidden="1" w:unhideWhenUsed="1"/>
-    <w:lsdException w:name="Table 3D effects 1" w:semiHidden="1" w:unhideWhenUsed="1"/>
-    <w:lsdException w:name="Table 3D effects 2" w:semiHidden="1" w:unhideWhenUsed="1"/>
-    <w:lsdException w:name="Table 3D effects 3" w:semiHidden="1" w:unhideWhenUsed="1"/>
-    <w:lsdException w:name="Table Contemporary" w:semiHidden="1" w:unhideWhenUsed="1"/>
-    <w:lsdException w:name="Table Elegant" w:semiHidden="1" w:unhideWhenUsed="1"/>
-    <w:lsdException w:name="Table Professional" w:semiHidden="1" w:unhideWhenUsed="1"/>
-    <w:lsdException w:name="Table Subtle 1" w:semiHidden="1" w:unhideWhenUsed="1"/>
-    <w:lsdException w:name="Table Subtle 2" w:semiHidden="1" w:unhideWhenUsed="1"/>
-    <w:lsdException w:name="Table Web 1" w:semiHidden="1" w:unhideWhenUsed="1"/>
-    <w:lsdException w:name="Table Web 2" w:semiHidden="1" w:unhideWhenUsed="1"/>
-    <w:lsdException w:name="Table Web 3" w:semiHidden="1" w:unhideWhenUsed="1"/>
-    <w:lsdException w:name="Balloon Text" w:semiHidden="1" w:unhideWhenUsed="1"/>
-    <w:lsdException w:name="Table Grid" w:uiPriority="39"/>
-    <w:lsdException w:name="Table Theme" w:semiHidden="1" w:unhideWhenUsed="1"/>
-    <w:lsdException w:name="Placeholder Text" w:semiHidden="1"/>
-    <w:lsdException w:name="No Spacing" w:uiPriority="1" w:qFormat="1"/>
-    <w:lsdException w:name="Light Shading" w:uiPriority="60"/>
-    <w:lsdException w:name="Light List" w:uiPriority="61"/>
-    <w:lsdException w:name="Light Grid" w:uiPriority="62"/>
-    <w:lsdException w:name="Medium Shading 1" w:uiPriority="63"/>
-    <w:lsdException w:name="Medium Shading 2" w:uiPriority="64"/>
-    <w:lsdException w:name="Medium List 1" w:uiPriority="65"/>
-    <w:lsdException w:name="Medium List 2" w:uiPriority="66"/>
-    <w:lsdException w:name="Medium Grid 1" w:uiPriority="67"/>
-    <w:lsdException w:name="Medium Grid 2" w:uiPriority="68"/>
-    <w:lsdException w:name="Medium Grid 3" w:uiPriority="69"/>
-    <w:lsdException w:name="Dark List" w:uiPriority="70"/>
-    <w:lsdException w:name="Colorful Shading" w:uiPriority="71"/>
-    <w:lsdException w:name="Colorful List" w:uiPriority="72"/>
-    <w:lsdException w:name="Colorful Grid" w:uiPriority="73"/>
-    <w:lsdException w:name="Light Shading Accent 1" w:uiPriority="60"/>
-    <w:lsdException w:name="Light List Accent 1" w:uiPriority="61"/>
-    <w:lsdException w:name="Light Grid Accent 1" w:uiPriority="62"/>
-    <w:lsdException w:name="Medium Shading 1 Accent 1" w:uiPriority="63"/>
-    <w:lsdException w:name="Medium Shading 2 Accent 1" w:uiPriority="64"/>
-    <w:lsdException w:name="Medium List 1 Accent 1" w:uiPriority="65"/>
-    <w:lsdException w:name="Revision" w:semiHidden="1"/>
-    <w:lsdException w:name="List Paragraph" w:uiPriority="34" w:qFormat="1"/>
-    <w:lsdException w:name="Quote" w:uiPriority="29" w:qFormat="1"/>
-    <w:lsdException w:name="Intense Quote" w:uiPriority="30" w:qFormat="1"/>
-    <w:lsdException w:name="Medium List 2 Accent 1" w:uiPriority="66"/>
-    <w:lsdException w:name="Medium Grid 1 Accent 1" w:uiPriority="67"/>
-    <w:lsdException w:name="Medium Grid 2 Accent 1" w:uiPriority="68"/>
-    <w:lsdException w:name="Medium Grid 3 Accent 1" w:uiPriority="69"/>
-    <w:lsdException w:name="Dark List Accent 1" w:uiPriority="70"/>
-    <w:lsdException w:name="Colorful Shading Accent 1" w:uiPriority="71"/>
-    <w:lsdException w:name="Colorful List Accent 1" w:uiPriority="72"/>
-    <w:lsdException w:name="Colorful Grid Accent 1" w:uiPriority="73"/>
-    <w:lsdException w:name="Light Shading Accent 2" w:uiPriority="60"/>
-    <w:lsdException w:name="Light List Accent 2" w:uiPriority="61"/>
-    <w:lsdException w:name="Light Grid Accent 2" w:uiPriority="62"/>
-    <w:lsdException w:name="Medium Shading 1 Accent 2" w:uiPriority="63"/>
-    <w:lsdException w:name="Medium Shading 2 Accent 2" w:uiPriority="64"/>
-    <w:lsdException w:name="Medium List 1 Accent 2" w:uiPriority="65"/>
-    <w:lsdException w:name="Medium List 2 Accent 2" w:uiPriority="66"/>
-    <w:lsdException w:name="Medium Grid 1 Accent 2" w:uiPriority="67"/>
-    <w:lsdException w:name="Medium Grid 2 Accent 2" w:uiPriority="68"/>
-    <w:lsdException w:name="Medium Grid 3 Accent 2" w:uiPriority="69"/>
-    <w:lsdException w:name="Dark List Accent 2" w:uiPriority="70"/>
-    <w:lsdException w:name="Colorful Shading Accent 2" w:uiPriority="71"/>
-    <w:lsdException w:name="Colorful List Accent 2" w:uiPriority="72"/>
-    <w:lsdException w:name="Colorful Grid Accent 2" w:uiPriority="73"/>
-    <w:lsdException w:name="Light Shading Accent 3" w:uiPriority="60"/>
-    <w:lsdException w:name="Light List Accent 3" w:uiPriority="61"/>
-    <w:lsdException w:name="Light Grid Accent 3" w:uiPriority="62"/>
-    <w:lsdException w:name="Medium Shading 1 Accent 3" w:uiPriority="63"/>
-    <w:lsdException w:name="Medium Shading 2 Accent 3" w:uiPriority="64"/>
-    <w:lsdException w:name="Medium List 1 Accent 3" w:uiPriority="65"/>
-    <w:lsdException w:name="Medium List 2 Accent 3" w:uiPriority="66"/>
-    <w:lsdException w:name="Medium Grid 1 Accent 3" w:uiPriority="67"/>
-    <w:lsdException w:name="Medium Grid 2 Accent 3" w:uiPriority="68"/>
-    <w:lsdException w:name="Medium Grid 3 Accent 3" w:uiPriority="69"/>
-    <w:lsdException w:name="Dark List Accent 3" w:uiPriority="70"/>
-    <w:lsdException w:name="Colorful Shading Accent 3" w:uiPriority="71"/>
-    <w:lsdException w:name="Colorful List Accent 3" w:uiPriority="72"/>
-    <w:lsdException w:name="Colorful Grid Accent 3" w:uiPriority="73"/>
-    <w:lsdException w:name="Light Shading Accent 4" w:uiPriority="60"/>
-    <w:lsdException w:name="Light List Accent 4" w:uiPriority="61"/>
-    <w:lsdException w:name="Light Grid Accent 4" w:uiPriority="62"/>
-    <w:lsdException w:name="Medium Shading 1 Accent 4" w:uiPriority="63"/>
-    <w:lsdException w:name="Medium Shading 2 Accent 4" w:uiPriority="64"/>
-    <w:lsdException w:name="Medium List 1 Accent 4" w:uiPriority="65"/>
-    <w:lsdException w:name="Medium List 2 Accent 4" w:uiPriority="66"/>
-    <w:lsdException w:name="Medium Grid 1 Accent 4" w:uiPriority="67"/>
-    <w:lsdException w:name="Medium Grid 2 Accent 4" w:uiPriority="68"/>
-    <w:lsdException w:name="Medium Grid 3 Accent 4" w:uiPriority="69"/>
-    <w:lsdException w:name="Dark List Accent 4" w:uiPriority="70"/>
-    <w:lsdException w:name="Colorful Shading Accent 4" w:uiPriority="71"/>
-    <w:lsdException w:name="Colorful List Accent 4" w:uiPriority="72"/>
-    <w:lsdException w:name="Colorful Grid Accent 4" w:uiPriority="73"/>
-    <w:lsdException w:name="Light Shading Accent 5" w:uiPriority="60"/>
-    <w:lsdException w:name="Light List Accent 5" w:uiPriority="61"/>
-    <w:lsdException w:name="Light Grid Accent 5" w:uiPriority="62"/>
-    <w:lsdException w:name="Medium Shading 1 Accent 5" w:uiPriority="63"/>
-    <w:lsdException w:name="Medium Shading 2 Accent 5" w:uiPriority="64"/>
-    <w:lsdException w:name="Medium List 1 Accent 5" w:uiPriority="65"/>
-    <w:lsdException w:name="Medium List 2 Accent 5" w:uiPriority="66"/>
-    <w:lsdException w:name="Medium Grid 1 Accent 5" w:uiPriority="67"/>
-    <w:lsdException w:name="Medium Grid 2 Accent 5" w:uiPriority="68"/>
-    <w:lsdException w:name="Medium Grid 3 Accent 5" w:uiPriority="69"/>
-    <w:lsdException w:name="Dark List Accent 5" w:uiPriority="70"/>
-    <w:lsdException w:name="Colorful Shading Accent 5" w:uiPriority="71"/>
-    <w:lsdException w:name="Colorful List Accent 5" w:uiPriority="72"/>
-    <w:lsdException w:name="Colorful Grid Accent 5" w:uiPriority="73"/>
-    <w:lsdException w:name="Light Shading Accent 6" w:uiPriority="60"/>
-    <w:lsdException w:name="Light List Accent 6" w:uiPriority="61"/>
-    <w:lsdException w:name="Light Grid Accent 6" w:uiPriority="62"/>
-    <w:lsdException w:name="Medium Shading 1 Accent 6" w:uiPriority="63"/>
-    <w:lsdException w:name="Medium Shading 2 Accent 6" w:uiPriority="64"/>
-    <w:lsdException w:name="Medium List 1 Accent 6" w:uiPriority="65"/>
-    <w:lsdException w:name="Medium List 2 Accent 6" w:uiPriority="66"/>
-    <w:lsdException w:name="Medium Grid 1 Accent 6" w:uiPriority="67"/>
-    <w:lsdException w:name="Medium Grid 2 Accent 6" w:uiPriority="68"/>
-    <w:lsdException w:name="Medium Grid 3 Accent 6" w:uiPriority="69"/>
-    <w:lsdException w:name="Dark List Accent 6" w:uiPriority="70"/>
-    <w:lsdException w:name="Colorful Shading Accent 6" w:uiPriority="71"/>
-    <w:lsdException w:name="Colorful List Accent 6" w:uiPriority="72"/>
-    <w:lsdException w:name="Colorful Grid Accent 6" w:uiPriority="73"/>
-    <w:lsdException w:name="Subtle Emphasis" w:uiPriority="19" w:qFormat="1"/>
-    <w:lsdException w:name="Intense Emphasis" w:uiPriority="21" w:qFormat="1"/>
-    <w:lsdException w:name="Subtle Reference" w:uiPriority="31" w:qFormat="1"/>
-    <w:lsdException w:name="Intense Reference" w:uiPriority="32" w:qFormat="1"/>
-    <w:lsdException w:name="Book Title" w:uiPriority="33" w:qFormat="1"/>
-    <w:lsdException w:name="Bibliography" w:semiHidden="1" w:uiPriority="37" w:unhideWhenUsed="1"/>
-    <w:lsdException w:name="TOC Heading" w:semiHidden="1" w:uiPriority="39" w:unhideWhenUsed="1" w:qFormat="1"/>
-    <w:lsdException w:name="Plain Table 1" w:uiPriority="41"/>
-    <w:lsdException w:name="Plain Table 2" w:uiPriority="42"/>
-    <w:lsdException w:name="Plain Table 3" w:uiPriority="43"/>
-    <w:lsdException w:name="Plain Table 4" w:uiPriority="44"/>
-    <w:lsdException w:name="Plain Table 5" w:uiPriority="45"/>
-    <w:lsdException w:name="Grid Table Light" w:uiPriority="40"/>
-    <w:lsdException w:name="Grid Table 1 Light" w:uiPriority="46"/>
-    <w:lsdException w:name="Grid Table 2" w:uiPriority="47"/>
-    <w:lsdException w:name="Grid Table 3" w:uiPriority="48"/>
-    <w:lsdException w:name="Grid Table 4" w:uiPriority="49"/>
-    <w:lsdException w:name="Grid Table 5 Dark" w:uiPriority="50"/>
-    <w:lsdException w:name="Grid Table 6 Colorful" w:uiPriority="51"/>
-    <w:lsdException w:name="Grid Table 7 Colorful" w:uiPriority="52"/>
-    <w:lsdException w:name="Grid Table 1 Light Accent 1" w:uiPriority="46"/>
-    <w:lsdException w:name="Grid Table 2 Accent 1" w:uiPriority="47"/>
-    <w:lsdException w:name="Grid Table 3 Accent 1" w:uiPriority="48"/>
-    <w:lsdException w:name="Grid Table 4 Accent 1" w:uiPriority="49"/>
-    <w:lsdException w:name="Grid Table 5 Dark Accent 1" w:uiPriority="50"/>
-    <w:lsdException w:name="Grid Table 6 Colorful Accent 1" w:uiPriority="51"/>
-    <w:lsdException w:name="Grid Table 7 Colorful Accent 1" w:uiPriority="52"/>
-    <w:lsdException w:name="Grid Table 1 Light Accent 2" w:uiPriority="46"/>
-    <w:lsdException w:name="Grid Table 2 Accent 2" w:uiPriority="47"/>
-    <w:lsdException w:name="Grid Table 3 Accent 2" w:uiPriority="48"/>
-    <w:lsdException w:name="Grid Table 4 Accent 2" w:uiPriority="49"/>
-    <w:lsdException w:name="Grid Table 5 Dark Accent 2" w:uiPriority="50"/>
-    <w:lsdException w:name="Grid Table 6 Colorful Accent 2" w:uiPriority="51"/>
-    <w:lsdException w:name="Grid Table 7 Colorful Accent 2" w:uiPriority="52"/>
-    <w:lsdException w:name="Grid Table 1 Light Accent 3" w:uiPriority="46"/>
-    <w:lsdException w:name="Grid Table 2 Accent 3" w:uiPriority="47"/>
-    <w:lsdException w:name="Grid Table 3 Accent 3" w:uiPriority="48"/>
-    <w:lsdException w:name="Grid Table 4 Accent 3" w:uiPriority="49"/>
-    <w:lsdException w:name="Grid Table 5 Dark Accent 3" w:uiPriority="50"/>
-    <w:lsdException w:name="Grid Table 6 Colorful Accent 3" w:uiPriority="51"/>
-    <w:lsdException w:name="Grid Table 7 Colorful Accent 3" w:uiPriority="52"/>
-    <w:lsdException w:name="Grid Table 1 Light Accent 4" w:uiPriority="46"/>
-    <w:lsdException w:name="Grid Table 2 Accent 4" w:uiPriority="47"/>
-    <w:lsdException w:name="Grid Table 3 Accent 4" w:uiPriority="48"/>
-    <w:lsdException w:name="Grid Table 4 Accent 4" w:uiPriority="49"/>
-    <w:lsdException w:name="Grid Table 5 Dark Accent 4" w:uiPriority="50"/>
-    <w:lsdException w:name="Grid Table 6 Colorful Accent 4" w:uiPriority="51"/>
-    <w:lsdException w:name="Grid Table 7 Colorful Accent 4" w:uiPriority="52"/>
-    <w:lsdException w:name="Grid Table 1 Light Accent 5" w:uiPriority="46"/>
-    <w:lsdException w:name="Grid Table 2 Accent 5" w:uiPriority="47"/>
-    <w:lsdException w:name="Grid Table 3 Accent 5" w:uiPriority="48"/>
-    <w:lsdException w:name="Grid Table 4 Accent 5" w:uiPriority="49"/>
-    <w:lsdException w:name="Grid Table 5 Dark Accent 5" w:uiPriority="50"/>
-    <w:lsdException w:name="Grid Table 6 Colorful Accent 5" w:uiPriority="51"/>
-    <w:lsdException w:name="Grid Table 7 Colorful Accent 5" w:uiPriority="52"/>
-    <w:lsdException w:name="Grid Table 1 Light Accent 6" w:uiPriority="46"/>
-    <w:lsdException w:name="Grid Table 2 Accent 6" w:uiPriority="47"/>
-    <w:lsdException w:name="Grid Table 3 Accent 6" w:uiPriority="48"/>
-    <w:lsdException w:name="Grid Table 4 Accent 6" w:uiPriority="49"/>
-    <w:lsdException w:name="Grid Table 5 Dark Accent 6" w:uiPriority="50"/>
-    <w:lsdException w:name="Grid Table 6 Colorful Accent 6" w:uiPriority="51"/>
-    <w:lsdException w:name="Grid Table 7 Colorful Accent 6" w:uiPriority="52"/>
-    <w:lsdException w:name="List Table 1 Light" w:uiPriority="46"/>
-    <w:lsdException w:name="List Table 2" w:uiPriority="47"/>
-    <w:lsdException w:name="List Table 3" w:uiPriority="48"/>
-    <w:lsdException w:name="List Table 4" w:uiPriority="49"/>
-    <w:lsdException w:name="List Table 5 Dark" w:uiPriority="50"/>
-    <w:lsdException w:name="List Table 6 Colorful" w:uiPriority="51"/>
-    <w:lsdException w:name="List Table 7 Colorful" w:uiPriority="52"/>
-    <w:lsdException w:name="List Table 1 Light Accent 1" w:uiPriority="46"/>
-    <w:lsdException w:name="List Table 2 Accent 1" w:uiPriority="47"/>
-    <w:lsdException w:name="List Table 3 Accent 1" w:uiPriority="48"/>
-    <w:lsdException w:name="List Table 4 Accent 1" w:uiPriority="49"/>
-    <w:lsdException w:name="List Table 5 Dark Accent 1" w:uiPriority="50"/>
-    <w:lsdException w:name="List Table 6 Colorful Accent 1" w:uiPriority="51"/>
-    <w:lsdException w:name="List Table 7 Colorful Accent 1" w:uiPriority="52"/>
-    <w:lsdException w:name="List Table 1 Light Accent 2" w:uiPriority="46"/>
-    <w:lsdException w:name="List Table 2 Accent 2" w:uiPriority="47"/>
-    <w:lsdException w:name="List Table 3 Accent 2" w:uiPriority="48"/>
-    <w:lsdException w:name="List Table 4 Accent 2" w:uiPriority="49"/>
-    <w:lsdException w:name="List Table 5 Dark Accent 2" w:uiPriority="50"/>
-    <w:lsdException w:name="List Table 6 Colorful Accent 2" w:uiPriority="51"/>
-    <w:lsdException w:name="List Table 7 Colorful Accent 2" w:uiPriority="52"/>
-    <w:lsdException w:name="List Table 1 Light Accent 3" w:uiPriority="46"/>
-    <w:lsdException w:name="List Table 2 Accent 3" w:uiPriority="47"/>
-    <w:lsdException w:name="List Table 3 Accent 3" w:uiPriority="48"/>
-    <w:lsdException w:name="List Table 4 Accent 3" w:uiPriority="49"/>
-    <w:lsdException w:name="List Table 5 Dark Accent 3" w:uiPriority="50"/>
-    <w:lsdException w:name="List Table 6 Colorful Accent 3" w:uiPriority="51"/>
-    <w:lsdException w:name="List Table 7 Colorful Accent 3" w:uiPriority="52"/>
-    <w:lsdException w:name="List Table 1 Light Accent 4" w:uiPriority="46"/>
-    <w:lsdException w:name="List Table 2 Accent 4" w:uiPriority="47"/>
-    <w:lsdException w:name="List Table 3 Accent 4" w:uiPriority="48"/>
-    <w:lsdException w:name="List Table 4 Accent 4" w:uiPriority="49"/>
-    <w:lsdException w:name="List Table 5 Dark Accent 4" w:uiPriority="50"/>
-    <w:lsdException w:name="List Table 6 Colorful Accent 4" w:uiPriority="51"/>
-    <w:lsdException w:name="List Table 7 Colorful Accent 4" w:uiPriority="52"/>
-    <w:lsdException w:name="List Table 1 Light Accent 5" w:uiPriority="46"/>
-    <w:lsdException w:name="List Table 2 Accent 5" w:uiPriority="47"/>
-    <w:lsdException w:name="List Table 3 Accent 5" w:uiPriority="48"/>
-    <w:lsdException w:name="List Table 4 Accent 5" w:uiPriority="49"/>
-    <w:lsdException w:name="List Table 5 Dark Accent 5" w:uiPriority="50"/>
-    <w:lsdException w:name="List Table 6 Colorful Accent 5" w:uiPriority="51"/>
-    <w:lsdException w:name="List Table 7 Colorful Accent 5" w:uiPriority="52"/>
-    <w:lsdException w:name="List Table 1 Light Accent 6" w:uiPriority="46"/>
-    <w:lsdException w:name="List Table 2 Accent 6" w:uiPriority="47"/>
-    <w:lsdException w:name="List Table 3 Accent 6" w:uiPriority="48"/>
-    <w:lsdException w:name="List Table 4 Accent 6" w:uiPriority="49"/>
-    <w:lsdException w:name="List Table 5 Dark Accent 6" w:uiPriority="50"/>
-    <w:lsdException w:name="List Table 6 Colorful Accent 6" w:uiPriority="51"/>
-    <w:lsdException w:name="List Table 7 Colorful Accent 6" w:uiPriority="52"/>
+  <w:latentStyles w:defLockedState="0" w:defUIPriority="99" w:defSemiHidden="1" w:defUnhideWhenUsed="1" w:defQFormat="0" w:count="267">
+    <w:lsdException w:name="Normal" w:semiHidden="0" w:uiPriority="0" w:unhideWhenUsed="0" w:qFormat="1"/>
+    <w:lsdException w:name="heading 1" w:semiHidden="0" w:uiPriority="9" w:unhideWhenUsed="0" w:qFormat="1"/>
+    <w:lsdException w:name="heading 2" w:uiPriority="9" w:qFormat="1"/>
+    <w:lsdException w:name="heading 3" w:uiPriority="9" w:qFormat="1"/>
+    <w:lsdException w:name="heading 4" w:uiPriority="9" w:qFormat="1"/>
+    <w:lsdException w:name="heading 5" w:uiPriority="9" w:qFormat="1"/>
+    <w:lsdException w:name="heading 6" w:uiPriority="9" w:qFormat="1"/>
+    <w:lsdException w:name="heading 7" w:uiPriority="9" w:qFormat="1"/>
+    <w:lsdException w:name="heading 8" w:uiPriority="9" w:qFormat="1"/>
+    <w:lsdException w:name="heading 9" w:uiPriority="9" w:qFormat="1"/>
+    <w:lsdException w:name="toc 1" w:uiPriority="39"/>
+    <w:lsdException w:name="toc 2" w:uiPriority="39"/>
+    <w:lsdException w:name="toc 3" w:uiPriority="39"/>
+    <w:lsdException w:name="toc 4" w:uiPriority="39"/>
+    <w:lsdException w:name="toc 5" w:uiPriority="39"/>
+    <w:lsdException w:name="toc 6" w:uiPriority="39"/>
+    <w:lsdException w:name="toc 7" w:uiPriority="39"/>
+    <w:lsdException w:name="toc 8" w:uiPriority="39"/>
+    <w:lsdException w:name="toc 9" w:uiPriority="39"/>
+    <w:lsdException w:name="caption" w:uiPriority="35" w:qFormat="1"/>
+    <w:lsdException w:name="Title" w:semiHidden="0" w:uiPriority="10" w:unhideWhenUsed="0" w:qFormat="1"/>
+    <w:lsdException w:name="Default Paragraph Font" w:uiPriority="1"/>
+    <w:lsdException w:name="Subtitle" w:semiHidden="0" w:uiPriority="11" w:unhideWhenUsed="0" w:qFormat="1"/>
+    <w:lsdException w:name="Strong" w:semiHidden="0" w:uiPriority="22" w:unhideWhenUsed="0" w:qFormat="1"/>
+    <w:lsdException w:name="Emphasis" w:semiHidden="0" w:uiPriority="20" w:unhideWhenUsed="0" w:qFormat="1"/>
+    <w:lsdException w:name="Table Grid" w:semiHidden="0" w:uiPriority="39" w:unhideWhenUsed="0"/>
+    <w:lsdException w:name="Placeholder Text" w:unhideWhenUsed="0"/>
+    <w:lsdException w:name="No Spacing" w:semiHidden="0" w:uiPriority="1" w:unhideWhenUsed="0" w:qFormat="1"/>
+    <w:lsdException w:name="Light Shading" w:semiHidden="0" w:uiPriority="60" w:unhideWhenUsed="0"/>
+    <w:lsdException w:name="Light List" w:semiHidden="0" w:uiPriority="61" w:unhideWhenUsed="0"/>
+    <w:lsdException w:name="Light Grid" w:semiHidden="0" w:uiPriority="62" w:unhideWhenUsed="0"/>
+    <w:lsdException w:name="Medium Shading 1" w:semiHidden="0" w:uiPriority="63" w:unhideWhenUsed="0"/>
+    <w:lsdException w:name="Medium Shading 2" w:semiHidden="0" w:uiPriority="64" w:unhideWhenUsed="0"/>
+    <w:lsdException w:name="Medium List 1" w:semiHidden="0" w:uiPriority="65" w:unhideWhenUsed="0"/>
+    <w:lsdException w:name="Medium List 2" w:semiHidden="0" w:uiPriority="66" w:unhideWhenUsed="0"/>
+    <w:lsdException w:name="Medium Grid 1" w:semiHidden="0" w:uiPriority="67" w:unhideWhenUsed="0"/>
+    <w:lsdException w:name="Medium Grid 2" w:semiHidden="0" w:uiPriority="68" w:unhideWhenUsed="0"/>
+    <w:lsdException w:name="Medium Grid 3" w:semiHidden="0" w:uiPriority="69" w:unhideWhenUsed="0"/>
+    <w:lsdException w:name="Dark List" w:semiHidden="0" w:uiPriority="70" w:unhideWhenUsed="0"/>
+    <w:lsdException w:name="Colorful Shading" w:semiHidden="0" w:uiPriority="71" w:unhideWhenUsed="0"/>
+    <w:lsdException w:name="Colorful List" w:semiHidden="0" w:uiPriority="72" w:unhideWhenUsed="0"/>
+    <w:lsdException w:name="Colorful Grid" w:semiHidden="0" w:uiPriority="73" w:unhideWhenUsed="0"/>
+    <w:lsdException w:name="Light Shading Accent 1" w:semiHidden="0" w:uiPriority="60" w:unhideWhenUsed="0"/>
+    <w:lsdException w:name="Light List Accent 1" w:semiHidden="0" w:uiPriority="61" w:unhideWhenUsed="0"/>
+    <w:lsdException w:name="Light Grid Accent 1" w:semiHidden="0" w:uiPriority="62" w:unhideWhenUsed="0"/>
+    <w:lsdException w:name="Medium Shading 1 Accent 1" w:semiHidden="0" w:uiPriority="63" w:unhideWhenUsed="0"/>
+    <w:lsdException w:name="Medium Shading 2 Accent 1" w:semiHidden="0" w:uiPriority="64" w:unhideWhenUsed="0"/>
+    <w:lsdException w:name="Medium List 1 Accent 1" w:semiHidden="0" w:uiPriority="65" w:unhideWhenUsed="0"/>
+    <w:lsdException w:name="Revision" w:unhideWhenUsed="0"/>
+    <w:lsdException w:name="List Paragraph" w:semiHidden="0" w:uiPriority="34" w:unhideWhenUsed="0" w:qFormat="1"/>
+    <w:lsdException w:name="Quote" w:semiHidden="0" w:uiPriority="29" w:unhideWhenUsed="0" w:qFormat="1"/>
+    <w:lsdException w:name="Intense Quote" w:semiHidden="0" w:uiPriority="30" w:unhideWhenUsed="0" w:qFormat="1"/>
+    <w:lsdException w:name="Medium List 2 Accent 1" w:semiHidden="0" w:uiPriority="66" w:unhideWhenUsed="0"/>
+    <w:lsdException w:name="Medium Grid 1 Accent 1" w:semiHidden="0" w:uiPriority="67" w:unhideWhenUsed="0"/>
+    <w:lsdException w:name="Medium Grid 2 Accent 1" w:semiHidden="0" w:uiPriority="68" w:unhideWhenUsed="0"/>
+    <w:lsdException w:name="Medium Grid 3 Accent 1" w:semiHidden="0" w:uiPriority="69" w:unhideWhenUsed="0"/>
+    <w:lsdException w:name="Dark List Accent 1" w:semiHidden="0" w:uiPriority="70" w:unhideWhenUsed="0"/>
+    <w:lsdException w:name="Colorful Shading Accent 1" w:semiHidden="0" w:uiPriority="71" w:unhideWhenUsed="0"/>
+    <w:lsdException w:name="Colorful List Accent 1" w:semiHidden="0" w:uiPriority="72" w:unhideWhenUsed="0"/>
+    <w:lsdException w:name="Colorful Grid Accent 1" w:semiHidden="0" w:uiPriority="73" w:unhideWhenUsed="0"/>
+    <w:lsdException w:name="Light Shading Accent 2" w:semiHidden="0" w:uiPriority="60" w:unhideWhenUsed="0"/>
+    <w:lsdException w:name="Light List Accent 2" w:semiHidden="0" w:uiPriority="61" w:unhideWhenUsed="0"/>
+    <w:lsdException w:name="Light Grid Accent 2" w:semiHidden="0" w:uiPriority="62" w:unhideWhenUsed="0"/>
+    <w:lsdException w:name="Medium Shading 1 Accent 2" w:semiHidden="0" w:uiPriority="63" w:unhideWhenUsed="0"/>
+    <w:lsdException w:name="Medium Shading 2 Accent 2" w:semiHidden="0" w:uiPriority="64" w:unhideWhenUsed="0"/>
+    <w:lsdException w:name="Medium List 1 Accent 2" w:semiHidden="0" w:uiPriority="65" w:unhideWhenUsed="0"/>
+    <w:lsdException w:name="Medium List 2 Accent 2" w:semiHidden="0" w:uiPriority="66" w:unhideWhenUsed="0"/>
+    <w:lsdException w:name="Medium Grid 1 Accent 2" w:semiHidden="0" w:uiPriority="67" w:unhideWhenUsed="0"/>
+    <w:lsdException w:name="Medium Grid 2 Accent 2" w:semiHidden="0" w:uiPriority="68" w:unhideWhenUsed="0"/>
+    <w:lsdException w:name="Medium Grid 3 Accent 2" w:semiHidden="0" w:uiPriority="69" w:unhideWhenUsed="0"/>
+    <w:lsdException w:name="Dark List Accent 2" w:semiHidden="0" w:uiPriority="70" w:unhideWhenUsed="0"/>
+    <w:lsdException w:name="Colorful Shading Accent 2" w:semiHidden="0" w:uiPriority="71" w:unhideWhenUsed="0"/>
+    <w:lsdException w:name="Colorful List Accent 2" w:semiHidden="0" w:uiPriority="72" w:unhideWhenUsed="0"/>
+    <w:lsdException w:name="Colorful Grid Accent 2" w:semiHidden="0" w:uiPriority="73" w:unhideWhenUsed="0"/>
+    <w:lsdException w:name="Light Shading Accent 3" w:semiHidden="0" w:uiPriority="60" w:unhideWhenUsed="0"/>
+    <w:lsdException w:name="Light List Accent 3" w:semiHidden="0" w:uiPriority="61" w:unhideWhenUsed="0"/>
+    <w:lsdException w:name="Light Grid Accent 3" w:semiHidden="0" w:uiPriority="62" w:unhideWhenUsed="0"/>
+    <w:lsdException w:name="Medium Shading 1 Accent 3" w:semiHidden="0" w:uiPriority="63" w:unhideWhenUsed="0"/>
+    <w:lsdException w:name="Medium Shading 2 Accent 3" w:semiHidden="0" w:uiPriority="64" w:unhideWhenUsed="0"/>
+    <w:lsdException w:name="Medium List 1 Accent 3" w:semiHidden="0" w:uiPriority="65" w:unhideWhenUsed="0"/>
+    <w:lsdException w:name="Medium List 2 Accent 3" w:semiHidden="0" w:uiPriority="66" w:unhideWhenUsed="0"/>
+    <w:lsdException w:name="Medium Grid 1 Accent 3" w:semiHidden="0" w:uiPriority="67" w:unhideWhenUsed="0"/>
+    <w:lsdException w:name="Medium Grid 2 Accent 3" w:semiHidden="0" w:uiPriority="68" w:unhideWhenUsed="0"/>
+    <w:lsdException w:name="Medium Grid 3 Accent 3" w:semiHidden="0" w:uiPriority="69" w:unhideWhenUsed="0"/>
+    <w:lsdException w:name="Dark List Accent 3" w:semiHidden="0" w:uiPriority="70" w:unhideWhenUsed="0"/>
+    <w:lsdException w:name="Colorful Shading Accent 3" w:semiHidden="0" w:uiPriority="71" w:unhideWhenUsed="0"/>
+    <w:lsdException w:name="Colorful List Accent 3" w:semiHidden="0" w:uiPriority="72" w:unhideWhenUsed="0"/>
+    <w:lsdException w:name="Colorful Grid Accent 3" w:semiHidden="0" w:uiPriority="73" w:unhideWhenUsed="0"/>
+    <w:lsdException w:name="Light Shading Accent 4" w:semiHidden="0" w:uiPriority="60" w:unhideWhenUsed="0"/>
+    <w:lsdException w:name="Light List Accent 4" w:semiHidden="0" w:uiPriority="61" w:unhideWhenUsed="0"/>
+    <w:lsdException w:name="Light Grid Accent 4" w:semiHidden="0" w:uiPriority="62" w:unhideWhenUsed="0"/>
+    <w:lsdException w:name="Medium Shading 1 Accent 4" w:semiHidden="0" w:uiPriority="63" w:unhideWhenUsed="0"/>
+    <w:lsdException w:name="Medium Shading 2 Accent 4" w:semiHidden="0" w:uiPriority="64" w:unhideWhenUsed="0"/>
+    <w:lsdException w:name="Medium List 1 Accent 4" w:semiHidden="0" w:uiPriority="65" w:unhideWhenUsed="0"/>
+    <w:lsdException w:name="Medium List 2 Accent 4" w:semiHidden="0" w:uiPriority="66" w:unhideWhenUsed="0"/>
+    <w:lsdException w:name="Medium Grid 1 Accent 4" w:semiHidden="0" w:uiPriority="67" w:unhideWhenUsed="0"/>
+    <w:lsdException w:name="Medium Grid 2 Accent 4" w:semiHidden="0" w:uiPriority="68" w:unhideWhenUsed="0"/>
+    <w:lsdException w:name="Medium Grid 3 Accent 4" w:semiHidden="0" w:uiPriority="69" w:unhideWhenUsed="0"/>
+    <w:lsdException w:name="Dark List Accent 4" w:semiHidden="0" w:uiPriority="70" w:unhideWhenUsed="0"/>
+    <w:lsdException w:name="Colorful Shading Accent 4" w:semiHidden="0" w:uiPriority="71" w:unhideWhenUsed="0"/>
+    <w:lsdException w:name="Colorful List Accent 4" w:semiHidden="0" w:uiPriority="72" w:unhideWhenUsed="0"/>
+    <w:lsdException w:name="Colorful Grid Accent 4" w:semiHidden="0" w:uiPriority="73" w:unhideWhenUsed="0"/>
+    <w:lsdException w:name="Light Shading Accent 5" w:semiHidden="0" w:uiPriority="60" w:unhideWhenUsed="0"/>
+    <w:lsdException w:name="Light List Accent 5" w:semiHidden="0" w:uiPriority="61" w:unhideWhenUsed="0"/>
+    <w:lsdException w:name="Light Grid Accent 5" w:semiHidden="0" w:uiPriority="62" w:unhideWhenUsed="0"/>
+    <w:lsdException w:name="Medium Shading 1 Accent 5" w:semiHidden="0" w:uiPriority="63" w:unhideWhenUsed="0"/>
+    <w:lsdException w:name="Medium Shading 2 Accent 5" w:semiHidden="0" w:uiPriority="64" w:unhideWhenUsed="0"/>
+    <w:lsdException w:name="Medium List 1 Accent 5" w:semiHidden="0" w:uiPriority="65" w:unhideWhenUsed="0"/>
+    <w:lsdException w:name="Medium List 2 Accent 5" w:semiHidden="0" w:uiPriority="66" w:unhideWhenUsed="0"/>
+    <w:lsdException w:name="Medium Grid 1 Accent 5" w:semiHidden="0" w:uiPriority="67" w:unhideWhenUsed="0"/>
+    <w:lsdException w:name="Medium Grid 2 Accent 5" w:semiHidden="0" w:uiPriority="68" w:unhideWhenUsed="0"/>
+    <w:lsdException w:name="Medium Grid 3 Accent 5" w:semiHidden="0" w:uiPriority="69" w:unhideWhenUsed="0"/>
+    <w:lsdException w:name="Dark List Accent 5" w:semiHidden="0" w:uiPriority="70" w:unhideWhenUsed="0"/>
+    <w:lsdException w:name="Colorful Shading Accent 5" w:semiHidden="0" w:uiPriority="71" w:unhideWhenUsed="0"/>
+    <w:lsdException w:name="Colorful List Accent 5" w:semiHidden="0" w:uiPriority="72" w:unhideWhenUsed="0"/>
+    <w:lsdException w:name="Colorful Grid Accent 5" w:semiHidden="0" w:uiPriority="73" w:unhideWhenUsed="0"/>
+    <w:lsdException w:name="Light Shading Accent 6" w:semiHidden="0" w:uiPriority="60" w:unhideWhenUsed="0"/>
+    <w:lsdException w:name="Light List Accent 6" w:semiHidden="0" w:uiPriority="61" w:unhideWhenUsed="0"/>
+    <w:lsdException w:name="Light Grid Accent 6" w:semiHidden="0" w:uiPriority="62" w:unhideWhenUsed="0"/>
+    <w:lsdException w:name="Medium Shading 1 Accent 6" w:semiHidden="0" w:uiPriority="63" w:unhideWhenUsed="0"/>
+    <w:lsdException w:name="Medium Shading 2 Accent 6" w:semiHidden="0" w:uiPriority="64" w:unhideWhenUsed="0"/>
+    <w:lsdException w:name="Medium List 1 Accent 6" w:semiHidden="0" w:uiPriority="65" w:unhideWhenUsed="0"/>
+    <w:lsdException w:name="Medium List 2 Accent 6" w:semiHidden="0" w:uiPriority="66" w:unhideWhenUsed="0"/>
+    <w:lsdException w:name="Medium Grid 1 Accent 6" w:semiHidden="0" w:uiPriority="67" w:unhideWhenUsed="0"/>
+    <w:lsdException w:name="Medium Grid 2 Accent 6" w:semiHidden="0" w:uiPriority="68" w:unhideWhenUsed="0"/>
+    <w:lsdException w:name="Medium Grid 3 Accent 6" w:semiHidden="0" w:uiPriority="69" w:unhideWhenUsed="0"/>
+    <w:lsdException w:name="Dark List Accent 6" w:semiHidden="0" w:uiPriority="70" w:unhideWhenUsed="0"/>
+    <w:lsdException w:name="Colorful Shading Accent 6" w:semiHidden="0" w:uiPriority="71" w:unhideWhenUsed="0"/>
+    <w:lsdException w:name="Colorful List Accent 6" w:semiHidden="0" w:uiPriority="72" w:unhideWhenUsed="0"/>
+    <w:lsdException w:name="Colorful Grid Accent 6" w:semiHidden="0" w:uiPriority="73" w:unhideWhenUsed="0"/>
+    <w:lsdException w:name="Subtle Emphasis" w:semiHidden="0" w:uiPriority="19" w:unhideWhenUsed="0" w:qFormat="1"/>
+    <w:lsdException w:name="Intense Emphasis" w:semiHidden="0" w:uiPriority="21" w:unhideWhenUsed="0" w:qFormat="1"/>
+    <w:lsdException w:name="Subtle Reference" w:semiHidden="0" w:uiPriority="31" w:unhideWhenUsed="0" w:qFormat="1"/>
+    <w:lsdException w:name="Intense Reference" w:semiHidden="0" w:uiPriority="32" w:unhideWhenUsed="0" w:qFormat="1"/>
+    <w:lsdException w:name="Book Title" w:semiHidden="0" w:uiPriority="33" w:unhideWhenUsed="0" w:qFormat="1"/>
+    <w:lsdException w:name="Bibliography" w:uiPriority="37"/>
+    <w:lsdException w:name="TOC Heading" w:uiPriority="39" w:qFormat="1"/>
   </w:latentStyles>
   <w:style w:type="paragraph" w:default="1" w:styleId="Standard">
     <w:name w:val="Normal"/>
@@ -8415,6 +11632,7 @@
     <w:uiPriority w:val="99"/>
     <w:semiHidden/>
     <w:unhideWhenUsed/>
+    <w:qFormat/>
     <w:tblPr>
       <w:tblInd w:w="0" w:type="dxa"/>
       <w:tblCellMar>
@@ -8773,7 +11991,7 @@
   <a:extraClrSchemeLst/>
   <a:extLst>
     <a:ext uri="{05A4C25C-085E-4340-85A3-A5531E510DB2}">
-      <thm15:themeFamily xmlns:thm15="http://schemas.microsoft.com/office/thememl/2012/main" name="Office Theme" id="{62F939B6-93AF-4DB8-9C6B-D6C7DFDC589F}" vid="{4A3C46E8-61CC-4603-A589-7422A47A8E4A}"/>
+      <thm15:themeFamily xmlns:thm15="http://schemas.microsoft.com/office/thememl/2012/main" xmlns="" name="Office Theme" id="{62F939B6-93AF-4DB8-9C6B-D6C7DFDC589F}" vid="{4A3C46E8-61CC-4603-A589-7422A47A8E4A}"/>
     </a:ext>
   </a:extLst>
 </a:theme>

</xml_diff>